<commit_message>
Finished off Exp2 and started Exp3
</commit_message>
<xml_diff>
--- a/TB2/Report.docx
+++ b/TB2/Report.docx
@@ -279,7 +279,7 @@
                     <w:bCs/>
                     <w:noProof/>
                   </w:rPr>
-                  <w:t>15/03/2017</w:t>
+                  <w:t>18/03/2017</w:t>
                 </w:r>
                 <w:r>
                   <w:rPr>
@@ -372,7 +372,7 @@
           <w:r>
             <w:fldChar w:fldCharType="separate"/>
           </w:r>
-          <w:hyperlink w:anchor="_Toc476238425" w:history="1">
+          <w:hyperlink w:anchor="_Toc477529383" w:history="1">
             <w:r>
               <w:rPr>
                 <w:rStyle w:val="Hyperlink"/>
@@ -399,7 +399,7 @@
                 <w:noProof/>
                 <w:webHidden/>
               </w:rPr>
-              <w:instrText xml:space="preserve"> PAGEREF _Toc476238425 \h </w:instrText>
+              <w:instrText xml:space="preserve"> PAGEREF _Toc477529383 \h </w:instrText>
             </w:r>
             <w:r>
               <w:rPr>
@@ -442,7 +442,7 @@
               <w:lang w:eastAsia="en-GB"/>
             </w:rPr>
           </w:pPr>
-          <w:hyperlink w:anchor="_Toc476238426" w:history="1">
+          <w:hyperlink w:anchor="_Toc477529384" w:history="1">
             <w:r>
               <w:rPr>
                 <w:rStyle w:val="Hyperlink"/>
@@ -469,7 +469,7 @@
                 <w:noProof/>
                 <w:webHidden/>
               </w:rPr>
-              <w:instrText xml:space="preserve"> PAGEREF _Toc476238426 \h </w:instrText>
+              <w:instrText xml:space="preserve"> PAGEREF _Toc477529384 \h </w:instrText>
             </w:r>
             <w:r>
               <w:rPr>
@@ -512,7 +512,7 @@
               <w:lang w:eastAsia="en-GB"/>
             </w:rPr>
           </w:pPr>
-          <w:hyperlink w:anchor="_Toc476238427" w:history="1">
+          <w:hyperlink w:anchor="_Toc477529385" w:history="1">
             <w:r>
               <w:rPr>
                 <w:rStyle w:val="Hyperlink"/>
@@ -539,7 +539,7 @@
                 <w:noProof/>
                 <w:webHidden/>
               </w:rPr>
-              <w:instrText xml:space="preserve"> PAGEREF _Toc476238427 \h </w:instrText>
+              <w:instrText xml:space="preserve"> PAGEREF _Toc477529385 \h </w:instrText>
             </w:r>
             <w:r>
               <w:rPr>
@@ -582,7 +582,7 @@
               <w:lang w:eastAsia="en-GB"/>
             </w:rPr>
           </w:pPr>
-          <w:hyperlink w:anchor="_Toc476238428" w:history="1">
+          <w:hyperlink w:anchor="_Toc477529386" w:history="1">
             <w:r>
               <w:rPr>
                 <w:rStyle w:val="Hyperlink"/>
@@ -609,7 +609,7 @@
                 <w:noProof/>
                 <w:webHidden/>
               </w:rPr>
-              <w:instrText xml:space="preserve"> PAGEREF _Toc476238428 \h </w:instrText>
+              <w:instrText xml:space="preserve"> PAGEREF _Toc477529386 \h </w:instrText>
             </w:r>
             <w:r>
               <w:rPr>
@@ -652,7 +652,7 @@
               <w:lang w:eastAsia="en-GB"/>
             </w:rPr>
           </w:pPr>
-          <w:hyperlink w:anchor="_Toc476238429" w:history="1">
+          <w:hyperlink w:anchor="_Toc477529387" w:history="1">
             <w:r>
               <w:rPr>
                 <w:rStyle w:val="Hyperlink"/>
@@ -679,7 +679,7 @@
                 <w:noProof/>
                 <w:webHidden/>
               </w:rPr>
-              <w:instrText xml:space="preserve"> PAGEREF _Toc476238429 \h </w:instrText>
+              <w:instrText xml:space="preserve"> PAGEREF _Toc477529387 \h </w:instrText>
             </w:r>
             <w:r>
               <w:rPr>
@@ -719,7 +719,7 @@
               <w:lang w:eastAsia="en-GB"/>
             </w:rPr>
           </w:pPr>
-          <w:hyperlink w:anchor="_Toc476238430" w:history="1">
+          <w:hyperlink w:anchor="_Toc477529388" w:history="1">
             <w:r>
               <w:rPr>
                 <w:rStyle w:val="Hyperlink"/>
@@ -746,7 +746,7 @@
                 <w:noProof/>
                 <w:webHidden/>
               </w:rPr>
-              <w:instrText xml:space="preserve"> PAGEREF _Toc476238430 \h </w:instrText>
+              <w:instrText xml:space="preserve"> PAGEREF _Toc477529388 \h </w:instrText>
             </w:r>
             <w:r>
               <w:rPr>
@@ -789,7 +789,7 @@
               <w:lang w:eastAsia="en-GB"/>
             </w:rPr>
           </w:pPr>
-          <w:hyperlink w:anchor="_Toc476238431" w:history="1">
+          <w:hyperlink w:anchor="_Toc477529389" w:history="1">
             <w:r>
               <w:rPr>
                 <w:rStyle w:val="Hyperlink"/>
@@ -816,7 +816,7 @@
                 <w:noProof/>
                 <w:webHidden/>
               </w:rPr>
-              <w:instrText xml:space="preserve"> PAGEREF _Toc476238431 \h </w:instrText>
+              <w:instrText xml:space="preserve"> PAGEREF _Toc477529389 \h </w:instrText>
             </w:r>
             <w:r>
               <w:rPr>
@@ -859,7 +859,7 @@
               <w:lang w:eastAsia="en-GB"/>
             </w:rPr>
           </w:pPr>
-          <w:hyperlink w:anchor="_Toc476238432" w:history="1">
+          <w:hyperlink w:anchor="_Toc477529390" w:history="1">
             <w:r>
               <w:rPr>
                 <w:rStyle w:val="Hyperlink"/>
@@ -886,7 +886,7 @@
                 <w:noProof/>
                 <w:webHidden/>
               </w:rPr>
-              <w:instrText xml:space="preserve"> PAGEREF _Toc476238432 \h </w:instrText>
+              <w:instrText xml:space="preserve"> PAGEREF _Toc477529390 \h </w:instrText>
             </w:r>
             <w:r>
               <w:rPr>
@@ -929,7 +929,7 @@
               <w:lang w:eastAsia="en-GB"/>
             </w:rPr>
           </w:pPr>
-          <w:hyperlink w:anchor="_Toc476238433" w:history="1">
+          <w:hyperlink w:anchor="_Toc477529391" w:history="1">
             <w:r>
               <w:rPr>
                 <w:rStyle w:val="Hyperlink"/>
@@ -956,7 +956,7 @@
                 <w:noProof/>
                 <w:webHidden/>
               </w:rPr>
-              <w:instrText xml:space="preserve"> PAGEREF _Toc476238433 \h </w:instrText>
+              <w:instrText xml:space="preserve"> PAGEREF _Toc477529391 \h </w:instrText>
             </w:r>
             <w:r>
               <w:rPr>
@@ -999,7 +999,7 @@
               <w:lang w:eastAsia="en-GB"/>
             </w:rPr>
           </w:pPr>
-          <w:hyperlink w:anchor="_Toc476238434" w:history="1">
+          <w:hyperlink w:anchor="_Toc477529392" w:history="1">
             <w:r>
               <w:rPr>
                 <w:rStyle w:val="Hyperlink"/>
@@ -1026,7 +1026,7 @@
                 <w:noProof/>
                 <w:webHidden/>
               </w:rPr>
-              <w:instrText xml:space="preserve"> PAGEREF _Toc476238434 \h </w:instrText>
+              <w:instrText xml:space="preserve"> PAGEREF _Toc477529392 \h </w:instrText>
             </w:r>
             <w:r>
               <w:rPr>
@@ -1069,7 +1069,7 @@
               <w:lang w:eastAsia="en-GB"/>
             </w:rPr>
           </w:pPr>
-          <w:hyperlink w:anchor="_Toc476238435" w:history="1">
+          <w:hyperlink w:anchor="_Toc477529393" w:history="1">
             <w:r>
               <w:rPr>
                 <w:rStyle w:val="Hyperlink"/>
@@ -1096,7 +1096,7 @@
                 <w:noProof/>
                 <w:webHidden/>
               </w:rPr>
-              <w:instrText xml:space="preserve"> PAGEREF _Toc476238435 \h </w:instrText>
+              <w:instrText xml:space="preserve"> PAGEREF _Toc477529393 \h </w:instrText>
             </w:r>
             <w:r>
               <w:rPr>
@@ -1139,7 +1139,7 @@
               <w:lang w:eastAsia="en-GB"/>
             </w:rPr>
           </w:pPr>
-          <w:hyperlink w:anchor="_Toc476238436" w:history="1">
+          <w:hyperlink w:anchor="_Toc477529394" w:history="1">
             <w:r>
               <w:rPr>
                 <w:rStyle w:val="Hyperlink"/>
@@ -1166,7 +1166,7 @@
                 <w:noProof/>
                 <w:webHidden/>
               </w:rPr>
-              <w:instrText xml:space="preserve"> PAGEREF _Toc476238436 \h </w:instrText>
+              <w:instrText xml:space="preserve"> PAGEREF _Toc477529394 \h </w:instrText>
             </w:r>
             <w:r>
               <w:rPr>
@@ -1209,7 +1209,7 @@
               <w:lang w:eastAsia="en-GB"/>
             </w:rPr>
           </w:pPr>
-          <w:hyperlink w:anchor="_Toc476238437" w:history="1">
+          <w:hyperlink w:anchor="_Toc477529395" w:history="1">
             <w:r>
               <w:rPr>
                 <w:rStyle w:val="Hyperlink"/>
@@ -1236,7 +1236,7 @@
                 <w:noProof/>
                 <w:webHidden/>
               </w:rPr>
-              <w:instrText xml:space="preserve"> PAGEREF _Toc476238437 \h </w:instrText>
+              <w:instrText xml:space="preserve"> PAGEREF _Toc477529395 \h </w:instrText>
             </w:r>
             <w:r>
               <w:rPr>
@@ -1279,7 +1279,7 @@
               <w:lang w:eastAsia="en-GB"/>
             </w:rPr>
           </w:pPr>
-          <w:hyperlink w:anchor="_Toc476238438" w:history="1">
+          <w:hyperlink w:anchor="_Toc477529396" w:history="1">
             <w:r>
               <w:rPr>
                 <w:rStyle w:val="Hyperlink"/>
@@ -1306,7 +1306,7 @@
                 <w:noProof/>
                 <w:webHidden/>
               </w:rPr>
-              <w:instrText xml:space="preserve"> PAGEREF _Toc476238438 \h </w:instrText>
+              <w:instrText xml:space="preserve"> PAGEREF _Toc477529396 \h </w:instrText>
             </w:r>
             <w:r>
               <w:rPr>
@@ -1349,7 +1349,7 @@
               <w:lang w:eastAsia="en-GB"/>
             </w:rPr>
           </w:pPr>
-          <w:hyperlink w:anchor="_Toc476238439" w:history="1">
+          <w:hyperlink w:anchor="_Toc477529397" w:history="1">
             <w:r>
               <w:rPr>
                 <w:rStyle w:val="Hyperlink"/>
@@ -1376,7 +1376,7 @@
                 <w:noProof/>
                 <w:webHidden/>
               </w:rPr>
-              <w:instrText xml:space="preserve"> PAGEREF _Toc476238439 \h </w:instrText>
+              <w:instrText xml:space="preserve"> PAGEREF _Toc477529397 \h </w:instrText>
             </w:r>
             <w:r>
               <w:rPr>
@@ -1419,7 +1419,7 @@
               <w:lang w:eastAsia="en-GB"/>
             </w:rPr>
           </w:pPr>
-          <w:hyperlink w:anchor="_Toc476238440" w:history="1">
+          <w:hyperlink w:anchor="_Toc477529398" w:history="1">
             <w:r>
               <w:rPr>
                 <w:rStyle w:val="Hyperlink"/>
@@ -1446,7 +1446,7 @@
                 <w:noProof/>
                 <w:webHidden/>
               </w:rPr>
-              <w:instrText xml:space="preserve"> PAGEREF _Toc476238440 \h </w:instrText>
+              <w:instrText xml:space="preserve"> PAGEREF _Toc477529398 \h </w:instrText>
             </w:r>
             <w:r>
               <w:rPr>
@@ -1489,7 +1489,7 @@
               <w:lang w:eastAsia="en-GB"/>
             </w:rPr>
           </w:pPr>
-          <w:hyperlink w:anchor="_Toc476238441" w:history="1">
+          <w:hyperlink w:anchor="_Toc477529399" w:history="1">
             <w:r>
               <w:rPr>
                 <w:rStyle w:val="Hyperlink"/>
@@ -1516,7 +1516,7 @@
                 <w:noProof/>
                 <w:webHidden/>
               </w:rPr>
-              <w:instrText xml:space="preserve"> PAGEREF _Toc476238441 \h </w:instrText>
+              <w:instrText xml:space="preserve"> PAGEREF _Toc477529399 \h </w:instrText>
             </w:r>
             <w:r>
               <w:rPr>
@@ -1559,7 +1559,7 @@
               <w:lang w:eastAsia="en-GB"/>
             </w:rPr>
           </w:pPr>
-          <w:hyperlink w:anchor="_Toc476238442" w:history="1">
+          <w:hyperlink w:anchor="_Toc477529400" w:history="1">
             <w:r>
               <w:rPr>
                 <w:rStyle w:val="Hyperlink"/>
@@ -1586,7 +1586,7 @@
                 <w:noProof/>
                 <w:webHidden/>
               </w:rPr>
-              <w:instrText xml:space="preserve"> PAGEREF _Toc476238442 \h </w:instrText>
+              <w:instrText xml:space="preserve"> PAGEREF _Toc477529400 \h </w:instrText>
             </w:r>
             <w:r>
               <w:rPr>
@@ -1629,7 +1629,7 @@
               <w:lang w:eastAsia="en-GB"/>
             </w:rPr>
           </w:pPr>
-          <w:hyperlink w:anchor="_Toc476238443" w:history="1">
+          <w:hyperlink w:anchor="_Toc477529401" w:history="1">
             <w:r>
               <w:rPr>
                 <w:rStyle w:val="Hyperlink"/>
@@ -1656,7 +1656,7 @@
                 <w:noProof/>
                 <w:webHidden/>
               </w:rPr>
-              <w:instrText xml:space="preserve"> PAGEREF _Toc476238443 \h </w:instrText>
+              <w:instrText xml:space="preserve"> PAGEREF _Toc477529401 \h </w:instrText>
             </w:r>
             <w:r>
               <w:rPr>
@@ -1699,7 +1699,7 @@
               <w:lang w:eastAsia="en-GB"/>
             </w:rPr>
           </w:pPr>
-          <w:hyperlink w:anchor="_Toc476238444" w:history="1">
+          <w:hyperlink w:anchor="_Toc477529402" w:history="1">
             <w:r>
               <w:rPr>
                 <w:rStyle w:val="Hyperlink"/>
@@ -1726,7 +1726,7 @@
                 <w:noProof/>
                 <w:webHidden/>
               </w:rPr>
-              <w:instrText xml:space="preserve"> PAGEREF _Toc476238444 \h </w:instrText>
+              <w:instrText xml:space="preserve"> PAGEREF _Toc477529402 \h </w:instrText>
             </w:r>
             <w:r>
               <w:rPr>
@@ -1769,7 +1769,7 @@
               <w:lang w:eastAsia="en-GB"/>
             </w:rPr>
           </w:pPr>
-          <w:hyperlink w:anchor="_Toc476238445" w:history="1">
+          <w:hyperlink w:anchor="_Toc477529403" w:history="1">
             <w:r>
               <w:rPr>
                 <w:rStyle w:val="Hyperlink"/>
@@ -1796,7 +1796,7 @@
                 <w:noProof/>
                 <w:webHidden/>
               </w:rPr>
-              <w:instrText xml:space="preserve"> PAGEREF _Toc476238445 \h </w:instrText>
+              <w:instrText xml:space="preserve"> PAGEREF _Toc477529403 \h </w:instrText>
             </w:r>
             <w:r>
               <w:rPr>
@@ -1839,7 +1839,7 @@
               <w:lang w:eastAsia="en-GB"/>
             </w:rPr>
           </w:pPr>
-          <w:hyperlink w:anchor="_Toc476238446" w:history="1">
+          <w:hyperlink w:anchor="_Toc477529404" w:history="1">
             <w:r>
               <w:rPr>
                 <w:rStyle w:val="Hyperlink"/>
@@ -1866,7 +1866,7 @@
                 <w:noProof/>
                 <w:webHidden/>
               </w:rPr>
-              <w:instrText xml:space="preserve"> PAGEREF _Toc476238446 \h </w:instrText>
+              <w:instrText xml:space="preserve"> PAGEREF _Toc477529404 \h </w:instrText>
             </w:r>
             <w:r>
               <w:rPr>
@@ -1909,7 +1909,7 @@
               <w:lang w:eastAsia="en-GB"/>
             </w:rPr>
           </w:pPr>
-          <w:hyperlink w:anchor="_Toc476238447" w:history="1">
+          <w:hyperlink w:anchor="_Toc477529405" w:history="1">
             <w:r>
               <w:rPr>
                 <w:rStyle w:val="Hyperlink"/>
@@ -1936,7 +1936,7 @@
                 <w:noProof/>
                 <w:webHidden/>
               </w:rPr>
-              <w:instrText xml:space="preserve"> PAGEREF _Toc476238447 \h </w:instrText>
+              <w:instrText xml:space="preserve"> PAGEREF _Toc477529405 \h </w:instrText>
             </w:r>
             <w:r>
               <w:rPr>
@@ -1979,7 +1979,7 @@
               <w:lang w:eastAsia="en-GB"/>
             </w:rPr>
           </w:pPr>
-          <w:hyperlink w:anchor="_Toc476238448" w:history="1">
+          <w:hyperlink w:anchor="_Toc477529406" w:history="1">
             <w:r>
               <w:rPr>
                 <w:rStyle w:val="Hyperlink"/>
@@ -2006,7 +2006,7 @@
                 <w:noProof/>
                 <w:webHidden/>
               </w:rPr>
-              <w:instrText xml:space="preserve"> PAGEREF _Toc476238448 \h </w:instrText>
+              <w:instrText xml:space="preserve"> PAGEREF _Toc477529406 \h </w:instrText>
             </w:r>
             <w:r>
               <w:rPr>
@@ -2049,7 +2049,7 @@
               <w:lang w:eastAsia="en-GB"/>
             </w:rPr>
           </w:pPr>
-          <w:hyperlink w:anchor="_Toc476238449" w:history="1">
+          <w:hyperlink w:anchor="_Toc477529407" w:history="1">
             <w:r>
               <w:rPr>
                 <w:rStyle w:val="Hyperlink"/>
@@ -2076,7 +2076,7 @@
                 <w:noProof/>
                 <w:webHidden/>
               </w:rPr>
-              <w:instrText xml:space="preserve"> PAGEREF _Toc476238449 \h </w:instrText>
+              <w:instrText xml:space="preserve"> PAGEREF _Toc477529407 \h </w:instrText>
             </w:r>
             <w:r>
               <w:rPr>
@@ -2119,7 +2119,7 @@
               <w:lang w:eastAsia="en-GB"/>
             </w:rPr>
           </w:pPr>
-          <w:hyperlink w:anchor="_Toc476238450" w:history="1">
+          <w:hyperlink w:anchor="_Toc477529408" w:history="1">
             <w:r>
               <w:rPr>
                 <w:rStyle w:val="Hyperlink"/>
@@ -2146,7 +2146,7 @@
                 <w:noProof/>
                 <w:webHidden/>
               </w:rPr>
-              <w:instrText xml:space="preserve"> PAGEREF _Toc476238450 \h </w:instrText>
+              <w:instrText xml:space="preserve"> PAGEREF _Toc477529408 \h </w:instrText>
             </w:r>
             <w:r>
               <w:rPr>
@@ -2189,7 +2189,7 @@
               <w:lang w:eastAsia="en-GB"/>
             </w:rPr>
           </w:pPr>
-          <w:hyperlink w:anchor="_Toc476238451" w:history="1">
+          <w:hyperlink w:anchor="_Toc477529409" w:history="1">
             <w:r>
               <w:rPr>
                 <w:rStyle w:val="Hyperlink"/>
@@ -2216,7 +2216,7 @@
                 <w:noProof/>
                 <w:webHidden/>
               </w:rPr>
-              <w:instrText xml:space="preserve"> PAGEREF _Toc476238451 \h </w:instrText>
+              <w:instrText xml:space="preserve"> PAGEREF _Toc477529409 \h </w:instrText>
             </w:r>
             <w:r>
               <w:rPr>
@@ -2259,7 +2259,7 @@
               <w:lang w:eastAsia="en-GB"/>
             </w:rPr>
           </w:pPr>
-          <w:hyperlink w:anchor="_Toc476238452" w:history="1">
+          <w:hyperlink w:anchor="_Toc477529410" w:history="1">
             <w:r>
               <w:rPr>
                 <w:rStyle w:val="Hyperlink"/>
@@ -2286,7 +2286,7 @@
                 <w:noProof/>
                 <w:webHidden/>
               </w:rPr>
-              <w:instrText xml:space="preserve"> PAGEREF _Toc476238452 \h </w:instrText>
+              <w:instrText xml:space="preserve"> PAGEREF _Toc477529410 \h </w:instrText>
             </w:r>
             <w:r>
               <w:rPr>
@@ -2329,7 +2329,7 @@
               <w:lang w:eastAsia="en-GB"/>
             </w:rPr>
           </w:pPr>
-          <w:hyperlink w:anchor="_Toc476238453" w:history="1">
+          <w:hyperlink w:anchor="_Toc477529411" w:history="1">
             <w:r>
               <w:rPr>
                 <w:rStyle w:val="Hyperlink"/>
@@ -2356,7 +2356,7 @@
                 <w:noProof/>
                 <w:webHidden/>
               </w:rPr>
-              <w:instrText xml:space="preserve"> PAGEREF _Toc476238453 \h </w:instrText>
+              <w:instrText xml:space="preserve"> PAGEREF _Toc477529411 \h </w:instrText>
             </w:r>
             <w:r>
               <w:rPr>
@@ -2399,7 +2399,7 @@
               <w:lang w:eastAsia="en-GB"/>
             </w:rPr>
           </w:pPr>
-          <w:hyperlink w:anchor="_Toc476238454" w:history="1">
+          <w:hyperlink w:anchor="_Toc477529412" w:history="1">
             <w:r>
               <w:rPr>
                 <w:rStyle w:val="Hyperlink"/>
@@ -2426,7 +2426,7 @@
                 <w:noProof/>
                 <w:webHidden/>
               </w:rPr>
-              <w:instrText xml:space="preserve"> PAGEREF _Toc476238454 \h </w:instrText>
+              <w:instrText xml:space="preserve"> PAGEREF _Toc477529412 \h </w:instrText>
             </w:r>
             <w:r>
               <w:rPr>
@@ -2469,7 +2469,7 @@
               <w:lang w:eastAsia="en-GB"/>
             </w:rPr>
           </w:pPr>
-          <w:hyperlink w:anchor="_Toc476238455" w:history="1">
+          <w:hyperlink w:anchor="_Toc477529413" w:history="1">
             <w:r>
               <w:rPr>
                 <w:rStyle w:val="Hyperlink"/>
@@ -2496,7 +2496,7 @@
                 <w:noProof/>
                 <w:webHidden/>
               </w:rPr>
-              <w:instrText xml:space="preserve"> PAGEREF _Toc476238455 \h </w:instrText>
+              <w:instrText xml:space="preserve"> PAGEREF _Toc477529413 \h </w:instrText>
             </w:r>
             <w:r>
               <w:rPr>
@@ -2539,7 +2539,7 @@
               <w:lang w:eastAsia="en-GB"/>
             </w:rPr>
           </w:pPr>
-          <w:hyperlink w:anchor="_Toc476238456" w:history="1">
+          <w:hyperlink w:anchor="_Toc477529414" w:history="1">
             <w:r>
               <w:rPr>
                 <w:rStyle w:val="Hyperlink"/>
@@ -2566,7 +2566,7 @@
                 <w:noProof/>
                 <w:webHidden/>
               </w:rPr>
-              <w:instrText xml:space="preserve"> PAGEREF _Toc476238456 \h </w:instrText>
+              <w:instrText xml:space="preserve"> PAGEREF _Toc477529414 \h </w:instrText>
             </w:r>
             <w:r>
               <w:rPr>
@@ -2609,7 +2609,7 @@
               <w:lang w:eastAsia="en-GB"/>
             </w:rPr>
           </w:pPr>
-          <w:hyperlink w:anchor="_Toc476238457" w:history="1">
+          <w:hyperlink w:anchor="_Toc477529415" w:history="1">
             <w:r>
               <w:rPr>
                 <w:rStyle w:val="Hyperlink"/>
@@ -2636,7 +2636,7 @@
                 <w:noProof/>
                 <w:webHidden/>
               </w:rPr>
-              <w:instrText xml:space="preserve"> PAGEREF _Toc476238457 \h </w:instrText>
+              <w:instrText xml:space="preserve"> PAGEREF _Toc477529415 \h </w:instrText>
             </w:r>
             <w:r>
               <w:rPr>
@@ -2679,7 +2679,7 @@
               <w:lang w:eastAsia="en-GB"/>
             </w:rPr>
           </w:pPr>
-          <w:hyperlink w:anchor="_Toc476238458" w:history="1">
+          <w:hyperlink w:anchor="_Toc477529416" w:history="1">
             <w:r>
               <w:rPr>
                 <w:rStyle w:val="Hyperlink"/>
@@ -2706,7 +2706,7 @@
                 <w:noProof/>
                 <w:webHidden/>
               </w:rPr>
-              <w:instrText xml:space="preserve"> PAGEREF _Toc476238458 \h </w:instrText>
+              <w:instrText xml:space="preserve"> PAGEREF _Toc477529416 \h </w:instrText>
             </w:r>
             <w:r>
               <w:rPr>
@@ -2749,7 +2749,7 @@
               <w:lang w:eastAsia="en-GB"/>
             </w:rPr>
           </w:pPr>
-          <w:hyperlink w:anchor="_Toc476238459" w:history="1">
+          <w:hyperlink w:anchor="_Toc477529417" w:history="1">
             <w:r>
               <w:rPr>
                 <w:rStyle w:val="Hyperlink"/>
@@ -2776,7 +2776,7 @@
                 <w:noProof/>
                 <w:webHidden/>
               </w:rPr>
-              <w:instrText xml:space="preserve"> PAGEREF _Toc476238459 \h </w:instrText>
+              <w:instrText xml:space="preserve"> PAGEREF _Toc477529417 \h </w:instrText>
             </w:r>
             <w:r>
               <w:rPr>
@@ -2819,7 +2819,7 @@
               <w:lang w:eastAsia="en-GB"/>
             </w:rPr>
           </w:pPr>
-          <w:hyperlink w:anchor="_Toc476238460" w:history="1">
+          <w:hyperlink w:anchor="_Toc477529418" w:history="1">
             <w:r>
               <w:rPr>
                 <w:rStyle w:val="Hyperlink"/>
@@ -2846,7 +2846,7 @@
                 <w:noProof/>
                 <w:webHidden/>
               </w:rPr>
-              <w:instrText xml:space="preserve"> PAGEREF _Toc476238460 \h </w:instrText>
+              <w:instrText xml:space="preserve"> PAGEREF _Toc477529418 \h </w:instrText>
             </w:r>
             <w:r>
               <w:rPr>
@@ -2889,7 +2889,7 @@
               <w:lang w:eastAsia="en-GB"/>
             </w:rPr>
           </w:pPr>
-          <w:hyperlink w:anchor="_Toc476238461" w:history="1">
+          <w:hyperlink w:anchor="_Toc477529419" w:history="1">
             <w:r>
               <w:rPr>
                 <w:rStyle w:val="Hyperlink"/>
@@ -2916,7 +2916,7 @@
                 <w:noProof/>
                 <w:webHidden/>
               </w:rPr>
-              <w:instrText xml:space="preserve"> PAGEREF _Toc476238461 \h </w:instrText>
+              <w:instrText xml:space="preserve"> PAGEREF _Toc477529419 \h </w:instrText>
             </w:r>
             <w:r>
               <w:rPr>
@@ -2959,7 +2959,7 @@
               <w:lang w:eastAsia="en-GB"/>
             </w:rPr>
           </w:pPr>
-          <w:hyperlink w:anchor="_Toc476238462" w:history="1">
+          <w:hyperlink w:anchor="_Toc477529420" w:history="1">
             <w:r>
               <w:rPr>
                 <w:rStyle w:val="Hyperlink"/>
@@ -2986,7 +2986,7 @@
                 <w:noProof/>
                 <w:webHidden/>
               </w:rPr>
-              <w:instrText xml:space="preserve"> PAGEREF _Toc476238462 \h </w:instrText>
+              <w:instrText xml:space="preserve"> PAGEREF _Toc477529420 \h </w:instrText>
             </w:r>
             <w:r>
               <w:rPr>
@@ -3029,7 +3029,7 @@
               <w:lang w:eastAsia="en-GB"/>
             </w:rPr>
           </w:pPr>
-          <w:hyperlink w:anchor="_Toc476238463" w:history="1">
+          <w:hyperlink w:anchor="_Toc477529421" w:history="1">
             <w:r>
               <w:rPr>
                 <w:rStyle w:val="Hyperlink"/>
@@ -3056,7 +3056,7 @@
                 <w:noProof/>
                 <w:webHidden/>
               </w:rPr>
-              <w:instrText xml:space="preserve"> PAGEREF _Toc476238463 \h </w:instrText>
+              <w:instrText xml:space="preserve"> PAGEREF _Toc477529421 \h </w:instrText>
             </w:r>
             <w:r>
               <w:rPr>
@@ -3099,7 +3099,7 @@
               <w:lang w:eastAsia="en-GB"/>
             </w:rPr>
           </w:pPr>
-          <w:hyperlink w:anchor="_Toc476238464" w:history="1">
+          <w:hyperlink w:anchor="_Toc477529422" w:history="1">
             <w:r>
               <w:rPr>
                 <w:rStyle w:val="Hyperlink"/>
@@ -3126,7 +3126,7 @@
                 <w:noProof/>
                 <w:webHidden/>
               </w:rPr>
-              <w:instrText xml:space="preserve"> PAGEREF _Toc476238464 \h </w:instrText>
+              <w:instrText xml:space="preserve"> PAGEREF _Toc477529422 \h </w:instrText>
             </w:r>
             <w:r>
               <w:rPr>
@@ -3169,7 +3169,7 @@
               <w:lang w:eastAsia="en-GB"/>
             </w:rPr>
           </w:pPr>
-          <w:hyperlink w:anchor="_Toc476238465" w:history="1">
+          <w:hyperlink w:anchor="_Toc477529423" w:history="1">
             <w:r>
               <w:rPr>
                 <w:rStyle w:val="Hyperlink"/>
@@ -3196,7 +3196,7 @@
                 <w:noProof/>
                 <w:webHidden/>
               </w:rPr>
-              <w:instrText xml:space="preserve"> PAGEREF _Toc476238465 \h </w:instrText>
+              <w:instrText xml:space="preserve"> PAGEREF _Toc477529423 \h </w:instrText>
             </w:r>
             <w:r>
               <w:rPr>
@@ -3239,7 +3239,7 @@
               <w:lang w:eastAsia="en-GB"/>
             </w:rPr>
           </w:pPr>
-          <w:hyperlink w:anchor="_Toc476238466" w:history="1">
+          <w:hyperlink w:anchor="_Toc477529424" w:history="1">
             <w:r>
               <w:rPr>
                 <w:rStyle w:val="Hyperlink"/>
@@ -3266,7 +3266,7 @@
                 <w:noProof/>
                 <w:webHidden/>
               </w:rPr>
-              <w:instrText xml:space="preserve"> PAGEREF _Toc476238466 \h </w:instrText>
+              <w:instrText xml:space="preserve"> PAGEREF _Toc477529424 \h </w:instrText>
             </w:r>
             <w:r>
               <w:rPr>
@@ -3309,7 +3309,7 @@
               <w:lang w:eastAsia="en-GB"/>
             </w:rPr>
           </w:pPr>
-          <w:hyperlink w:anchor="_Toc476238467" w:history="1">
+          <w:hyperlink w:anchor="_Toc477529425" w:history="1">
             <w:r>
               <w:rPr>
                 <w:rStyle w:val="Hyperlink"/>
@@ -3336,7 +3336,7 @@
                 <w:noProof/>
                 <w:webHidden/>
               </w:rPr>
-              <w:instrText xml:space="preserve"> PAGEREF _Toc476238467 \h </w:instrText>
+              <w:instrText xml:space="preserve"> PAGEREF _Toc477529425 \h </w:instrText>
             </w:r>
             <w:r>
               <w:rPr>
@@ -3379,7 +3379,7 @@
               <w:lang w:eastAsia="en-GB"/>
             </w:rPr>
           </w:pPr>
-          <w:hyperlink w:anchor="_Toc476238468" w:history="1">
+          <w:hyperlink w:anchor="_Toc477529426" w:history="1">
             <w:r>
               <w:rPr>
                 <w:rStyle w:val="Hyperlink"/>
@@ -3406,7 +3406,7 @@
                 <w:noProof/>
                 <w:webHidden/>
               </w:rPr>
-              <w:instrText xml:space="preserve"> PAGEREF _Toc476238468 \h </w:instrText>
+              <w:instrText xml:space="preserve"> PAGEREF _Toc477529426 \h </w:instrText>
             </w:r>
             <w:r>
               <w:rPr>
@@ -3449,7 +3449,7 @@
               <w:lang w:eastAsia="en-GB"/>
             </w:rPr>
           </w:pPr>
-          <w:hyperlink w:anchor="_Toc476238469" w:history="1">
+          <w:hyperlink w:anchor="_Toc477529427" w:history="1">
             <w:r>
               <w:rPr>
                 <w:rStyle w:val="Hyperlink"/>
@@ -3476,7 +3476,7 @@
                 <w:noProof/>
                 <w:webHidden/>
               </w:rPr>
-              <w:instrText xml:space="preserve"> PAGEREF _Toc476238469 \h </w:instrText>
+              <w:instrText xml:space="preserve"> PAGEREF _Toc477529427 \h </w:instrText>
             </w:r>
             <w:r>
               <w:rPr>
@@ -3519,7 +3519,7 @@
               <w:lang w:eastAsia="en-GB"/>
             </w:rPr>
           </w:pPr>
-          <w:hyperlink w:anchor="_Toc476238470" w:history="1">
+          <w:hyperlink w:anchor="_Toc477529428" w:history="1">
             <w:r>
               <w:rPr>
                 <w:rStyle w:val="Hyperlink"/>
@@ -3546,7 +3546,7 @@
                 <w:noProof/>
                 <w:webHidden/>
               </w:rPr>
-              <w:instrText xml:space="preserve"> PAGEREF _Toc476238470 \h </w:instrText>
+              <w:instrText xml:space="preserve"> PAGEREF _Toc477529428 \h </w:instrText>
             </w:r>
             <w:r>
               <w:rPr>
@@ -3589,7 +3589,7 @@
               <w:lang w:eastAsia="en-GB"/>
             </w:rPr>
           </w:pPr>
-          <w:hyperlink w:anchor="_Toc476238471" w:history="1">
+          <w:hyperlink w:anchor="_Toc477529429" w:history="1">
             <w:r>
               <w:rPr>
                 <w:rStyle w:val="Hyperlink"/>
@@ -3616,7 +3616,7 @@
                 <w:noProof/>
                 <w:webHidden/>
               </w:rPr>
-              <w:instrText xml:space="preserve"> PAGEREF _Toc476238471 \h </w:instrText>
+              <w:instrText xml:space="preserve"> PAGEREF _Toc477529429 \h </w:instrText>
             </w:r>
             <w:r>
               <w:rPr>
@@ -3659,7 +3659,7 @@
               <w:lang w:eastAsia="en-GB"/>
             </w:rPr>
           </w:pPr>
-          <w:hyperlink w:anchor="_Toc476238472" w:history="1">
+          <w:hyperlink w:anchor="_Toc477529430" w:history="1">
             <w:r>
               <w:rPr>
                 <w:rStyle w:val="Hyperlink"/>
@@ -3686,7 +3686,7 @@
                 <w:noProof/>
                 <w:webHidden/>
               </w:rPr>
-              <w:instrText xml:space="preserve"> PAGEREF _Toc476238472 \h </w:instrText>
+              <w:instrText xml:space="preserve"> PAGEREF _Toc477529430 \h </w:instrText>
             </w:r>
             <w:r>
               <w:rPr>
@@ -3729,7 +3729,7 @@
               <w:lang w:eastAsia="en-GB"/>
             </w:rPr>
           </w:pPr>
-          <w:hyperlink w:anchor="_Toc476238473" w:history="1">
+          <w:hyperlink w:anchor="_Toc477529431" w:history="1">
             <w:r>
               <w:rPr>
                 <w:rStyle w:val="Hyperlink"/>
@@ -3756,7 +3756,7 @@
                 <w:noProof/>
                 <w:webHidden/>
               </w:rPr>
-              <w:instrText xml:space="preserve"> PAGEREF _Toc476238473 \h </w:instrText>
+              <w:instrText xml:space="preserve"> PAGEREF _Toc477529431 \h </w:instrText>
             </w:r>
             <w:r>
               <w:rPr>
@@ -3799,7 +3799,7 @@
               <w:lang w:eastAsia="en-GB"/>
             </w:rPr>
           </w:pPr>
-          <w:hyperlink w:anchor="_Toc476238474" w:history="1">
+          <w:hyperlink w:anchor="_Toc477529432" w:history="1">
             <w:r>
               <w:rPr>
                 <w:rStyle w:val="Hyperlink"/>
@@ -3826,7 +3826,7 @@
                 <w:noProof/>
                 <w:webHidden/>
               </w:rPr>
-              <w:instrText xml:space="preserve"> PAGEREF _Toc476238474 \h </w:instrText>
+              <w:instrText xml:space="preserve"> PAGEREF _Toc477529432 \h </w:instrText>
             </w:r>
             <w:r>
               <w:rPr>
@@ -3869,7 +3869,7 @@
               <w:lang w:eastAsia="en-GB"/>
             </w:rPr>
           </w:pPr>
-          <w:hyperlink w:anchor="_Toc476238475" w:history="1">
+          <w:hyperlink w:anchor="_Toc477529433" w:history="1">
             <w:r>
               <w:rPr>
                 <w:rStyle w:val="Hyperlink"/>
@@ -3896,7 +3896,7 @@
                 <w:noProof/>
                 <w:webHidden/>
               </w:rPr>
-              <w:instrText xml:space="preserve"> PAGEREF _Toc476238475 \h </w:instrText>
+              <w:instrText xml:space="preserve"> PAGEREF _Toc477529433 \h </w:instrText>
             </w:r>
             <w:r>
               <w:rPr>
@@ -3939,7 +3939,7 @@
               <w:lang w:eastAsia="en-GB"/>
             </w:rPr>
           </w:pPr>
-          <w:hyperlink w:anchor="_Toc476238476" w:history="1">
+          <w:hyperlink w:anchor="_Toc477529434" w:history="1">
             <w:r>
               <w:rPr>
                 <w:rStyle w:val="Hyperlink"/>
@@ -3966,7 +3966,7 @@
                 <w:noProof/>
                 <w:webHidden/>
               </w:rPr>
-              <w:instrText xml:space="preserve"> PAGEREF _Toc476238476 \h </w:instrText>
+              <w:instrText xml:space="preserve"> PAGEREF _Toc477529434 \h </w:instrText>
             </w:r>
             <w:r>
               <w:rPr>
@@ -4009,7 +4009,7 @@
               <w:lang w:eastAsia="en-GB"/>
             </w:rPr>
           </w:pPr>
-          <w:hyperlink w:anchor="_Toc476238477" w:history="1">
+          <w:hyperlink w:anchor="_Toc477529435" w:history="1">
             <w:r>
               <w:rPr>
                 <w:rStyle w:val="Hyperlink"/>
@@ -4036,7 +4036,7 @@
                 <w:noProof/>
                 <w:webHidden/>
               </w:rPr>
-              <w:instrText xml:space="preserve"> PAGEREF _Toc476238477 \h </w:instrText>
+              <w:instrText xml:space="preserve"> PAGEREF _Toc477529435 \h </w:instrText>
             </w:r>
             <w:r>
               <w:rPr>
@@ -4079,7 +4079,7 @@
               <w:lang w:eastAsia="en-GB"/>
             </w:rPr>
           </w:pPr>
-          <w:hyperlink w:anchor="_Toc476238478" w:history="1">
+          <w:hyperlink w:anchor="_Toc477529436" w:history="1">
             <w:r>
               <w:rPr>
                 <w:rStyle w:val="Hyperlink"/>
@@ -4106,7 +4106,7 @@
                 <w:noProof/>
                 <w:webHidden/>
               </w:rPr>
-              <w:instrText xml:space="preserve"> PAGEREF _Toc476238478 \h </w:instrText>
+              <w:instrText xml:space="preserve"> PAGEREF _Toc477529436 \h </w:instrText>
             </w:r>
             <w:r>
               <w:rPr>
@@ -4149,7 +4149,7 @@
               <w:lang w:eastAsia="en-GB"/>
             </w:rPr>
           </w:pPr>
-          <w:hyperlink w:anchor="_Toc476238479" w:history="1">
+          <w:hyperlink w:anchor="_Toc477529437" w:history="1">
             <w:r>
               <w:rPr>
                 <w:rStyle w:val="Hyperlink"/>
@@ -4176,7 +4176,7 @@
                 <w:noProof/>
                 <w:webHidden/>
               </w:rPr>
-              <w:instrText xml:space="preserve"> PAGEREF _Toc476238479 \h </w:instrText>
+              <w:instrText xml:space="preserve"> PAGEREF _Toc477529437 \h </w:instrText>
             </w:r>
             <w:r>
               <w:rPr>
@@ -4219,7 +4219,7 @@
               <w:lang w:eastAsia="en-GB"/>
             </w:rPr>
           </w:pPr>
-          <w:hyperlink w:anchor="_Toc476238480" w:history="1">
+          <w:hyperlink w:anchor="_Toc477529438" w:history="1">
             <w:r>
               <w:rPr>
                 <w:rStyle w:val="Hyperlink"/>
@@ -4246,7 +4246,7 @@
                 <w:noProof/>
                 <w:webHidden/>
               </w:rPr>
-              <w:instrText xml:space="preserve"> PAGEREF _Toc476238480 \h </w:instrText>
+              <w:instrText xml:space="preserve"> PAGEREF _Toc477529438 \h </w:instrText>
             </w:r>
             <w:r>
               <w:rPr>
@@ -4289,7 +4289,7 @@
               <w:lang w:eastAsia="en-GB"/>
             </w:rPr>
           </w:pPr>
-          <w:hyperlink w:anchor="_Toc476238481" w:history="1">
+          <w:hyperlink w:anchor="_Toc477529439" w:history="1">
             <w:r>
               <w:rPr>
                 <w:rStyle w:val="Hyperlink"/>
@@ -4316,7 +4316,7 @@
                 <w:noProof/>
                 <w:webHidden/>
               </w:rPr>
-              <w:instrText xml:space="preserve"> PAGEREF _Toc476238481 \h </w:instrText>
+              <w:instrText xml:space="preserve"> PAGEREF _Toc477529439 \h </w:instrText>
             </w:r>
             <w:r>
               <w:rPr>
@@ -4359,7 +4359,7 @@
               <w:lang w:eastAsia="en-GB"/>
             </w:rPr>
           </w:pPr>
-          <w:hyperlink w:anchor="_Toc476238482" w:history="1">
+          <w:hyperlink w:anchor="_Toc477529440" w:history="1">
             <w:r>
               <w:rPr>
                 <w:rStyle w:val="Hyperlink"/>
@@ -4386,7 +4386,7 @@
                 <w:noProof/>
                 <w:webHidden/>
               </w:rPr>
-              <w:instrText xml:space="preserve"> PAGEREF _Toc476238482 \h </w:instrText>
+              <w:instrText xml:space="preserve"> PAGEREF _Toc477529440 \h </w:instrText>
             </w:r>
             <w:r>
               <w:rPr>
@@ -4429,7 +4429,7 @@
               <w:lang w:eastAsia="en-GB"/>
             </w:rPr>
           </w:pPr>
-          <w:hyperlink w:anchor="_Toc476238483" w:history="1">
+          <w:hyperlink w:anchor="_Toc477529441" w:history="1">
             <w:r>
               <w:rPr>
                 <w:rStyle w:val="Hyperlink"/>
@@ -4456,7 +4456,7 @@
                 <w:noProof/>
                 <w:webHidden/>
               </w:rPr>
-              <w:instrText xml:space="preserve"> PAGEREF _Toc476238483 \h </w:instrText>
+              <w:instrText xml:space="preserve"> PAGEREF _Toc477529441 \h </w:instrText>
             </w:r>
             <w:r>
               <w:rPr>
@@ -4499,7 +4499,7 @@
               <w:lang w:eastAsia="en-GB"/>
             </w:rPr>
           </w:pPr>
-          <w:hyperlink w:anchor="_Toc476238484" w:history="1">
+          <w:hyperlink w:anchor="_Toc477529442" w:history="1">
             <w:r>
               <w:rPr>
                 <w:rStyle w:val="Hyperlink"/>
@@ -4526,7 +4526,7 @@
                 <w:noProof/>
                 <w:webHidden/>
               </w:rPr>
-              <w:instrText xml:space="preserve"> PAGEREF _Toc476238484 \h </w:instrText>
+              <w:instrText xml:space="preserve"> PAGEREF _Toc477529442 \h </w:instrText>
             </w:r>
             <w:r>
               <w:rPr>
@@ -4569,7 +4569,7 @@
               <w:lang w:eastAsia="en-GB"/>
             </w:rPr>
           </w:pPr>
-          <w:hyperlink w:anchor="_Toc476238485" w:history="1">
+          <w:hyperlink w:anchor="_Toc477529443" w:history="1">
             <w:r>
               <w:rPr>
                 <w:rStyle w:val="Hyperlink"/>
@@ -4596,7 +4596,7 @@
                 <w:noProof/>
                 <w:webHidden/>
               </w:rPr>
-              <w:instrText xml:space="preserve"> PAGEREF _Toc476238485 \h </w:instrText>
+              <w:instrText xml:space="preserve"> PAGEREF _Toc477529443 \h </w:instrText>
             </w:r>
             <w:r>
               <w:rPr>
@@ -4639,7 +4639,7 @@
               <w:lang w:eastAsia="en-GB"/>
             </w:rPr>
           </w:pPr>
-          <w:hyperlink w:anchor="_Toc476238486" w:history="1">
+          <w:hyperlink w:anchor="_Toc477529444" w:history="1">
             <w:r>
               <w:rPr>
                 <w:rStyle w:val="Hyperlink"/>
@@ -4666,7 +4666,7 @@
                 <w:noProof/>
                 <w:webHidden/>
               </w:rPr>
-              <w:instrText xml:space="preserve"> PAGEREF _Toc476238486 \h </w:instrText>
+              <w:instrText xml:space="preserve"> PAGEREF _Toc477529444 \h </w:instrText>
             </w:r>
             <w:r>
               <w:rPr>
@@ -4706,7 +4706,7 @@
               <w:lang w:eastAsia="en-GB"/>
             </w:rPr>
           </w:pPr>
-          <w:hyperlink w:anchor="_Toc476238487" w:history="1">
+          <w:hyperlink w:anchor="_Toc477529445" w:history="1">
             <w:r>
               <w:rPr>
                 <w:rStyle w:val="Hyperlink"/>
@@ -4733,7 +4733,7 @@
                 <w:noProof/>
                 <w:webHidden/>
               </w:rPr>
-              <w:instrText xml:space="preserve"> PAGEREF _Toc476238487 \h </w:instrText>
+              <w:instrText xml:space="preserve"> PAGEREF _Toc477529445 \h </w:instrText>
             </w:r>
             <w:r>
               <w:rPr>
@@ -4776,7 +4776,7 @@
               <w:lang w:eastAsia="en-GB"/>
             </w:rPr>
           </w:pPr>
-          <w:hyperlink w:anchor="_Toc476238488" w:history="1">
+          <w:hyperlink w:anchor="_Toc477529446" w:history="1">
             <w:r>
               <w:rPr>
                 <w:rStyle w:val="Hyperlink"/>
@@ -4803,7 +4803,7 @@
                 <w:noProof/>
                 <w:webHidden/>
               </w:rPr>
-              <w:instrText xml:space="preserve"> PAGEREF _Toc476238488 \h </w:instrText>
+              <w:instrText xml:space="preserve"> PAGEREF _Toc477529446 \h </w:instrText>
             </w:r>
             <w:r>
               <w:rPr>
@@ -4846,7 +4846,7 @@
               <w:lang w:eastAsia="en-GB"/>
             </w:rPr>
           </w:pPr>
-          <w:hyperlink w:anchor="_Toc476238489" w:history="1">
+          <w:hyperlink w:anchor="_Toc477529447" w:history="1">
             <w:r>
               <w:rPr>
                 <w:rStyle w:val="Hyperlink"/>
@@ -4873,7 +4873,7 @@
                 <w:noProof/>
                 <w:webHidden/>
               </w:rPr>
-              <w:instrText xml:space="preserve"> PAGEREF _Toc476238489 \h </w:instrText>
+              <w:instrText xml:space="preserve"> PAGEREF _Toc477529447 \h </w:instrText>
             </w:r>
             <w:r>
               <w:rPr>
@@ -4916,7 +4916,7 @@
               <w:lang w:eastAsia="en-GB"/>
             </w:rPr>
           </w:pPr>
-          <w:hyperlink w:anchor="_Toc476238490" w:history="1">
+          <w:hyperlink w:anchor="_Toc477529448" w:history="1">
             <w:r>
               <w:rPr>
                 <w:rStyle w:val="Hyperlink"/>
@@ -4943,7 +4943,7 @@
                 <w:noProof/>
                 <w:webHidden/>
               </w:rPr>
-              <w:instrText xml:space="preserve"> PAGEREF _Toc476238490 \h </w:instrText>
+              <w:instrText xml:space="preserve"> PAGEREF _Toc477529448 \h </w:instrText>
             </w:r>
             <w:r>
               <w:rPr>
@@ -4986,7 +4986,7 @@
               <w:lang w:eastAsia="en-GB"/>
             </w:rPr>
           </w:pPr>
-          <w:hyperlink w:anchor="_Toc476238491" w:history="1">
+          <w:hyperlink w:anchor="_Toc477529449" w:history="1">
             <w:r>
               <w:rPr>
                 <w:rStyle w:val="Hyperlink"/>
@@ -5013,7 +5013,7 @@
                 <w:noProof/>
                 <w:webHidden/>
               </w:rPr>
-              <w:instrText xml:space="preserve"> PAGEREF _Toc476238491 \h </w:instrText>
+              <w:instrText xml:space="preserve"> PAGEREF _Toc477529449 \h </w:instrText>
             </w:r>
             <w:r>
               <w:rPr>
@@ -5033,7 +5033,7 @@
                 <w:noProof/>
                 <w:webHidden/>
               </w:rPr>
-              <w:t>22</w:t>
+              <w:t>29</w:t>
             </w:r>
             <w:r>
               <w:rPr>
@@ -5055,22 +5055,17 @@
       <w:pPr>
         <w:pStyle w:val="Title"/>
       </w:pPr>
-      <w:bookmarkStart w:id="0" w:name="_Toc476238425"/>
-      <w:r>
-        <w:t xml:space="preserve">Experiment 1 - </w:t>
-      </w:r>
-      <w:proofErr w:type="spellStart"/>
-      <w:r>
-        <w:t>SynFlood</w:t>
+      <w:bookmarkStart w:id="0" w:name="_Toc477529383"/>
+      <w:r>
+        <w:t>Experiment 1 - SynFlood</w:t>
       </w:r>
       <w:bookmarkEnd w:id="0"/>
-      <w:proofErr w:type="spellEnd"/>
     </w:p>
     <w:p>
       <w:pPr>
         <w:pStyle w:val="Heading2"/>
       </w:pPr>
-      <w:bookmarkStart w:id="1" w:name="_Toc476238426"/>
+      <w:bookmarkStart w:id="1" w:name="_Toc477529384"/>
       <w:r>
         <w:t>Introduction</w:t>
       </w:r>
@@ -5105,33 +5100,17 @@
         <w:t>unusable. The</w:t>
       </w:r>
       <w:r>
-        <w:t xml:space="preserve"> attack will not be as severe in this </w:t>
-      </w:r>
-      <w:proofErr w:type="gramStart"/>
-      <w:r>
-        <w:t>experiment,</w:t>
-      </w:r>
-      <w:proofErr w:type="gramEnd"/>
-      <w:r>
-        <w:t xml:space="preserve"> however it will still be evident that the traffic has been slowed down slightly during this period.</w:t>
-      </w:r>
-      <w:r>
-        <w:t xml:space="preserve"> This experiment provides an insight into both the results of and what is carried out behind the scenes of a “TCP SYN flood” or </w:t>
-      </w:r>
-      <w:proofErr w:type="spellStart"/>
-      <w:r>
-        <w:t>DoS</w:t>
-      </w:r>
-      <w:proofErr w:type="spellEnd"/>
-      <w:r>
-        <w:t xml:space="preserve"> server attack. This type of attack is surprisingly easy to implement and utilise as an attacker, so the experiment also helps demonstrate methods to defend against these sorts of attacks using cookies, or in this context “SYN cookies”. </w:t>
+        <w:t xml:space="preserve"> attack will not be as severe in this experiment, however it will still be evident that the traffic has been slowed down slightly during this period.</w:t>
+      </w:r>
+      <w:r>
+        <w:t xml:space="preserve"> This experiment provides an insight into both the results of and what is carried out behind the scenes of a “TCP SYN flood” or DoS server attack. This type of attack is surprisingly easy to implement and utilise as an attacker, so the experiment also helps demonstrate methods to defend against these sorts of attacks using cookies, or in this context “SYN cookies”. </w:t>
       </w:r>
     </w:p>
     <w:p>
       <w:pPr>
         <w:pStyle w:val="Heading2"/>
       </w:pPr>
-      <w:bookmarkStart w:id="2" w:name="_Toc476238427"/>
+      <w:bookmarkStart w:id="2" w:name="_Toc477529385"/>
       <w:r>
         <w:t>Objective</w:t>
       </w:r>
@@ -5158,7 +5137,7 @@
       <w:pPr>
         <w:pStyle w:val="Heading2"/>
       </w:pPr>
-      <w:bookmarkStart w:id="3" w:name="_Toc476238428"/>
+      <w:bookmarkStart w:id="3" w:name="_Toc477529386"/>
       <w:r>
         <w:t>Experimental Method</w:t>
       </w:r>
@@ -5171,13 +5150,8 @@
     </w:p>
     <w:p>
       <w:r>
-        <w:t xml:space="preserve">A unique “ns” file was uploaded to this new </w:t>
-      </w:r>
-      <w:proofErr w:type="spellStart"/>
-      <w:r>
-        <w:t>Deterlab</w:t>
-      </w:r>
-      <w:proofErr w:type="spellEnd"/>
+        <w:t>A unique “ns” file was uploaded to this new Deterlab</w:t>
+      </w:r>
       <w:r>
         <w:t xml:space="preserve"> </w:t>
       </w:r>
@@ -5392,15 +5366,7 @@
     <w:p>
       <w:r>
         <w:lastRenderedPageBreak/>
-        <w:t xml:space="preserve">Connected to users </w:t>
-      </w:r>
-      <w:proofErr w:type="spellStart"/>
-      <w:r>
-        <w:t>Deterlab</w:t>
-      </w:r>
-      <w:proofErr w:type="spellEnd"/>
-      <w:r>
-        <w:t xml:space="preserve"> address</w:t>
+        <w:t>Connected to users Deterlab address</w:t>
       </w:r>
       <w:bookmarkStart w:id="4" w:name="OLE_LINK1"/>
       <w:bookmarkStart w:id="5" w:name="OLE_LINK2"/>
@@ -5409,7 +5375,6 @@
       <w:r>
         <w:t xml:space="preserve"> and </w:t>
       </w:r>
-      <w:proofErr w:type="spellStart"/>
       <w:r>
         <w:t>SSH’ed</w:t>
       </w:r>
@@ -5418,22 +5383,10 @@
       <w:bookmarkEnd w:id="6"/>
       <w:bookmarkEnd w:id="7"/>
       <w:r>
-        <w:t>to</w:t>
-      </w:r>
-      <w:proofErr w:type="spellEnd"/>
-      <w:r>
-        <w:t xml:space="preserve"> server node</w:t>
-      </w:r>
-      <w:r>
-        <w:t xml:space="preserve"> (can also be saved as a </w:t>
-      </w:r>
-      <w:proofErr w:type="spellStart"/>
-      <w:r>
-        <w:t>PuTTy</w:t>
-      </w:r>
-      <w:proofErr w:type="spellEnd"/>
-      <w:r>
-        <w:t xml:space="preserve"> s</w:t>
+        <w:t>to server node</w:t>
+      </w:r>
+      <w:r>
+        <w:t xml:space="preserve"> (can also be saved as a PuTTy s</w:t>
       </w:r>
       <w:r>
         <w:t>ession for ease of access, if Experiment name is always kept the same)</w:t>
@@ -5494,13 +5447,8 @@
     </w:p>
     <w:p>
       <w:r>
-        <w:t xml:space="preserve">Installed Apache </w:t>
-      </w:r>
-      <w:proofErr w:type="spellStart"/>
-      <w:r>
-        <w:t>WebServer</w:t>
-      </w:r>
-      <w:proofErr w:type="spellEnd"/>
+        <w:t>Installed Apache WebServer</w:t>
+      </w:r>
     </w:p>
     <w:p>
       <w:r>
@@ -5614,13 +5562,8 @@
       </w:r>
     </w:p>
     <w:p>
-      <w:proofErr w:type="spellStart"/>
-      <w:r>
-        <w:t>SSH’edto</w:t>
-      </w:r>
-      <w:proofErr w:type="spellEnd"/>
-      <w:r>
-        <w:t xml:space="preserve"> client node</w:t>
+      <w:r>
+        <w:t>SSH’edto client node</w:t>
       </w:r>
     </w:p>
     <w:p>
@@ -5679,15 +5622,7 @@
     <w:p>
       <w:r>
         <w:lastRenderedPageBreak/>
-        <w:t xml:space="preserve">Used </w:t>
-      </w:r>
-      <w:proofErr w:type="spellStart"/>
-      <w:r>
-        <w:t>Nano</w:t>
-      </w:r>
-      <w:proofErr w:type="spellEnd"/>
-      <w:r>
-        <w:t xml:space="preserve"> editor to create a</w:t>
+        <w:t>Used Nano editor to create a</w:t>
       </w:r>
       <w:r>
         <w:t xml:space="preserve"> new script file, and edited to act as a “web page downloader”.</w:t>
@@ -5800,13 +5735,8 @@
       </w:r>
     </w:p>
     <w:p>
-      <w:proofErr w:type="spellStart"/>
-      <w:r>
-        <w:t>SSH’ed</w:t>
-      </w:r>
-      <w:proofErr w:type="spellEnd"/>
-      <w:r>
-        <w:t xml:space="preserve"> to attacker node</w:t>
+      <w:r>
+        <w:t>SSH’ed to attacker node</w:t>
       </w:r>
     </w:p>
     <w:p>
@@ -6053,7 +5983,7 @@
       <w:pPr>
         <w:pStyle w:val="Heading2"/>
       </w:pPr>
-      <w:bookmarkStart w:id="8" w:name="_Toc476238429"/>
+      <w:bookmarkStart w:id="8" w:name="_Toc477529387"/>
       <w:r>
         <w:lastRenderedPageBreak/>
         <w:t>Testing</w:t>
@@ -6085,15 +6015,7 @@
         <w:t xml:space="preserve"> traffic on one client terminal</w:t>
       </w:r>
       <w:r>
-        <w:t xml:space="preserve"> (stats are being recorded to file “</w:t>
-      </w:r>
-      <w:proofErr w:type="spellStart"/>
-      <w:r>
-        <w:t>tcpdumpfile_cookies_off</w:t>
-      </w:r>
-      <w:proofErr w:type="spellEnd"/>
-      <w:r>
-        <w:t>”)</w:t>
+        <w:t xml:space="preserve"> (stats are being recorded to file “tcpdumpfile_cookies_off”)</w:t>
       </w:r>
     </w:p>
     <w:p>
@@ -6412,14 +6334,12 @@
         <w:lastRenderedPageBreak/>
         <w:t xml:space="preserve">At same time </w:t>
       </w:r>
-      <w:proofErr w:type="gramStart"/>
       <w:r>
         <w:t>Stop</w:t>
       </w:r>
       <w:r>
         <w:t>ped</w:t>
       </w:r>
-      <w:proofErr w:type="gramEnd"/>
       <w:r>
         <w:t xml:space="preserve"> the TCP dump</w:t>
       </w:r>
@@ -6478,7 +6398,6 @@
       </w:r>
     </w:p>
     <w:p>
-      <w:proofErr w:type="spellStart"/>
       <w:r>
         <w:t>Enable</w:t>
       </w:r>
@@ -6486,11 +6405,7 @@
         <w:t>d</w:t>
       </w:r>
       <w:r>
-        <w:t>syn</w:t>
-      </w:r>
-      <w:proofErr w:type="spellEnd"/>
-      <w:r>
-        <w:t xml:space="preserve"> cookies</w:t>
+        <w:t>syn cookies</w:t>
       </w:r>
     </w:p>
     <w:p>
@@ -6548,15 +6463,7 @@
     </w:p>
     <w:p>
       <w:r>
-        <w:t>Repeated using the “</w:t>
-      </w:r>
-      <w:proofErr w:type="spellStart"/>
-      <w:r>
-        <w:t>tcpdumpfile_cookies_on</w:t>
-      </w:r>
-      <w:proofErr w:type="spellEnd"/>
-      <w:r>
-        <w:t>” file</w:t>
+        <w:t>Repeated using the “tcpdumpfile_cookies_on” file</w:t>
       </w:r>
     </w:p>
     <w:p>
@@ -6674,7 +6581,7 @@
       <w:pPr>
         <w:pStyle w:val="Heading1"/>
       </w:pPr>
-      <w:bookmarkStart w:id="9" w:name="_Toc476238430"/>
+      <w:bookmarkStart w:id="9" w:name="_Toc477529388"/>
       <w:r>
         <w:t>Results and Discussion</w:t>
       </w:r>
@@ -6705,13 +6612,8 @@
         <w:t xml:space="preserve">An FTP connection was made </w:t>
       </w:r>
       <w:r>
-        <w:t xml:space="preserve">to the virtual environment using </w:t>
-      </w:r>
-      <w:proofErr w:type="spellStart"/>
-      <w:r>
-        <w:t>FileZilla</w:t>
-      </w:r>
-      <w:proofErr w:type="spellEnd"/>
+        <w:t>to the virtual environment using FileZilla</w:t>
+      </w:r>
     </w:p>
     <w:p>
       <w:r>
@@ -6834,7 +6736,7 @@
       <w:pPr>
         <w:pStyle w:val="Heading2"/>
       </w:pPr>
-      <w:bookmarkStart w:id="10" w:name="_Toc476238431"/>
+      <w:bookmarkStart w:id="10" w:name="_Toc477529389"/>
       <w:r>
         <w:lastRenderedPageBreak/>
         <w:t>Example of Dump File Breakdowns</w:t>
@@ -6848,8 +6750,7 @@
       <w:pPr>
         <w:pStyle w:val="Heading2"/>
       </w:pPr>
-      <w:bookmarkStart w:id="11" w:name="_Toc476238432"/>
-      <w:proofErr w:type="spellStart"/>
+      <w:bookmarkStart w:id="11" w:name="_Toc477529390"/>
       <w:r>
         <w:rPr>
           <w:highlight w:val="green"/>
@@ -6857,13 +6758,12 @@
         <w:t>Tcpdumpfile_cookies_on</w:t>
       </w:r>
       <w:bookmarkEnd w:id="11"/>
-      <w:proofErr w:type="spellEnd"/>
     </w:p>
     <w:p>
       <w:pPr>
         <w:pStyle w:val="Heading2"/>
       </w:pPr>
-      <w:bookmarkStart w:id="12" w:name="_Toc476238433"/>
+      <w:bookmarkStart w:id="12" w:name="_Toc477529391"/>
       <w:r>
         <w:t>Connection at 14:55:06</w:t>
       </w:r>
@@ -6873,7 +6773,7 @@
       <w:pPr>
         <w:pStyle w:val="Heading3"/>
       </w:pPr>
-      <w:bookmarkStart w:id="13" w:name="_Toc476238434"/>
+      <w:bookmarkStart w:id="13" w:name="_Toc477529392"/>
       <w:r>
         <w:t>Opening Handshake</w:t>
       </w:r>
@@ -6936,7 +6836,7 @@
       <w:pPr>
         <w:pStyle w:val="Heading3"/>
       </w:pPr>
-      <w:bookmarkStart w:id="14" w:name="_Toc476238435"/>
+      <w:bookmarkStart w:id="14" w:name="_Toc477529393"/>
       <w:r>
         <w:t>Data Connection</w:t>
       </w:r>
@@ -6999,7 +6899,7 @@
       <w:pPr>
         <w:pStyle w:val="Heading3"/>
       </w:pPr>
-      <w:bookmarkStart w:id="15" w:name="_Toc476238436"/>
+      <w:bookmarkStart w:id="15" w:name="_Toc477529394"/>
       <w:r>
         <w:t>Closing Handshake</w:t>
       </w:r>
@@ -7062,7 +6962,7 @@
       <w:pPr>
         <w:pStyle w:val="Heading3"/>
       </w:pPr>
-      <w:bookmarkStart w:id="16" w:name="_Toc476238437"/>
+      <w:bookmarkStart w:id="16" w:name="_Toc477529395"/>
       <w:r>
         <w:t>Duration (Last ACK segment – First SYN segment)</w:t>
       </w:r>
@@ -7091,7 +6991,7 @@
       <w:pPr>
         <w:pStyle w:val="Heading2"/>
       </w:pPr>
-      <w:bookmarkStart w:id="17" w:name="_Toc476238438"/>
+      <w:bookmarkStart w:id="17" w:name="_Toc477529396"/>
       <w:r>
         <w:t>Connection at 14:55:07</w:t>
       </w:r>
@@ -7101,7 +7001,7 @@
       <w:pPr>
         <w:pStyle w:val="Heading3"/>
       </w:pPr>
-      <w:bookmarkStart w:id="18" w:name="_Toc476238439"/>
+      <w:bookmarkStart w:id="18" w:name="_Toc477529397"/>
       <w:r>
         <w:t>Opening Handshake</w:t>
       </w:r>
@@ -7164,7 +7064,7 @@
       <w:pPr>
         <w:pStyle w:val="Heading3"/>
       </w:pPr>
-      <w:bookmarkStart w:id="19" w:name="_Toc476238440"/>
+      <w:bookmarkStart w:id="19" w:name="_Toc477529398"/>
       <w:r>
         <w:t>Data Connection</w:t>
       </w:r>
@@ -7227,7 +7127,7 @@
       <w:pPr>
         <w:pStyle w:val="Heading3"/>
       </w:pPr>
-      <w:bookmarkStart w:id="20" w:name="_Toc476238441"/>
+      <w:bookmarkStart w:id="20" w:name="_Toc477529399"/>
       <w:r>
         <w:t>Closing Handshake</w:t>
       </w:r>
@@ -7290,7 +7190,7 @@
       <w:pPr>
         <w:pStyle w:val="Heading3"/>
       </w:pPr>
-      <w:bookmarkStart w:id="21" w:name="_Toc476238442"/>
+      <w:bookmarkStart w:id="21" w:name="_Toc477529400"/>
       <w:r>
         <w:t>Duration (Last ACK segment – First SYN segment)</w:t>
       </w:r>
@@ -7325,7 +7225,7 @@
       <w:pPr>
         <w:pStyle w:val="Heading2"/>
       </w:pPr>
-      <w:bookmarkStart w:id="22" w:name="_Toc476238443"/>
+      <w:bookmarkStart w:id="22" w:name="_Toc477529401"/>
       <w:r>
         <w:t>Connection at 14:55:08</w:t>
       </w:r>
@@ -7335,7 +7235,7 @@
       <w:pPr>
         <w:pStyle w:val="Heading3"/>
       </w:pPr>
-      <w:bookmarkStart w:id="23" w:name="_Toc476238444"/>
+      <w:bookmarkStart w:id="23" w:name="_Toc477529402"/>
       <w:r>
         <w:t>Opening Handshake</w:t>
       </w:r>
@@ -7398,7 +7298,7 @@
       <w:pPr>
         <w:pStyle w:val="Heading3"/>
       </w:pPr>
-      <w:bookmarkStart w:id="24" w:name="_Toc476238445"/>
+      <w:bookmarkStart w:id="24" w:name="_Toc477529403"/>
       <w:r>
         <w:t>Data Connection</w:t>
       </w:r>
@@ -7461,7 +7361,7 @@
       <w:pPr>
         <w:pStyle w:val="Heading3"/>
       </w:pPr>
-      <w:bookmarkStart w:id="25" w:name="_Toc476238446"/>
+      <w:bookmarkStart w:id="25" w:name="_Toc477529404"/>
       <w:r>
         <w:lastRenderedPageBreak/>
         <w:t>Closing Handshake</w:t>
@@ -7525,7 +7425,7 @@
       <w:pPr>
         <w:pStyle w:val="Heading3"/>
       </w:pPr>
-      <w:bookmarkStart w:id="26" w:name="_Toc476238447"/>
+      <w:bookmarkStart w:id="26" w:name="_Toc477529405"/>
       <w:r>
         <w:t>Duration (Last ACK segment – First SYN segment)</w:t>
       </w:r>
@@ -7560,7 +7460,7 @@
       <w:pPr>
         <w:pStyle w:val="Heading2"/>
       </w:pPr>
-      <w:bookmarkStart w:id="27" w:name="_Toc476238448"/>
+      <w:bookmarkStart w:id="27" w:name="_Toc477529406"/>
       <w:r>
         <w:t>Connection at 14:55:09</w:t>
       </w:r>
@@ -7570,7 +7470,7 @@
       <w:pPr>
         <w:pStyle w:val="Heading3"/>
       </w:pPr>
-      <w:bookmarkStart w:id="28" w:name="_Toc476238449"/>
+      <w:bookmarkStart w:id="28" w:name="_Toc477529407"/>
       <w:r>
         <w:t>Opening Handshake</w:t>
       </w:r>
@@ -7633,7 +7533,7 @@
       <w:pPr>
         <w:pStyle w:val="Heading3"/>
       </w:pPr>
-      <w:bookmarkStart w:id="29" w:name="_Toc476238450"/>
+      <w:bookmarkStart w:id="29" w:name="_Toc477529408"/>
       <w:r>
         <w:t>Data Connection</w:t>
       </w:r>
@@ -7696,7 +7596,7 @@
       <w:pPr>
         <w:pStyle w:val="Heading3"/>
       </w:pPr>
-      <w:bookmarkStart w:id="30" w:name="_Toc476238451"/>
+      <w:bookmarkStart w:id="30" w:name="_Toc477529409"/>
       <w:r>
         <w:t>Closing Handshake</w:t>
       </w:r>
@@ -7759,7 +7659,7 @@
       <w:pPr>
         <w:pStyle w:val="Heading3"/>
       </w:pPr>
-      <w:bookmarkStart w:id="31" w:name="_Toc476238452"/>
+      <w:bookmarkStart w:id="31" w:name="_Toc477529410"/>
       <w:r>
         <w:t>Duration (Last ACK segment – First SYN segment)</w:t>
       </w:r>
@@ -7797,7 +7697,7 @@
       <w:pPr>
         <w:pStyle w:val="Heading2"/>
       </w:pPr>
-      <w:bookmarkStart w:id="32" w:name="_Toc476238453"/>
+      <w:bookmarkStart w:id="32" w:name="_Toc477529411"/>
       <w:r>
         <w:t>Connection at 14:55:10</w:t>
       </w:r>
@@ -7807,7 +7707,7 @@
       <w:pPr>
         <w:pStyle w:val="Heading3"/>
       </w:pPr>
-      <w:bookmarkStart w:id="33" w:name="_Toc476238454"/>
+      <w:bookmarkStart w:id="33" w:name="_Toc477529412"/>
       <w:r>
         <w:t>Opening Handshake</w:t>
       </w:r>
@@ -7870,7 +7770,7 @@
       <w:pPr>
         <w:pStyle w:val="Heading3"/>
       </w:pPr>
-      <w:bookmarkStart w:id="34" w:name="_Toc476238455"/>
+      <w:bookmarkStart w:id="34" w:name="_Toc477529413"/>
       <w:r>
         <w:t>Data Connection</w:t>
       </w:r>
@@ -7933,7 +7833,7 @@
       <w:pPr>
         <w:pStyle w:val="Heading3"/>
       </w:pPr>
-      <w:bookmarkStart w:id="35" w:name="_Toc476238456"/>
+      <w:bookmarkStart w:id="35" w:name="_Toc477529414"/>
       <w:r>
         <w:t>Closing Handshake</w:t>
       </w:r>
@@ -7996,7 +7896,7 @@
       <w:pPr>
         <w:pStyle w:val="Heading3"/>
       </w:pPr>
-      <w:bookmarkStart w:id="36" w:name="_Toc476238457"/>
+      <w:bookmarkStart w:id="36" w:name="_Toc477529415"/>
       <w:r>
         <w:t>Duration (Last ACK segment – First SYN segment)</w:t>
       </w:r>
@@ -8025,8 +7925,7 @@
       <w:pPr>
         <w:pStyle w:val="Heading2"/>
       </w:pPr>
-      <w:bookmarkStart w:id="37" w:name="_Toc476238458"/>
-      <w:proofErr w:type="spellStart"/>
+      <w:bookmarkStart w:id="37" w:name="_Toc477529416"/>
       <w:r>
         <w:rPr>
           <w:highlight w:val="red"/>
@@ -8035,13 +7934,12 @@
         <w:t>Tcpdumpfile_cookies_off</w:t>
       </w:r>
       <w:bookmarkEnd w:id="37"/>
-      <w:proofErr w:type="spellEnd"/>
     </w:p>
     <w:p>
       <w:pPr>
         <w:pStyle w:val="Heading2"/>
       </w:pPr>
-      <w:bookmarkStart w:id="38" w:name="_Toc476238459"/>
+      <w:bookmarkStart w:id="38" w:name="_Toc477529417"/>
       <w:r>
         <w:t>Connection at 14:</w:t>
       </w:r>
@@ -8054,7 +7952,7 @@
       <w:pPr>
         <w:pStyle w:val="Heading3"/>
       </w:pPr>
-      <w:bookmarkStart w:id="39" w:name="_Toc476238460"/>
+      <w:bookmarkStart w:id="39" w:name="_Toc477529418"/>
       <w:r>
         <w:t>Opening Handshake</w:t>
       </w:r>
@@ -8107,7 +8005,7 @@
       <w:pPr>
         <w:pStyle w:val="Heading3"/>
       </w:pPr>
-      <w:bookmarkStart w:id="40" w:name="_Toc476238461"/>
+      <w:bookmarkStart w:id="40" w:name="_Toc477529419"/>
       <w:r>
         <w:t>Data Connection</w:t>
       </w:r>
@@ -8160,7 +8058,7 @@
       <w:pPr>
         <w:pStyle w:val="Heading3"/>
       </w:pPr>
-      <w:bookmarkStart w:id="41" w:name="_Toc476238462"/>
+      <w:bookmarkStart w:id="41" w:name="_Toc477529420"/>
       <w:r>
         <w:t>Closing Handshake</w:t>
       </w:r>
@@ -8213,7 +8111,7 @@
       <w:pPr>
         <w:pStyle w:val="Heading3"/>
       </w:pPr>
-      <w:bookmarkStart w:id="42" w:name="_Toc476238463"/>
+      <w:bookmarkStart w:id="42" w:name="_Toc477529421"/>
       <w:r>
         <w:t>Duration (Last ACK segment – First SYN segment</w:t>
       </w:r>
@@ -8251,7 +8149,7 @@
       <w:pPr>
         <w:pStyle w:val="Heading2"/>
       </w:pPr>
-      <w:bookmarkStart w:id="43" w:name="_Toc476238464"/>
+      <w:bookmarkStart w:id="43" w:name="_Toc477529422"/>
       <w:r>
         <w:t>Connection at 14:48:15</w:t>
       </w:r>
@@ -8261,7 +8159,7 @@
       <w:pPr>
         <w:pStyle w:val="Heading3"/>
       </w:pPr>
-      <w:bookmarkStart w:id="44" w:name="_Toc476238465"/>
+      <w:bookmarkStart w:id="44" w:name="_Toc477529423"/>
       <w:r>
         <w:t>Opening Handshake</w:t>
       </w:r>
@@ -8324,7 +8222,7 @@
       <w:pPr>
         <w:pStyle w:val="Heading3"/>
       </w:pPr>
-      <w:bookmarkStart w:id="45" w:name="_Toc476238466"/>
+      <w:bookmarkStart w:id="45" w:name="_Toc477529424"/>
       <w:r>
         <w:t>Data Connection</w:t>
       </w:r>
@@ -8387,7 +8285,7 @@
       <w:pPr>
         <w:pStyle w:val="Heading3"/>
       </w:pPr>
-      <w:bookmarkStart w:id="46" w:name="_Toc476238467"/>
+      <w:bookmarkStart w:id="46" w:name="_Toc477529425"/>
       <w:r>
         <w:t>Closing Handshake</w:t>
       </w:r>
@@ -8450,7 +8348,7 @@
       <w:pPr>
         <w:pStyle w:val="Heading3"/>
       </w:pPr>
-      <w:bookmarkStart w:id="47" w:name="_Toc476238468"/>
+      <w:bookmarkStart w:id="47" w:name="_Toc477529426"/>
       <w:r>
         <w:t>Duration (Last ACK segment – First SYN segment, discounting initial establishment timestamps)</w:t>
       </w:r>
@@ -8470,7 +8368,7 @@
       <w:pPr>
         <w:pStyle w:val="Heading2"/>
       </w:pPr>
-      <w:bookmarkStart w:id="48" w:name="_Toc476238469"/>
+      <w:bookmarkStart w:id="48" w:name="_Toc477529427"/>
       <w:r>
         <w:t>Connection at 14:48:16</w:t>
       </w:r>
@@ -8480,7 +8378,7 @@
       <w:pPr>
         <w:pStyle w:val="Heading3"/>
       </w:pPr>
-      <w:bookmarkStart w:id="49" w:name="_Toc476238470"/>
+      <w:bookmarkStart w:id="49" w:name="_Toc477529428"/>
       <w:r>
         <w:t>Opening Handshake</w:t>
       </w:r>
@@ -8543,7 +8441,7 @@
       <w:pPr>
         <w:pStyle w:val="Heading3"/>
       </w:pPr>
-      <w:bookmarkStart w:id="50" w:name="_Toc476238471"/>
+      <w:bookmarkStart w:id="50" w:name="_Toc477529429"/>
       <w:r>
         <w:lastRenderedPageBreak/>
         <w:t>Data Connection</w:t>
@@ -8607,7 +8505,7 @@
       <w:pPr>
         <w:pStyle w:val="Heading3"/>
       </w:pPr>
-      <w:bookmarkStart w:id="51" w:name="_Toc476238472"/>
+      <w:bookmarkStart w:id="51" w:name="_Toc477529430"/>
       <w:r>
         <w:t>Closing Handshake</w:t>
       </w:r>
@@ -8670,7 +8568,7 @@
       <w:pPr>
         <w:pStyle w:val="Heading3"/>
       </w:pPr>
-      <w:bookmarkStart w:id="52" w:name="_Toc476238473"/>
+      <w:bookmarkStart w:id="52" w:name="_Toc477529431"/>
       <w:r>
         <w:t>Duration (Last ACK segment – First SYN segment, discounting initial establishment timestamps)</w:t>
       </w:r>
@@ -8690,7 +8588,7 @@
       <w:pPr>
         <w:pStyle w:val="Heading2"/>
       </w:pPr>
-      <w:bookmarkStart w:id="53" w:name="_Toc476238474"/>
+      <w:bookmarkStart w:id="53" w:name="_Toc477529432"/>
       <w:r>
         <w:t>Connection at 14:48:17</w:t>
       </w:r>
@@ -8700,7 +8598,7 @@
       <w:pPr>
         <w:pStyle w:val="Heading3"/>
       </w:pPr>
-      <w:bookmarkStart w:id="54" w:name="_Toc476238475"/>
+      <w:bookmarkStart w:id="54" w:name="_Toc477529433"/>
       <w:r>
         <w:t>Opening Handshake</w:t>
       </w:r>
@@ -8763,7 +8661,7 @@
       <w:pPr>
         <w:pStyle w:val="Heading3"/>
       </w:pPr>
-      <w:bookmarkStart w:id="55" w:name="_Toc476238476"/>
+      <w:bookmarkStart w:id="55" w:name="_Toc477529434"/>
       <w:r>
         <w:t>Data Connection</w:t>
       </w:r>
@@ -8826,7 +8724,7 @@
       <w:pPr>
         <w:pStyle w:val="Heading3"/>
       </w:pPr>
-      <w:bookmarkStart w:id="56" w:name="_Toc476238477"/>
+      <w:bookmarkStart w:id="56" w:name="_Toc477529435"/>
       <w:r>
         <w:t>Closing Handshake</w:t>
       </w:r>
@@ -8889,7 +8787,7 @@
       <w:pPr>
         <w:pStyle w:val="Heading3"/>
       </w:pPr>
-      <w:bookmarkStart w:id="57" w:name="_Toc476238478"/>
+      <w:bookmarkStart w:id="57" w:name="_Toc477529436"/>
       <w:r>
         <w:t>Duration (Last ACK segment – First SYN segment, discounting initial establishment timestamps)</w:t>
       </w:r>
@@ -8918,7 +8816,7 @@
       <w:pPr>
         <w:pStyle w:val="Heading2"/>
       </w:pPr>
-      <w:bookmarkStart w:id="58" w:name="_Toc476238479"/>
+      <w:bookmarkStart w:id="58" w:name="_Toc477529437"/>
       <w:r>
         <w:t>Connection at 14:48:18</w:t>
       </w:r>
@@ -8928,7 +8826,7 @@
       <w:pPr>
         <w:pStyle w:val="Heading3"/>
       </w:pPr>
-      <w:bookmarkStart w:id="59" w:name="_Toc476238480"/>
+      <w:bookmarkStart w:id="59" w:name="_Toc477529438"/>
       <w:r>
         <w:t>Opening Handshake</w:t>
       </w:r>
@@ -8991,7 +8889,7 @@
       <w:pPr>
         <w:pStyle w:val="Heading3"/>
       </w:pPr>
-      <w:bookmarkStart w:id="60" w:name="_Toc476238481"/>
+      <w:bookmarkStart w:id="60" w:name="_Toc477529439"/>
       <w:r>
         <w:t>Data Connection</w:t>
       </w:r>
@@ -9054,7 +8952,7 @@
       <w:pPr>
         <w:pStyle w:val="Heading3"/>
       </w:pPr>
-      <w:bookmarkStart w:id="61" w:name="_Toc476238482"/>
+      <w:bookmarkStart w:id="61" w:name="_Toc477529440"/>
       <w:r>
         <w:t>Closing Handshake</w:t>
       </w:r>
@@ -9117,7 +9015,7 @@
       <w:pPr>
         <w:pStyle w:val="Heading3"/>
       </w:pPr>
-      <w:bookmarkStart w:id="62" w:name="_Toc476238483"/>
+      <w:bookmarkStart w:id="62" w:name="_Toc477529441"/>
       <w:r>
         <w:lastRenderedPageBreak/>
         <w:t>Duration (Last ACK segment – First SYN segment, discounting initial establishment timestamps)</w:t>
@@ -9133,16 +9031,11 @@
       </w:r>
     </w:p>
     <w:p>
-      <w:proofErr w:type="gramStart"/>
       <w:r>
         <w:t xml:space="preserve">=  </w:t>
       </w:r>
       <w:r>
-        <w:t>.</w:t>
-      </w:r>
-      <w:proofErr w:type="gramEnd"/>
-      <w:r>
-        <w:t xml:space="preserve">0068 </w:t>
+        <w:t xml:space="preserve">.0068 </w:t>
       </w:r>
       <w:r>
         <w:t>(2 DP)</w:t>
@@ -9152,7 +9045,7 @@
       <w:pPr>
         <w:pStyle w:val="Heading2"/>
       </w:pPr>
-      <w:bookmarkStart w:id="63" w:name="_Toc476238484"/>
+      <w:bookmarkStart w:id="63" w:name="_Toc477529442"/>
       <w:r>
         <w:lastRenderedPageBreak/>
         <w:t>Graphs</w:t>
@@ -9230,15 +9123,7 @@
         <w:t xml:space="preserve"> without</w:t>
       </w:r>
       <w:r>
-        <w:t xml:space="preserve"> the attacker node intervening.  The initial connection is an initial communication period between the nodes and seems to be slightly longer than the following connections, most likely due to the initial handshake or verification of the unique client node’s </w:t>
-      </w:r>
-      <w:proofErr w:type="spellStart"/>
-      <w:r>
-        <w:t>ip</w:t>
-      </w:r>
-      <w:proofErr w:type="spellEnd"/>
-      <w:r>
-        <w:t xml:space="preserve"> address</w:t>
+        <w:t xml:space="preserve"> the attacker node intervening.  The initial connection is an initial communication period between the nodes and seems to be slightly longer than the following connections, most likely due to the initial handshake or verification of the unique client node’s ip address</w:t>
       </w:r>
       <w:r>
         <w:t>.</w:t>
@@ -9246,15 +9131,7 @@
     </w:p>
     <w:p>
       <w:r>
-        <w:t xml:space="preserve">As indicated in the three Duration </w:t>
-      </w:r>
-      <w:proofErr w:type="spellStart"/>
-      <w:r>
-        <w:t>vs</w:t>
-      </w:r>
-      <w:proofErr w:type="spellEnd"/>
-      <w:r>
-        <w:t xml:space="preserve"> Timestamp graphs, the time it takes to send the first packet (from </w:t>
+        <w:t xml:space="preserve">As indicated in the three Duration vs Timestamp graphs, the time it takes to send the first packet (from </w:t>
       </w:r>
       <w:r>
         <w:t>above</w:t>
@@ -9267,7 +9144,7 @@
       <w:pPr>
         <w:pStyle w:val="Heading2"/>
       </w:pPr>
-      <w:bookmarkStart w:id="64" w:name="_Toc476238485"/>
+      <w:bookmarkStart w:id="64" w:name="_Toc477529443"/>
       <w:r>
         <w:t>TCPDump.exe Graphs for entire recording of traffic</w:t>
       </w:r>
@@ -9334,7 +9211,7 @@
       <w:pPr>
         <w:pStyle w:val="Heading2"/>
       </w:pPr>
-      <w:bookmarkStart w:id="65" w:name="_Toc476238486"/>
+      <w:bookmarkStart w:id="65" w:name="_Toc477529444"/>
       <w:r>
         <w:lastRenderedPageBreak/>
         <w:t>Conclusion</w:t>
@@ -9350,7 +9227,7 @@
       <w:pPr>
         <w:pStyle w:val="Title"/>
       </w:pPr>
-      <w:bookmarkStart w:id="66" w:name="_Toc476238487"/>
+      <w:bookmarkStart w:id="66" w:name="_Toc477529445"/>
       <w:r>
         <w:lastRenderedPageBreak/>
         <w:t>Experiment 2 – SSL Apache</w:t>
@@ -9361,7 +9238,7 @@
       <w:pPr>
         <w:pStyle w:val="Heading2"/>
       </w:pPr>
-      <w:bookmarkStart w:id="67" w:name="_Toc476238488"/>
+      <w:bookmarkStart w:id="67" w:name="_Toc477529446"/>
       <w:r>
         <w:t>Introduction</w:t>
       </w:r>
@@ -9375,23 +9252,7 @@
         <w:t>web server</w:t>
       </w:r>
       <w:r>
-        <w:t xml:space="preserve"> to allow secure connections between the </w:t>
-      </w:r>
-      <w:proofErr w:type="spellStart"/>
-      <w:r>
-        <w:t>webserver</w:t>
-      </w:r>
-      <w:proofErr w:type="spellEnd"/>
-      <w:r>
-        <w:t xml:space="preserve"> and a browser. </w:t>
-      </w:r>
-      <w:proofErr w:type="gramStart"/>
-      <w:r>
-        <w:t>Its</w:t>
-      </w:r>
-      <w:proofErr w:type="gramEnd"/>
-      <w:r>
-        <w:t xml:space="preserve"> most common usages involve credit card transactions and the like, and is rapidly becoming the common way to browse social media websites. These certificates link a domain name, server name, organisational identity and its location together as one binding.</w:t>
+        <w:t xml:space="preserve"> to allow secure connections between the webserver and a browser. Its most common usages involve credit card transactions and the like, and is rapidly becoming the common way to browse social media websites. These certificates link a domain name, server name, organisational identity and its location together as one binding.</w:t>
       </w:r>
       <w:r>
         <w:fldChar w:fldCharType="begin"/>
@@ -9419,7 +9280,7 @@
       <w:pPr>
         <w:pStyle w:val="Heading2"/>
       </w:pPr>
-      <w:bookmarkStart w:id="68" w:name="_Toc476238489"/>
+      <w:bookmarkStart w:id="68" w:name="_Toc477529447"/>
       <w:r>
         <w:t>Objective</w:t>
       </w:r>
@@ -9430,15 +9291,7 @@
         <w:t>This experiment aimed</w:t>
       </w:r>
       <w:r>
-        <w:t xml:space="preserve"> to achieve the installation of such a certificate on apache, on a virtual node within the virtual </w:t>
-      </w:r>
-      <w:proofErr w:type="spellStart"/>
-      <w:r>
-        <w:t>Deterlab</w:t>
-      </w:r>
-      <w:proofErr w:type="spellEnd"/>
-      <w:r>
-        <w:t xml:space="preserve"> web server. After the installation of Apache and the secure certificate, a web browser </w:t>
+        <w:t xml:space="preserve"> to achieve the installation of such a certificate on apache, on a virtual node within the virtual Deterlab web server. After the installation of Apache and the secure certificate, a web browser </w:t>
       </w:r>
       <w:r>
         <w:t>was</w:t>
@@ -9463,7 +9316,7 @@
       <w:pPr>
         <w:pStyle w:val="Heading2"/>
       </w:pPr>
-      <w:bookmarkStart w:id="69" w:name="_Toc476238490"/>
+      <w:bookmarkStart w:id="69" w:name="_Toc477529448"/>
       <w:r>
         <w:t>Experimental Method</w:t>
       </w:r>
@@ -9477,23 +9330,7 @@
         <w:t>was</w:t>
       </w:r>
       <w:r>
-        <w:t xml:space="preserve"> instantiated through a Network Simulator (NS) file within the </w:t>
-      </w:r>
-      <w:proofErr w:type="spellStart"/>
-      <w:r>
-        <w:t>Deterlab</w:t>
-      </w:r>
-      <w:proofErr w:type="spellEnd"/>
-      <w:r>
-        <w:t xml:space="preserve"> environment, similarly to the first experiment. Below is its topology visualisation (only one virtual node named </w:t>
-      </w:r>
-      <w:proofErr w:type="gramStart"/>
-      <w:r>
-        <w:t>intro(</w:t>
-      </w:r>
-      <w:proofErr w:type="gramEnd"/>
-      <w:r>
-        <w:t>pc) is present and required for this experiment).</w:t>
+        <w:t xml:space="preserve"> instantiated through a Network Simulator (NS) file within the Deterlab environment, similarly to the first experiment. Below is its topology visualisation (only one virtual node named intro(pc) is present and required for this experiment).</w:t>
       </w:r>
     </w:p>
     <w:p>
@@ -9595,17 +9432,7 @@
     </w:p>
     <w:p>
       <w:r>
-        <w:t>“</w:t>
-      </w:r>
-      <w:proofErr w:type="spellStart"/>
-      <w:proofErr w:type="gramStart"/>
-      <w:r>
-        <w:t>sudo</w:t>
-      </w:r>
-      <w:proofErr w:type="spellEnd"/>
-      <w:proofErr w:type="gramEnd"/>
-      <w:r>
-        <w:t xml:space="preserve"> apt-get install apache2”</w:t>
+        <w:t>“sudo apt-get install apache2”</w:t>
       </w:r>
     </w:p>
     <w:p>
@@ -9680,15 +9507,7 @@
         <w:t>isi.</w:t>
       </w:r>
       <w:r>
-        <w:t xml:space="preserve">deterlab.net, though specific options are set in the Tunnels category. The node name is displayed in the details section on </w:t>
-      </w:r>
-      <w:proofErr w:type="spellStart"/>
-      <w:r>
-        <w:t>Deterlab’s</w:t>
-      </w:r>
-      <w:proofErr w:type="spellEnd"/>
-      <w:r>
-        <w:t xml:space="preserve"> experimentation page.</w:t>
+        <w:t>deterlab.net, though specific options are set in the Tunnels category. The node name is displayed in the details section on Deterlab’s experimentation page.</w:t>
       </w:r>
     </w:p>
     <w:p>
@@ -9758,15 +9577,7 @@
         <w:t>ertificate on Apache</w:t>
       </w:r>
       <w:r>
-        <w:t xml:space="preserve">. An open source project named </w:t>
-      </w:r>
-      <w:proofErr w:type="spellStart"/>
-      <w:r>
-        <w:t>OpenSSL</w:t>
-      </w:r>
-      <w:proofErr w:type="spellEnd"/>
-      <w:r>
-        <w:t xml:space="preserve"> </w:t>
+        <w:t xml:space="preserve">. An open source project named OpenSSL </w:t>
       </w:r>
       <w:r>
         <w:t>was to</w:t>
@@ -9963,23 +9774,7 @@
     </w:p>
     <w:p>
       <w:r>
-        <w:t>After moving these three certificate files into a new folder named “</w:t>
-      </w:r>
-      <w:proofErr w:type="spellStart"/>
-      <w:r>
-        <w:t>ssl</w:t>
-      </w:r>
-      <w:proofErr w:type="spellEnd"/>
-      <w:r>
-        <w:t xml:space="preserve">”, </w:t>
-      </w:r>
-      <w:proofErr w:type="spellStart"/>
-      <w:r>
-        <w:t>ssl</w:t>
-      </w:r>
-      <w:proofErr w:type="spellEnd"/>
-      <w:r>
-        <w:t xml:space="preserve"> was enabled and apache was reloaded.</w:t>
+        <w:t>After moving these three certificate files into a new folder named “ssl”, ssl was enabled and apache was reloaded.</w:t>
       </w:r>
     </w:p>
     <w:p>
@@ -10068,55 +9863,7 @@
           <w:sz w:val="23"/>
           <w:szCs w:val="23"/>
         </w:rPr>
-        <w:t xml:space="preserve">SSL configuration file for apache was edited to allow connections from </w:t>
-      </w:r>
-      <w:proofErr w:type="spellStart"/>
-      <w:r>
-        <w:rPr>
-          <w:sz w:val="23"/>
-          <w:szCs w:val="23"/>
-        </w:rPr>
-        <w:t>localhost</w:t>
-      </w:r>
-      <w:proofErr w:type="spellEnd"/>
-      <w:r>
-        <w:rPr>
-          <w:sz w:val="23"/>
-          <w:szCs w:val="23"/>
-        </w:rPr>
-        <w:t xml:space="preserve">, using the ca.crt and </w:t>
-      </w:r>
-      <w:proofErr w:type="spellStart"/>
-      <w:r>
-        <w:rPr>
-          <w:sz w:val="23"/>
-          <w:szCs w:val="23"/>
-        </w:rPr>
-        <w:t>ca.key</w:t>
-      </w:r>
-      <w:proofErr w:type="spellEnd"/>
-      <w:r>
-        <w:rPr>
-          <w:sz w:val="23"/>
-          <w:szCs w:val="23"/>
-        </w:rPr>
-        <w:t xml:space="preserve"> files. </w:t>
-      </w:r>
-      <w:proofErr w:type="spellStart"/>
-      <w:r>
-        <w:rPr>
-          <w:sz w:val="23"/>
-          <w:szCs w:val="23"/>
-        </w:rPr>
-        <w:t>Localhost</w:t>
-      </w:r>
-      <w:proofErr w:type="spellEnd"/>
-      <w:r>
-        <w:rPr>
-          <w:sz w:val="23"/>
-          <w:szCs w:val="23"/>
-        </w:rPr>
-        <w:t xml:space="preserve"> must now be port forwarded to 443, so that these certificate files can come into play.</w:t>
+        <w:t>SSL configuration file for apache was edited to allow connections from localhost, using the ca.crt and ca.key files. Localhost must now be port forwarded to 443, so that these certificate files can come into play.</w:t>
       </w:r>
     </w:p>
     <w:p>
@@ -10126,23 +9873,7 @@
     </w:p>
     <w:p>
       <w:r>
-        <w:t>After connecting to localhost</w:t>
-      </w:r>
-      <w:proofErr w:type="gramStart"/>
-      <w:r>
-        <w:t>:443</w:t>
-      </w:r>
-      <w:proofErr w:type="gramEnd"/>
-      <w:r>
-        <w:t xml:space="preserve"> this message should be displayed, and it is in fact encouraging. As highlighted here it claims to have found a certificate on </w:t>
-      </w:r>
-      <w:proofErr w:type="spellStart"/>
-      <w:r>
-        <w:t>localhost</w:t>
-      </w:r>
-      <w:proofErr w:type="spellEnd"/>
-      <w:r>
-        <w:t>, though it is simply not trusted as an exception needs to be added.</w:t>
+        <w:t>After connecting to localhost:443 this message should be displayed, and it is in fact encouraging. As highlighted here it claims to have found a certificate on localhost, though it is simply not trusted as an exception needs to be added.</w:t>
       </w:r>
     </w:p>
     <w:p>
@@ -10295,7 +10026,6 @@
         </w:rPr>
       </w:pPr>
       <w:bookmarkStart w:id="70" w:name="_GoBack"/>
-      <w:bookmarkStart w:id="71" w:name="_Toc476238491"/>
       <w:bookmarkEnd w:id="70"/>
       <w:r>
         <w:br w:type="page"/>
@@ -10423,15 +10153,7 @@
         <w:t>“apt-get install php5”</w:t>
       </w:r>
       <w:r>
-        <w:t>, after which apache must be restarted through “/etc/</w:t>
-      </w:r>
-      <w:proofErr w:type="spellStart"/>
-      <w:r>
-        <w:t>init.d</w:t>
-      </w:r>
-      <w:proofErr w:type="spellEnd"/>
-      <w:r>
-        <w:t>/apache2 restart”</w:t>
+        <w:t>, after which apache must be restarted through “/etc/init.d/apache2 restart”</w:t>
       </w:r>
     </w:p>
     <w:p>
@@ -10490,13 +10212,8 @@
     <w:p>
       <w:r>
         <w:lastRenderedPageBreak/>
-        <w:t xml:space="preserve">The experiment requires two files to be created, named index.php and name.php. Their creation will be absent from this report, as their implementation is the focus here. After their creation, the direct URL can be entered and the user can enter their name into the form and have it reported back to them, as it is being posted to </w:t>
-      </w:r>
-      <w:proofErr w:type="gramStart"/>
-      <w:r>
-        <w:t>name.php .</w:t>
-      </w:r>
-      <w:proofErr w:type="gramEnd"/>
+        <w:t>The experiment requires two files to be created, named index.php and name.php. Their creation will be absent from this report, as their implementation is the focus here. After their creation, the direct URL can be entered and the user can enter their name into the form and have it reported back to them, as it is being posted to name.php .</w:t>
+      </w:r>
     </w:p>
     <w:p>
       <w:r>
@@ -10609,15 +10326,7 @@
         <w:t>To demonstrate vulnerability here (XSS attack) a script statement was inserted into the name field, resulting in its execution after submission.</w:t>
       </w:r>
       <w:r>
-        <w:t xml:space="preserve"> An “</w:t>
-      </w:r>
-      <w:proofErr w:type="spellStart"/>
-      <w:r>
-        <w:t>onmouseover</w:t>
-      </w:r>
-      <w:proofErr w:type="spellEnd"/>
-      <w:r>
-        <w:t>” statement can also be used (more significant demonstration).</w:t>
+        <w:t xml:space="preserve"> An “onmouseover” statement can also be used (more significant demonstration).</w:t>
       </w:r>
     </w:p>
     <w:p>
@@ -10745,15 +10454,7 @@
       </w:pPr>
       <w:r>
         <w:lastRenderedPageBreak/>
-        <w:t>(</w:t>
-      </w:r>
-      <w:proofErr w:type="gramStart"/>
-      <w:r>
-        <w:t>using</w:t>
-      </w:r>
-      <w:proofErr w:type="gramEnd"/>
-      <w:r>
-        <w:t xml:space="preserve"> </w:t>
+        <w:t xml:space="preserve">(using </w:t>
       </w:r>
     </w:p>
     <w:p>
@@ -10771,39 +10472,8 @@
           <w:sz w:val="22"/>
           <w:szCs w:val="22"/>
         </w:rPr>
-        <w:t xml:space="preserve">&lt;b </w:t>
-      </w:r>
-      <w:proofErr w:type="spellStart"/>
-      <w:r>
-        <w:rPr>
-          <w:b/>
-          <w:bCs/>
-          <w:sz w:val="22"/>
-          <w:szCs w:val="22"/>
-        </w:rPr>
-        <w:t>onmouseover</w:t>
-      </w:r>
-      <w:proofErr w:type="spellEnd"/>
-      <w:r>
-        <w:rPr>
-          <w:b/>
-          <w:bCs/>
-          <w:sz w:val="22"/>
-          <w:szCs w:val="22"/>
-        </w:rPr>
-        <w:t>=</w:t>
-      </w:r>
-      <w:proofErr w:type="gramStart"/>
-      <w:r>
-        <w:rPr>
-          <w:b/>
-          <w:bCs/>
-          <w:sz w:val="22"/>
-          <w:szCs w:val="22"/>
-        </w:rPr>
-        <w:t>alert(</w:t>
-      </w:r>
-      <w:proofErr w:type="gramEnd"/>
+        <w:t>&lt;b onmouseover=alert(</w:t>
+      </w:r>
       <w:r>
         <w:rPr>
           <w:b/>
@@ -10904,23 +10574,7 @@
     </w:p>
     <w:p>
       <w:r>
-        <w:t xml:space="preserve">The following screenshots illustrate how sanitisation can be used, meaning the data is modified in that unwanted bits are extracted. The name.php file must be edited once more to the following, to now include the </w:t>
-      </w:r>
-      <w:proofErr w:type="spellStart"/>
-      <w:r>
-        <w:t>strip_</w:t>
-      </w:r>
-      <w:proofErr w:type="gramStart"/>
-      <w:r>
-        <w:t>tags</w:t>
-      </w:r>
-      <w:proofErr w:type="spellEnd"/>
-      <w:r>
-        <w:t>(</w:t>
-      </w:r>
-      <w:proofErr w:type="gramEnd"/>
-      <w:r>
-        <w:t>) function:</w:t>
+        <w:t>The following screenshots illustrate how sanitisation can be used, meaning the data is modified in that unwanted bits are extracted. The name.php file must be edited once more to the following, to now include the strip_tags() function:</w:t>
       </w:r>
     </w:p>
     <w:p>
@@ -11044,15 +10698,25 @@
     </w:p>
     <w:p>
       <w:pPr>
-        <w:rPr>
-          <w:rFonts w:asciiTheme="majorHAnsi" w:eastAsiaTheme="majorEastAsia" w:hAnsiTheme="majorHAnsi" w:cstheme="majorBidi"/>
-          <w:b/>
-          <w:bCs/>
-          <w:color w:val="4F81BD" w:themeColor="accent1"/>
-          <w:sz w:val="26"/>
-          <w:szCs w:val="26"/>
-        </w:rPr>
+        <w:pStyle w:val="Title"/>
       </w:pPr>
+      <w:r>
+        <w:lastRenderedPageBreak/>
+        <w:t>Experiment 3 – Man In The Middle</w:t>
+      </w:r>
+    </w:p>
+    <w:p>
+      <w:pPr>
+        <w:pStyle w:val="Heading2"/>
+      </w:pPr>
+      <w:r>
+        <w:t>Introduction</w:t>
+      </w:r>
+    </w:p>
+    <w:p>
+      <w:r>
+        <w:t>This experiment demonstrates an attack that uses the Address Resolution Protocol (ARP). The attack like many other network attacks simply makes use of the protocol, rather than modifying it. This protocol instructs computers on how to reach another, meaning this can be exploited into instructing a computer to reach an attackers machine instead of the legitimate destination machine.</w:t>
+      </w:r>
     </w:p>
     <w:p>
       <w:pPr>
@@ -11105,6 +10769,7 @@
       <w:pPr>
         <w:pStyle w:val="Heading2"/>
       </w:pPr>
+      <w:bookmarkStart w:id="71" w:name="_Toc477529449"/>
       <w:r>
         <w:lastRenderedPageBreak/>
         <w:t>Appendix</w:t>
@@ -11160,7 +10825,7 @@
         <w:rPr>
           <w:noProof/>
         </w:rPr>
-        <w:t>15/03/2017</w:t>
+        <w:t>18/03/2017</w:t>
       </w:r>
     </w:fldSimple>
     <w:r>
@@ -11204,7 +10869,7 @@
                 <v:h position="#0,topLeft" xrange="0,21600"/>
               </v:handles>
             </v:shapetype>
-            <v:shape id="_x0000_s2050" type="#_x0000_t5" style="position:absolute;margin-left:4669.5pt;margin-top:0;width:167.4pt;height:161.8pt;z-index:251660288;mso-position-horizontal:right;mso-position-horizontal-relative:page;mso-position-vertical:bottom;mso-position-vertical-relative:page" adj="21600" fillcolor="#d2eaf1 [824]" stroked="f">
+            <v:shape id="_x0000_s2050" type="#_x0000_t5" style="position:absolute;margin-left:4924.3pt;margin-top:0;width:167.4pt;height:161.8pt;z-index:251660288;mso-position-horizontal:right;mso-position-horizontal-relative:page;mso-position-vertical:bottom;mso-position-vertical-relative:page" adj="21600" fillcolor="#d2eaf1 [824]" stroked="f">
               <v:textbox style="mso-next-textbox:#_x0000_s2050">
                 <w:txbxContent>
                   <w:p>
@@ -11231,7 +10896,7 @@
                         <w:sz w:val="72"/>
                         <w:szCs w:val="72"/>
                       </w:rPr>
-                      <w:t>23</w:t>
+                      <w:t>25</w:t>
                     </w:r>
                     <w:r>
                       <w:rPr>
@@ -11295,21 +10960,7 @@
       <w:rPr>
         <w:lang w:val="en-AU"/>
       </w:rPr>
-      <w:t xml:space="preserve">Internet Security – TCP / IP </w:t>
-    </w:r>
-    <w:proofErr w:type="spellStart"/>
-    <w:r>
-      <w:rPr>
-        <w:lang w:val="en-AU"/>
-      </w:rPr>
-      <w:t>Deterlab</w:t>
-    </w:r>
-    <w:proofErr w:type="spellEnd"/>
-    <w:r>
-      <w:rPr>
-        <w:lang w:val="en-AU"/>
-      </w:rPr>
-      <w:t xml:space="preserve"> Experiments</w:t>
+      <w:t>Internet Security – TCP / IP Deterlab Experiments</w:t>
     </w:r>
   </w:p>
 </w:hdr>
@@ -12121,7 +11772,6 @@
           </a:p>
         </c:rich>
       </c:tx>
-      <c:layout/>
     </c:title>
     <c:view3D>
       <c:rAngAx val="1"/>
@@ -12152,13 +11802,13 @@
                 <c:formatCode>hh:mm:ss</c:formatCode>
                 <c:ptCount val="5"/>
                 <c:pt idx="0">
-                  <c:v>0.61682870370370435</c:v>
+                  <c:v>0.61682870370370491</c:v>
                 </c:pt>
                 <c:pt idx="1">
-                  <c:v>0.61684027777777883</c:v>
+                  <c:v>0.6168402777777795</c:v>
                 </c:pt>
                 <c:pt idx="2">
-                  <c:v>0.61685185185185254</c:v>
+                  <c:v>0.61685185185185265</c:v>
                 </c:pt>
                 <c:pt idx="3">
                   <c:v>0.61686342592592558</c:v>
@@ -12176,19 +11826,19 @@
                 <c:formatCode>General</c:formatCode>
                 <c:ptCount val="5"/>
                 <c:pt idx="0">
-                  <c:v>7.4000000000000099E-3</c:v>
+                  <c:v>7.4000000000000159E-3</c:v>
                 </c:pt>
                 <c:pt idx="1">
-                  <c:v>7.0000000000000062E-3</c:v>
+                  <c:v>7.0000000000000097E-3</c:v>
                 </c:pt>
                 <c:pt idx="2">
-                  <c:v>6.9000000000000094E-3</c:v>
+                  <c:v>6.9000000000000129E-3</c:v>
                 </c:pt>
                 <c:pt idx="3">
-                  <c:v>7.0000000000000062E-3</c:v>
+                  <c:v>7.0000000000000097E-3</c:v>
                 </c:pt>
                 <c:pt idx="4">
-                  <c:v>6.8000000000000074E-3</c:v>
+                  <c:v>6.8000000000000109E-3</c:v>
                 </c:pt>
               </c:numCache>
             </c:numRef>
@@ -12197,12 +11847,12 @@
         <c:gapWidth val="55"/>
         <c:gapDepth val="55"/>
         <c:shape val="box"/>
-        <c:axId val="78243712"/>
-        <c:axId val="59167104"/>
+        <c:axId val="98734080"/>
+        <c:axId val="100323712"/>
         <c:axId val="0"/>
       </c:bar3DChart>
       <c:catAx>
-        <c:axId val="78243712"/>
+        <c:axId val="98734080"/>
         <c:scaling>
           <c:orientation val="minMax"/>
         </c:scaling>
@@ -12223,19 +11873,18 @@
               </a:p>
             </c:rich>
           </c:tx>
-          <c:layout/>
         </c:title>
         <c:numFmt formatCode="hh:mm:ss" sourceLinked="1"/>
         <c:majorTickMark val="none"/>
         <c:tickLblPos val="nextTo"/>
-        <c:crossAx val="59167104"/>
+        <c:crossAx val="100323712"/>
         <c:crosses val="autoZero"/>
         <c:auto val="1"/>
         <c:lblAlgn val="ctr"/>
         <c:lblOffset val="100"/>
       </c:catAx>
       <c:valAx>
-        <c:axId val="59167104"/>
+        <c:axId val="100323712"/>
         <c:scaling>
           <c:orientation val="minMax"/>
         </c:scaling>
@@ -12257,12 +11906,11 @@
               </a:p>
             </c:rich>
           </c:tx>
-          <c:layout/>
         </c:title>
         <c:numFmt formatCode="General" sourceLinked="1"/>
         <c:majorTickMark val="none"/>
         <c:tickLblPos val="nextTo"/>
-        <c:crossAx val="78243712"/>
+        <c:crossAx val="98734080"/>
         <c:crosses val="autoZero"/>
         <c:crossBetween val="between"/>
       </c:valAx>
@@ -12314,7 +11962,6 @@
           </a:p>
         </c:rich>
       </c:tx>
-      <c:layout/>
     </c:title>
     <c:view3D>
       <c:rAngAx val="1"/>
@@ -12377,16 +12024,16 @@
                   <c:v>0.62159722222222225</c:v>
                 </c:pt>
                 <c:pt idx="1">
-                  <c:v>0.62160879629629728</c:v>
+                  <c:v>0.62160879629629795</c:v>
                 </c:pt>
                 <c:pt idx="2">
-                  <c:v>0.62162037037037166</c:v>
+                  <c:v>0.62162037037037254</c:v>
                 </c:pt>
                 <c:pt idx="3">
-                  <c:v>0.62163194444444525</c:v>
+                  <c:v>0.62163194444444592</c:v>
                 </c:pt>
                 <c:pt idx="4">
-                  <c:v>0.62164351851852029</c:v>
+                  <c:v>0.6216435185185214</c:v>
                 </c:pt>
               </c:numCache>
             </c:numRef>
@@ -12401,16 +12048,16 @@
                   <c:v>8.4000000000000047E-3</c:v>
                 </c:pt>
                 <c:pt idx="1">
-                  <c:v>7.2000000000000076E-3</c:v>
+                  <c:v>7.2000000000000119E-3</c:v>
                 </c:pt>
                 <c:pt idx="2">
                   <c:v>7.1000000000000004E-3</c:v>
                 </c:pt>
                 <c:pt idx="3">
-                  <c:v>7.2000000000000076E-3</c:v>
+                  <c:v>7.2000000000000119E-3</c:v>
                 </c:pt>
                 <c:pt idx="4">
-                  <c:v>7.0000000000000062E-3</c:v>
+                  <c:v>7.0000000000000097E-3</c:v>
                 </c:pt>
               </c:numCache>
             </c:numRef>
@@ -12419,12 +12066,12 @@
         <c:gapWidth val="55"/>
         <c:gapDepth val="55"/>
         <c:shape val="box"/>
-        <c:axId val="60393728"/>
-        <c:axId val="60395904"/>
+        <c:axId val="103648256"/>
+        <c:axId val="113824512"/>
         <c:axId val="0"/>
       </c:bar3DChart>
       <c:catAx>
-        <c:axId val="60393728"/>
+        <c:axId val="103648256"/>
         <c:scaling>
           <c:orientation val="minMax"/>
         </c:scaling>
@@ -12445,19 +12092,18 @@
               </a:p>
             </c:rich>
           </c:tx>
-          <c:layout/>
         </c:title>
         <c:numFmt formatCode="hh:mm:ss" sourceLinked="1"/>
         <c:majorTickMark val="none"/>
         <c:tickLblPos val="nextTo"/>
-        <c:crossAx val="60395904"/>
+        <c:crossAx val="113824512"/>
         <c:crosses val="autoZero"/>
         <c:auto val="1"/>
         <c:lblAlgn val="ctr"/>
         <c:lblOffset val="100"/>
       </c:catAx>
       <c:valAx>
-        <c:axId val="60395904"/>
+        <c:axId val="113824512"/>
         <c:scaling>
           <c:orientation val="minMax"/>
         </c:scaling>
@@ -12491,7 +12137,7 @@
         <c:numFmt formatCode="#,##0.0000" sourceLinked="0"/>
         <c:majorTickMark val="none"/>
         <c:tickLblPos val="nextTo"/>
-        <c:crossAx val="60393728"/>
+        <c:crossAx val="103648256"/>
         <c:crosses val="autoZero"/>
         <c:crossBetween val="between"/>
       </c:valAx>
@@ -12529,7 +12175,6 @@
           </a:p>
         </c:rich>
       </c:tx>
-      <c:layout/>
     </c:title>
     <c:view3D>
       <c:rAngAx val="1"/>
@@ -12605,25 +12250,25 @@
                   <c:v>0.62159722222222225</c:v>
                 </c:pt>
                 <c:pt idx="1">
-                  <c:v>0.62160879629629728</c:v>
+                  <c:v>0.62160879629629795</c:v>
                 </c:pt>
                 <c:pt idx="2">
-                  <c:v>0.62162037037037166</c:v>
+                  <c:v>0.62162037037037254</c:v>
                 </c:pt>
                 <c:pt idx="3">
-                  <c:v>0.62163194444444525</c:v>
+                  <c:v>0.62163194444444592</c:v>
                 </c:pt>
                 <c:pt idx="4">
-                  <c:v>0.62164351851852029</c:v>
+                  <c:v>0.6216435185185214</c:v>
                 </c:pt>
                 <c:pt idx="5">
-                  <c:v>0.61682870370370435</c:v>
+                  <c:v>0.61682870370370491</c:v>
                 </c:pt>
                 <c:pt idx="6">
-                  <c:v>0.61684027777777883</c:v>
+                  <c:v>0.6168402777777795</c:v>
                 </c:pt>
                 <c:pt idx="7">
-                  <c:v>0.61685185185185254</c:v>
+                  <c:v>0.61685185185185265</c:v>
                 </c:pt>
                 <c:pt idx="8">
                   <c:v>0.61686342592592558</c:v>
@@ -12644,31 +12289,31 @@
                   <c:v>8.4000000000000047E-3</c:v>
                 </c:pt>
                 <c:pt idx="1">
-                  <c:v>7.2000000000000076E-3</c:v>
+                  <c:v>7.2000000000000119E-3</c:v>
                 </c:pt>
                 <c:pt idx="2">
                   <c:v>7.1000000000000004E-3</c:v>
                 </c:pt>
                 <c:pt idx="3">
-                  <c:v>7.2000000000000076E-3</c:v>
+                  <c:v>7.2000000000000119E-3</c:v>
                 </c:pt>
                 <c:pt idx="4">
-                  <c:v>7.0000000000000062E-3</c:v>
+                  <c:v>7.0000000000000097E-3</c:v>
                 </c:pt>
                 <c:pt idx="5">
-                  <c:v>7.4000000000000099E-3</c:v>
+                  <c:v>7.4000000000000159E-3</c:v>
                 </c:pt>
                 <c:pt idx="6">
-                  <c:v>7.0000000000000062E-3</c:v>
+                  <c:v>7.0000000000000097E-3</c:v>
                 </c:pt>
                 <c:pt idx="7">
-                  <c:v>6.9000000000000094E-3</c:v>
+                  <c:v>6.9000000000000129E-3</c:v>
                 </c:pt>
                 <c:pt idx="8">
-                  <c:v>7.0000000000000062E-3</c:v>
+                  <c:v>7.0000000000000097E-3</c:v>
                 </c:pt>
                 <c:pt idx="9">
-                  <c:v>6.8000000000000074E-3</c:v>
+                  <c:v>6.8000000000000109E-3</c:v>
                 </c:pt>
               </c:numCache>
             </c:numRef>
@@ -12677,12 +12322,12 @@
         <c:gapWidth val="55"/>
         <c:gapDepth val="55"/>
         <c:shape val="box"/>
-        <c:axId val="84163200"/>
-        <c:axId val="84173568"/>
+        <c:axId val="113217920"/>
+        <c:axId val="113219840"/>
         <c:axId val="0"/>
       </c:bar3DChart>
       <c:catAx>
-        <c:axId val="84163200"/>
+        <c:axId val="113217920"/>
         <c:scaling>
           <c:orientation val="minMax"/>
         </c:scaling>
@@ -12703,19 +12348,18 @@
               </a:p>
             </c:rich>
           </c:tx>
-          <c:layout/>
         </c:title>
         <c:numFmt formatCode="hh:mm:ss" sourceLinked="1"/>
         <c:majorTickMark val="none"/>
         <c:tickLblPos val="nextTo"/>
-        <c:crossAx val="84173568"/>
+        <c:crossAx val="113219840"/>
         <c:crosses val="autoZero"/>
         <c:auto val="1"/>
         <c:lblAlgn val="ctr"/>
         <c:lblOffset val="100"/>
       </c:catAx>
       <c:valAx>
-        <c:axId val="84173568"/>
+        <c:axId val="113219840"/>
         <c:scaling>
           <c:orientation val="minMax"/>
         </c:scaling>
@@ -12737,12 +12381,11 @@
               </a:p>
             </c:rich>
           </c:tx>
-          <c:layout/>
         </c:title>
         <c:numFmt formatCode="General" sourceLinked="1"/>
         <c:majorTickMark val="none"/>
         <c:tickLblPos val="nextTo"/>
-        <c:crossAx val="84163200"/>
+        <c:crossAx val="113217920"/>
         <c:crosses val="autoZero"/>
         <c:crossBetween val="between"/>
       </c:valAx>
@@ -12775,7 +12418,6 @@
           </a:p>
         </c:rich>
       </c:tx>
-      <c:layout/>
     </c:title>
     <c:plotArea>
       <c:layout/>
@@ -13928,24 +13570,24 @@
             </c:numRef>
           </c:val>
         </c:ser>
-        <c:axId val="84182144"/>
-        <c:axId val="84183680"/>
+        <c:axId val="113232512"/>
+        <c:axId val="113795456"/>
       </c:barChart>
       <c:catAx>
-        <c:axId val="84182144"/>
+        <c:axId val="113232512"/>
         <c:scaling>
           <c:orientation val="minMax"/>
         </c:scaling>
         <c:axPos val="l"/>
         <c:tickLblPos val="nextTo"/>
-        <c:crossAx val="84183680"/>
+        <c:crossAx val="113795456"/>
         <c:crosses val="autoZero"/>
         <c:auto val="1"/>
         <c:lblAlgn val="ctr"/>
         <c:lblOffset val="100"/>
       </c:catAx>
       <c:valAx>
-        <c:axId val="84183680"/>
+        <c:axId val="113795456"/>
         <c:scaling>
           <c:orientation val="minMax"/>
         </c:scaling>
@@ -13953,14 +13595,13 @@
         <c:majorGridlines/>
         <c:numFmt formatCode="General" sourceLinked="1"/>
         <c:tickLblPos val="nextTo"/>
-        <c:crossAx val="84182144"/>
+        <c:crossAx val="113232512"/>
         <c:crosses val="autoZero"/>
         <c:crossBetween val="between"/>
       </c:valAx>
     </c:plotArea>
     <c:legend>
       <c:legendPos val="r"/>
-      <c:layout/>
     </c:legend>
     <c:plotVisOnly val="1"/>
     <c:dispBlanksAs val="gap"/>
@@ -13990,7 +13631,6 @@
           </a:p>
         </c:rich>
       </c:tx>
-      <c:layout/>
     </c:title>
     <c:plotArea>
       <c:layout/>
@@ -14381,24 +14021,24 @@
             </c:numRef>
           </c:val>
         </c:ser>
-        <c:axId val="84151296"/>
-        <c:axId val="34292480"/>
+        <c:axId val="117310208"/>
+        <c:axId val="117311744"/>
       </c:barChart>
       <c:catAx>
-        <c:axId val="84151296"/>
+        <c:axId val="117310208"/>
         <c:scaling>
           <c:orientation val="minMax"/>
         </c:scaling>
         <c:axPos val="l"/>
         <c:tickLblPos val="nextTo"/>
-        <c:crossAx val="34292480"/>
+        <c:crossAx val="117311744"/>
         <c:crosses val="autoZero"/>
         <c:auto val="1"/>
         <c:lblAlgn val="ctr"/>
         <c:lblOffset val="100"/>
       </c:catAx>
       <c:valAx>
-        <c:axId val="34292480"/>
+        <c:axId val="117311744"/>
         <c:scaling>
           <c:orientation val="minMax"/>
         </c:scaling>
@@ -14406,14 +14046,13 @@
         <c:majorGridlines/>
         <c:numFmt formatCode="General" sourceLinked="1"/>
         <c:tickLblPos val="nextTo"/>
-        <c:crossAx val="84151296"/>
+        <c:crossAx val="117310208"/>
         <c:crosses val="autoZero"/>
         <c:crossBetween val="between"/>
       </c:valAx>
     </c:plotArea>
     <c:legend>
       <c:legendPos val="r"/>
-      <c:layout/>
     </c:legend>
     <c:plotVisOnly val="1"/>
     <c:dispBlanksAs val="gap"/>

</xml_diff>

<commit_message>
Did a bit more on cookies off / on graph sections
</commit_message>
<xml_diff>
--- a/TB2/Report.docx
+++ b/TB2/Report.docx
@@ -7238,6 +7238,7 @@
       </w:r>
       <w:bookmarkEnd w:id="10"/>
     </w:p>
+    <w:p/>
     <w:p>
       <w:r>
         <w:rPr>
@@ -7245,10 +7246,10 @@
           <w:lang w:eastAsia="en-GB"/>
         </w:rPr>
         <w:drawing>
-          <wp:inline distT="0" distB="0" distL="0" distR="0">
-            <wp:extent cx="4598505" cy="2743200"/>
-            <wp:effectExtent l="19050" t="0" r="11595" b="0"/>
-            <wp:docPr id="59" name="Chart 1"/>
+          <wp:inline distT="0" distB="0" distL="0" distR="0" wp14:anchorId="09A882DB" wp14:editId="38192862">
+            <wp:extent cx="4548808" cy="2743200"/>
+            <wp:effectExtent l="0" t="0" r="23495" b="19050"/>
+            <wp:docPr id="80" name="Chart 80"/>
             <wp:cNvGraphicFramePr/>
             <a:graphic xmlns:a="http://schemas.openxmlformats.org/drawingml/2006/main">
               <a:graphicData uri="http://schemas.openxmlformats.org/drawingml/2006/chart">
@@ -7266,10 +7267,10 @@
           <w:lang w:eastAsia="en-GB"/>
         </w:rPr>
         <w:drawing>
-          <wp:inline distT="0" distB="0" distL="0" distR="0">
-            <wp:extent cx="4572000" cy="2741543"/>
-            <wp:effectExtent l="19050" t="0" r="19050" b="1657"/>
-            <wp:docPr id="60" name="Chart 2"/>
+          <wp:inline distT="0" distB="0" distL="0" distR="0" wp14:anchorId="41CE6847" wp14:editId="1224EB48">
+            <wp:extent cx="4548808" cy="2743200"/>
+            <wp:effectExtent l="0" t="0" r="23495" b="19050"/>
+            <wp:docPr id="82" name="Chart 82"/>
             <wp:cNvGraphicFramePr/>
             <a:graphic xmlns:a="http://schemas.openxmlformats.org/drawingml/2006/main">
               <a:graphicData uri="http://schemas.openxmlformats.org/drawingml/2006/chart">
@@ -7282,21 +7283,6 @@
     </w:p>
     <w:p>
       <w:pPr>
-        <w:rPr>
-          <w:rFonts w:asciiTheme="majorHAnsi" w:eastAsiaTheme="majorEastAsia" w:hAnsiTheme="majorHAnsi" w:cstheme="majorBidi"/>
-          <w:b/>
-          <w:bCs/>
-          <w:color w:val="4F81BD" w:themeColor="accent1"/>
-          <w:sz w:val="26"/>
-          <w:szCs w:val="26"/>
-        </w:rPr>
-      </w:pPr>
-      <w:r>
-        <w:br w:type="page"/>
-      </w:r>
-    </w:p>
-    <w:p>
-      <w:pPr>
         <w:pStyle w:val="Heading2"/>
       </w:pPr>
       <w:bookmarkStart w:id="11" w:name="_Toc477860914"/>
@@ -7308,35 +7294,55 @@
     </w:p>
     <w:p>
       <w:r>
-        <w:t>The raw data from the packets that were sent in this exercise highlight an attacker’s impact on the transmission speed between the server and client. Paying particular attention to the cookies-on graph, the connection duration for initial packets is high as well as later down the track for the finishing packets. The main middle segment however (after about 30 seconds) for which the attacker is interfering with the connection, shows that the duration of these packets is slightly lower, as fake packets are being sent by the attacker at a rapid speed which puts a heavy workload on the server, and is therefore unable to send the legitimate packets quickly enough as a result.</w:t>
-      </w:r>
-    </w:p>
-    <w:p>
-      <w:pPr>
-        <w:pStyle w:val="Heading2"/>
-      </w:pPr>
-      <w:bookmarkStart w:id="12" w:name="_Toc477860915"/>
-      <w:r>
-        <w:rPr>
-          <w:highlight w:val="yellow"/>
-        </w:rPr>
-        <w:t>(</w:t>
-      </w:r>
-      <w:proofErr w:type="gramStart"/>
-      <w:r>
-        <w:rPr>
-          <w:highlight w:val="yellow"/>
-        </w:rPr>
-        <w:t>continue</w:t>
-      </w:r>
-      <w:proofErr w:type="gramEnd"/>
-      <w:r>
-        <w:rPr>
-          <w:highlight w:val="yellow"/>
-        </w:rPr>
-        <w:t xml:space="preserve"> when cookies off graph is sorted)</w:t>
-      </w:r>
+        <w:t>The raw data from the packets that were sent in this exercise highlight an attacker’s impact on the transmission speed between the server and client. Paying particular attention to the cookies-</w:t>
+      </w:r>
+      <w:r>
+        <w:t>off</w:t>
+      </w:r>
+      <w:r>
+        <w:t xml:space="preserve"> graph</w:t>
+      </w:r>
+      <w:r>
+        <w:t>, there is an obvious gap between about 30 seconds in to about 150 seconds in</w:t>
+      </w:r>
+      <w:r>
+        <w:t>.</w:t>
+      </w:r>
+      <w:r>
+        <w:t xml:space="preserve"> This is to be expected as this is when the attack took place, </w:t>
+      </w:r>
+      <w:r>
+        <w:t xml:space="preserve">and practically halted any packet transmission during that period (excluding the few that passed through). The cookies-on graph on the other hand still allowed these packets to transfer as the </w:t>
+      </w:r>
+      <w:r>
+        <w:t xml:space="preserve">SYN-Cookies are used </w:t>
+      </w:r>
+      <w:r>
+        <w:t xml:space="preserve">in a way that they act as </w:t>
+      </w:r>
+      <w:r>
+        <w:t>crypto</w:t>
+      </w:r>
+      <w:r>
+        <w:t>graphically secure placeholders, replacing</w:t>
+      </w:r>
+      <w:r>
+        <w:t xml:space="preserve"> </w:t>
+      </w:r>
+      <w:r>
+        <w:t xml:space="preserve">the </w:t>
+      </w:r>
+      <w:r>
+        <w:t xml:space="preserve">ISN in the SYN or ACK from the server. </w:t>
+      </w:r>
+      <w:r>
+        <w:t>In other words, they fill in the gaps for where the packets should be so as to keep the connection stable and not allow it to hang due to a timeout or overload issue (within a half-open connection state).</w:t>
+      </w:r>
+      <w:bookmarkStart w:id="12" w:name="_GoBack"/>
       <w:bookmarkEnd w:id="12"/>
+      <w:r>
+        <w:t xml:space="preserve"> </w:t>
+      </w:r>
       <w:r>
         <w:br w:type="page"/>
       </w:r>
@@ -9517,12 +9523,7 @@
     </w:p>
     <w:p>
       <w:r>
-        <w:t>On node1, the A</w:t>
-      </w:r>
-      <w:bookmarkStart w:id="22" w:name="_GoBack"/>
-      <w:bookmarkEnd w:id="22"/>
-      <w:r>
-        <w:t>RP table was manipulated. It was viewed, added to and deleted from as a test of its functionality.</w:t>
+        <w:t>On node1, the ARP table was manipulated. It was viewed, added to and deleted from as a test of its functionality.</w:t>
       </w:r>
     </w:p>
     <w:p>
@@ -10246,7 +10247,7 @@
       </w:r>
     </w:p>
     <w:p>
-      <w:bookmarkStart w:id="23" w:name="_Toc477860925"/>
+      <w:bookmarkStart w:id="22" w:name="_Toc477860925"/>
       <w:r>
         <w:rPr>
           <w:rStyle w:val="Heading2Char"/>
@@ -10254,7 +10255,7 @@
         </w:rPr>
         <w:t>(Complete once end data properly shows the interception from node1 between node0 and node2)</w:t>
       </w:r>
-      <w:bookmarkEnd w:id="23"/>
+      <w:bookmarkEnd w:id="22"/>
       <w:r>
         <w:br w:type="page"/>
       </w:r>
@@ -10263,7 +10264,7 @@
       <w:pPr>
         <w:pStyle w:val="Heading1"/>
       </w:pPr>
-      <w:bookmarkStart w:id="24" w:name="_Toc477860926"/>
+      <w:bookmarkStart w:id="23" w:name="_Toc477860926"/>
       <w:r>
         <w:lastRenderedPageBreak/>
         <w:t>Appendix</w:t>
@@ -10271,7 +10272,7 @@
       <w:r>
         <w:t xml:space="preserve"> (Results and Discussion)</w:t>
       </w:r>
-      <w:bookmarkEnd w:id="24"/>
+      <w:bookmarkEnd w:id="23"/>
     </w:p>
     <w:p>
       <w:pPr>
@@ -10404,18 +10405,18 @@
       <w:pPr>
         <w:pStyle w:val="Heading2"/>
       </w:pPr>
-      <w:bookmarkStart w:id="25" w:name="_Toc477860927"/>
+      <w:bookmarkStart w:id="24" w:name="_Toc477860927"/>
       <w:r>
         <w:lastRenderedPageBreak/>
         <w:t>Example of Dump File Breakdowns (period before 30s mark, before attack)</w:t>
       </w:r>
-      <w:bookmarkEnd w:id="25"/>
+      <w:bookmarkEnd w:id="24"/>
     </w:p>
     <w:p>
       <w:pPr>
         <w:pStyle w:val="Heading2"/>
       </w:pPr>
-      <w:bookmarkStart w:id="26" w:name="_Toc477860928"/>
+      <w:bookmarkStart w:id="25" w:name="_Toc477860928"/>
       <w:proofErr w:type="spellStart"/>
       <w:r>
         <w:rPr>
@@ -10423,28 +10424,28 @@
         </w:rPr>
         <w:t>Tcpdumpfile_cookies_on</w:t>
       </w:r>
-      <w:bookmarkEnd w:id="26"/>
+      <w:bookmarkEnd w:id="25"/>
       <w:proofErr w:type="spellEnd"/>
     </w:p>
     <w:p>
       <w:pPr>
         <w:pStyle w:val="Heading2"/>
       </w:pPr>
-      <w:bookmarkStart w:id="27" w:name="_Toc477860929"/>
+      <w:bookmarkStart w:id="26" w:name="_Toc477860929"/>
       <w:r>
         <w:t>Connection at 14:55:06</w:t>
       </w:r>
-      <w:bookmarkEnd w:id="27"/>
+      <w:bookmarkEnd w:id="26"/>
     </w:p>
     <w:p>
       <w:pPr>
         <w:pStyle w:val="Heading3"/>
       </w:pPr>
-      <w:bookmarkStart w:id="28" w:name="_Toc477860930"/>
+      <w:bookmarkStart w:id="27" w:name="_Toc477860930"/>
       <w:r>
         <w:t>Opening Handshake</w:t>
       </w:r>
-      <w:bookmarkEnd w:id="28"/>
+      <w:bookmarkEnd w:id="27"/>
     </w:p>
     <w:p>
       <w:r>
@@ -10503,11 +10504,11 @@
       <w:pPr>
         <w:pStyle w:val="Heading3"/>
       </w:pPr>
-      <w:bookmarkStart w:id="29" w:name="_Toc477860931"/>
+      <w:bookmarkStart w:id="28" w:name="_Toc477860931"/>
       <w:r>
         <w:t>Data Connection</w:t>
       </w:r>
-      <w:bookmarkEnd w:id="29"/>
+      <w:bookmarkEnd w:id="28"/>
     </w:p>
     <w:p>
       <w:r>
@@ -10566,11 +10567,11 @@
       <w:pPr>
         <w:pStyle w:val="Heading3"/>
       </w:pPr>
-      <w:bookmarkStart w:id="30" w:name="_Toc477860932"/>
+      <w:bookmarkStart w:id="29" w:name="_Toc477860932"/>
       <w:r>
         <w:t>Closing Handshake</w:t>
       </w:r>
-      <w:bookmarkEnd w:id="30"/>
+      <w:bookmarkEnd w:id="29"/>
     </w:p>
     <w:p>
       <w:r>
@@ -10629,11 +10630,11 @@
       <w:pPr>
         <w:pStyle w:val="Heading3"/>
       </w:pPr>
-      <w:bookmarkStart w:id="31" w:name="_Toc477860933"/>
+      <w:bookmarkStart w:id="30" w:name="_Toc477860933"/>
       <w:r>
         <w:t>Duration (Last ACK segment – First SYN segment)</w:t>
       </w:r>
-      <w:bookmarkEnd w:id="31"/>
+      <w:bookmarkEnd w:id="30"/>
     </w:p>
     <w:p>
       <w:r>
@@ -10649,21 +10650,21 @@
       <w:pPr>
         <w:pStyle w:val="Heading2"/>
       </w:pPr>
-      <w:bookmarkStart w:id="32" w:name="_Toc477860934"/>
+      <w:bookmarkStart w:id="31" w:name="_Toc477860934"/>
       <w:r>
         <w:t>Connection at 14:55:07</w:t>
       </w:r>
-      <w:bookmarkEnd w:id="32"/>
+      <w:bookmarkEnd w:id="31"/>
     </w:p>
     <w:p>
       <w:pPr>
         <w:pStyle w:val="Heading3"/>
       </w:pPr>
-      <w:bookmarkStart w:id="33" w:name="_Toc477860935"/>
+      <w:bookmarkStart w:id="32" w:name="_Toc477860935"/>
       <w:r>
         <w:t>Opening Handshake</w:t>
       </w:r>
-      <w:bookmarkEnd w:id="33"/>
+      <w:bookmarkEnd w:id="32"/>
     </w:p>
     <w:p>
       <w:r>
@@ -10722,11 +10723,11 @@
       <w:pPr>
         <w:pStyle w:val="Heading3"/>
       </w:pPr>
-      <w:bookmarkStart w:id="34" w:name="_Toc477860936"/>
+      <w:bookmarkStart w:id="33" w:name="_Toc477860936"/>
       <w:r>
         <w:t>Data Connection</w:t>
       </w:r>
-      <w:bookmarkEnd w:id="34"/>
+      <w:bookmarkEnd w:id="33"/>
     </w:p>
     <w:p>
       <w:r>
@@ -10785,11 +10786,11 @@
       <w:pPr>
         <w:pStyle w:val="Heading3"/>
       </w:pPr>
-      <w:bookmarkStart w:id="35" w:name="_Toc477860937"/>
+      <w:bookmarkStart w:id="34" w:name="_Toc477860937"/>
       <w:r>
         <w:t>Closing Handshake</w:t>
       </w:r>
-      <w:bookmarkEnd w:id="35"/>
+      <w:bookmarkEnd w:id="34"/>
     </w:p>
     <w:p>
       <w:r>
@@ -10848,11 +10849,11 @@
       <w:pPr>
         <w:pStyle w:val="Heading3"/>
       </w:pPr>
-      <w:bookmarkStart w:id="36" w:name="_Toc477860938"/>
+      <w:bookmarkStart w:id="35" w:name="_Toc477860938"/>
       <w:r>
         <w:t>Duration (Last ACK segment – First SYN segment)</w:t>
       </w:r>
-      <w:bookmarkEnd w:id="36"/>
+      <w:bookmarkEnd w:id="35"/>
     </w:p>
     <w:p>
       <w:r>
@@ -10868,21 +10869,21 @@
       <w:pPr>
         <w:pStyle w:val="Heading2"/>
       </w:pPr>
-      <w:bookmarkStart w:id="37" w:name="_Toc477860939"/>
+      <w:bookmarkStart w:id="36" w:name="_Toc477860939"/>
       <w:r>
         <w:t>Connection at 14:55:08</w:t>
       </w:r>
-      <w:bookmarkEnd w:id="37"/>
+      <w:bookmarkEnd w:id="36"/>
     </w:p>
     <w:p>
       <w:pPr>
         <w:pStyle w:val="Heading3"/>
       </w:pPr>
-      <w:bookmarkStart w:id="38" w:name="_Toc477860940"/>
+      <w:bookmarkStart w:id="37" w:name="_Toc477860940"/>
       <w:r>
         <w:t>Opening Handshake</w:t>
       </w:r>
-      <w:bookmarkEnd w:id="38"/>
+      <w:bookmarkEnd w:id="37"/>
     </w:p>
     <w:p>
       <w:r>
@@ -10941,11 +10942,11 @@
       <w:pPr>
         <w:pStyle w:val="Heading3"/>
       </w:pPr>
-      <w:bookmarkStart w:id="39" w:name="_Toc477860941"/>
+      <w:bookmarkStart w:id="38" w:name="_Toc477860941"/>
       <w:r>
         <w:t>Data Connection</w:t>
       </w:r>
-      <w:bookmarkEnd w:id="39"/>
+      <w:bookmarkEnd w:id="38"/>
     </w:p>
     <w:p>
       <w:r>
@@ -11004,12 +11005,12 @@
       <w:pPr>
         <w:pStyle w:val="Heading3"/>
       </w:pPr>
-      <w:bookmarkStart w:id="40" w:name="_Toc477860942"/>
+      <w:bookmarkStart w:id="39" w:name="_Toc477860942"/>
       <w:r>
         <w:lastRenderedPageBreak/>
         <w:t>Closing Handshake</w:t>
       </w:r>
-      <w:bookmarkEnd w:id="40"/>
+      <w:bookmarkEnd w:id="39"/>
     </w:p>
     <w:p>
       <w:r>
@@ -11068,11 +11069,11 @@
       <w:pPr>
         <w:pStyle w:val="Heading3"/>
       </w:pPr>
-      <w:bookmarkStart w:id="41" w:name="_Toc477860943"/>
+      <w:bookmarkStart w:id="40" w:name="_Toc477860943"/>
       <w:r>
         <w:t>Duration (Last ACK segment – First SYN segment)</w:t>
       </w:r>
-      <w:bookmarkEnd w:id="41"/>
+      <w:bookmarkEnd w:id="40"/>
     </w:p>
     <w:p>
       <w:r>
@@ -11088,21 +11089,21 @@
       <w:pPr>
         <w:pStyle w:val="Heading2"/>
       </w:pPr>
-      <w:bookmarkStart w:id="42" w:name="_Toc477860944"/>
+      <w:bookmarkStart w:id="41" w:name="_Toc477860944"/>
       <w:r>
         <w:t>Connection at 14:55:09</w:t>
       </w:r>
-      <w:bookmarkEnd w:id="42"/>
+      <w:bookmarkEnd w:id="41"/>
     </w:p>
     <w:p>
       <w:pPr>
         <w:pStyle w:val="Heading3"/>
       </w:pPr>
-      <w:bookmarkStart w:id="43" w:name="_Toc477860945"/>
+      <w:bookmarkStart w:id="42" w:name="_Toc477860945"/>
       <w:r>
         <w:t>Opening Handshake</w:t>
       </w:r>
-      <w:bookmarkEnd w:id="43"/>
+      <w:bookmarkEnd w:id="42"/>
     </w:p>
     <w:p>
       <w:r>
@@ -11161,11 +11162,11 @@
       <w:pPr>
         <w:pStyle w:val="Heading3"/>
       </w:pPr>
-      <w:bookmarkStart w:id="44" w:name="_Toc477860946"/>
+      <w:bookmarkStart w:id="43" w:name="_Toc477860946"/>
       <w:r>
         <w:t>Data Connection</w:t>
       </w:r>
-      <w:bookmarkEnd w:id="44"/>
+      <w:bookmarkEnd w:id="43"/>
     </w:p>
     <w:p>
       <w:r>
@@ -11224,11 +11225,11 @@
       <w:pPr>
         <w:pStyle w:val="Heading3"/>
       </w:pPr>
-      <w:bookmarkStart w:id="45" w:name="_Toc477860947"/>
+      <w:bookmarkStart w:id="44" w:name="_Toc477860947"/>
       <w:r>
         <w:t>Closing Handshake</w:t>
       </w:r>
-      <w:bookmarkEnd w:id="45"/>
+      <w:bookmarkEnd w:id="44"/>
     </w:p>
     <w:p>
       <w:r>
@@ -11287,11 +11288,11 @@
       <w:pPr>
         <w:pStyle w:val="Heading3"/>
       </w:pPr>
-      <w:bookmarkStart w:id="46" w:name="_Toc477860948"/>
+      <w:bookmarkStart w:id="45" w:name="_Toc477860948"/>
       <w:r>
         <w:t>Duration (Last ACK segment – First SYN segment)</w:t>
       </w:r>
-      <w:bookmarkEnd w:id="46"/>
+      <w:bookmarkEnd w:id="45"/>
     </w:p>
     <w:p>
       <w:r>
@@ -11307,21 +11308,21 @@
       <w:pPr>
         <w:pStyle w:val="Heading2"/>
       </w:pPr>
-      <w:bookmarkStart w:id="47" w:name="_Toc477860949"/>
+      <w:bookmarkStart w:id="46" w:name="_Toc477860949"/>
       <w:r>
         <w:t>Connection at 14:55:10</w:t>
       </w:r>
-      <w:bookmarkEnd w:id="47"/>
+      <w:bookmarkEnd w:id="46"/>
     </w:p>
     <w:p>
       <w:pPr>
         <w:pStyle w:val="Heading3"/>
       </w:pPr>
-      <w:bookmarkStart w:id="48" w:name="_Toc477860950"/>
+      <w:bookmarkStart w:id="47" w:name="_Toc477860950"/>
       <w:r>
         <w:t>Opening Handshake</w:t>
       </w:r>
-      <w:bookmarkEnd w:id="48"/>
+      <w:bookmarkEnd w:id="47"/>
     </w:p>
     <w:p>
       <w:r>
@@ -11380,11 +11381,11 @@
       <w:pPr>
         <w:pStyle w:val="Heading3"/>
       </w:pPr>
-      <w:bookmarkStart w:id="49" w:name="_Toc477860951"/>
+      <w:bookmarkStart w:id="48" w:name="_Toc477860951"/>
       <w:r>
         <w:t>Data Connection</w:t>
       </w:r>
-      <w:bookmarkEnd w:id="49"/>
+      <w:bookmarkEnd w:id="48"/>
     </w:p>
     <w:p>
       <w:r>
@@ -11443,11 +11444,11 @@
       <w:pPr>
         <w:pStyle w:val="Heading3"/>
       </w:pPr>
-      <w:bookmarkStart w:id="50" w:name="_Toc477860952"/>
+      <w:bookmarkStart w:id="49" w:name="_Toc477860952"/>
       <w:r>
         <w:t>Closing Handshake</w:t>
       </w:r>
-      <w:bookmarkEnd w:id="50"/>
+      <w:bookmarkEnd w:id="49"/>
     </w:p>
     <w:p>
       <w:r>
@@ -11506,11 +11507,11 @@
       <w:pPr>
         <w:pStyle w:val="Heading3"/>
       </w:pPr>
-      <w:bookmarkStart w:id="51" w:name="_Toc477860953"/>
+      <w:bookmarkStart w:id="50" w:name="_Toc477860953"/>
       <w:r>
         <w:t>Duration (Last ACK segment – First SYN segment)</w:t>
       </w:r>
-      <w:bookmarkEnd w:id="51"/>
+      <w:bookmarkEnd w:id="50"/>
     </w:p>
     <w:p>
       <w:r>
@@ -11526,7 +11527,7 @@
       <w:pPr>
         <w:pStyle w:val="Heading2"/>
       </w:pPr>
-      <w:bookmarkStart w:id="52" w:name="_Toc477860954"/>
+      <w:bookmarkStart w:id="51" w:name="_Toc477860954"/>
       <w:proofErr w:type="spellStart"/>
       <w:r>
         <w:rPr>
@@ -11535,28 +11536,28 @@
         <w:lastRenderedPageBreak/>
         <w:t>Tcpdumpfile_cookies_off</w:t>
       </w:r>
-      <w:bookmarkEnd w:id="52"/>
+      <w:bookmarkEnd w:id="51"/>
       <w:proofErr w:type="spellEnd"/>
     </w:p>
     <w:p>
       <w:pPr>
         <w:pStyle w:val="Heading2"/>
       </w:pPr>
-      <w:bookmarkStart w:id="53" w:name="_Toc477860955"/>
+      <w:bookmarkStart w:id="52" w:name="_Toc477860955"/>
       <w:r>
         <w:t>Connection at 14:48:14</w:t>
       </w:r>
-      <w:bookmarkEnd w:id="53"/>
+      <w:bookmarkEnd w:id="52"/>
     </w:p>
     <w:p>
       <w:pPr>
         <w:pStyle w:val="Heading3"/>
       </w:pPr>
-      <w:bookmarkStart w:id="54" w:name="_Toc477860956"/>
+      <w:bookmarkStart w:id="53" w:name="_Toc477860956"/>
       <w:r>
         <w:t>Opening Handshake</w:t>
       </w:r>
-      <w:bookmarkEnd w:id="54"/>
+      <w:bookmarkEnd w:id="53"/>
     </w:p>
     <w:p>
       <w:r>
@@ -11605,11 +11606,11 @@
       <w:pPr>
         <w:pStyle w:val="Heading3"/>
       </w:pPr>
-      <w:bookmarkStart w:id="55" w:name="_Toc477860957"/>
+      <w:bookmarkStart w:id="54" w:name="_Toc477860957"/>
       <w:r>
         <w:t>Data Connection</w:t>
       </w:r>
-      <w:bookmarkEnd w:id="55"/>
+      <w:bookmarkEnd w:id="54"/>
     </w:p>
     <w:p>
       <w:r>
@@ -11658,11 +11659,11 @@
       <w:pPr>
         <w:pStyle w:val="Heading3"/>
       </w:pPr>
-      <w:bookmarkStart w:id="56" w:name="_Toc477860958"/>
+      <w:bookmarkStart w:id="55" w:name="_Toc477860958"/>
       <w:r>
         <w:t>Closing Handshake</w:t>
       </w:r>
-      <w:bookmarkEnd w:id="56"/>
+      <w:bookmarkEnd w:id="55"/>
     </w:p>
     <w:p>
       <w:r>
@@ -11711,11 +11712,11 @@
       <w:pPr>
         <w:pStyle w:val="Heading3"/>
       </w:pPr>
-      <w:bookmarkStart w:id="57" w:name="_Toc477860959"/>
+      <w:bookmarkStart w:id="56" w:name="_Toc477860959"/>
       <w:r>
         <w:t>Duration (Last ACK segment – First SYN segment, discounting initial establishment timestamps)</w:t>
       </w:r>
-      <w:bookmarkEnd w:id="57"/>
+      <w:bookmarkEnd w:id="56"/>
     </w:p>
     <w:p>
       <w:r>
@@ -11731,21 +11732,21 @@
       <w:pPr>
         <w:pStyle w:val="Heading2"/>
       </w:pPr>
-      <w:bookmarkStart w:id="58" w:name="_Toc477860960"/>
+      <w:bookmarkStart w:id="57" w:name="_Toc477860960"/>
       <w:r>
         <w:t>Connection at 14:48:15</w:t>
       </w:r>
-      <w:bookmarkEnd w:id="58"/>
+      <w:bookmarkEnd w:id="57"/>
     </w:p>
     <w:p>
       <w:pPr>
         <w:pStyle w:val="Heading3"/>
       </w:pPr>
-      <w:bookmarkStart w:id="59" w:name="_Toc477860961"/>
+      <w:bookmarkStart w:id="58" w:name="_Toc477860961"/>
       <w:r>
         <w:t>Opening Handshake</w:t>
       </w:r>
-      <w:bookmarkEnd w:id="59"/>
+      <w:bookmarkEnd w:id="58"/>
     </w:p>
     <w:p>
       <w:r>
@@ -11804,11 +11805,11 @@
       <w:pPr>
         <w:pStyle w:val="Heading3"/>
       </w:pPr>
-      <w:bookmarkStart w:id="60" w:name="_Toc477860962"/>
+      <w:bookmarkStart w:id="59" w:name="_Toc477860962"/>
       <w:r>
         <w:t>Data Connection</w:t>
       </w:r>
-      <w:bookmarkEnd w:id="60"/>
+      <w:bookmarkEnd w:id="59"/>
     </w:p>
     <w:p>
       <w:r>
@@ -11867,11 +11868,11 @@
       <w:pPr>
         <w:pStyle w:val="Heading3"/>
       </w:pPr>
-      <w:bookmarkStart w:id="61" w:name="_Toc477860963"/>
+      <w:bookmarkStart w:id="60" w:name="_Toc477860963"/>
       <w:r>
         <w:t>Closing Handshake</w:t>
       </w:r>
-      <w:bookmarkEnd w:id="61"/>
+      <w:bookmarkEnd w:id="60"/>
     </w:p>
     <w:p>
       <w:r>
@@ -11930,11 +11931,11 @@
       <w:pPr>
         <w:pStyle w:val="Heading3"/>
       </w:pPr>
-      <w:bookmarkStart w:id="62" w:name="_Toc477860964"/>
+      <w:bookmarkStart w:id="61" w:name="_Toc477860964"/>
       <w:r>
         <w:t>Duration (Last ACK segment – First SYN segment, discounting initial establishment timestamps)</w:t>
       </w:r>
-      <w:bookmarkEnd w:id="62"/>
+      <w:bookmarkEnd w:id="61"/>
     </w:p>
     <w:p>
       <w:r>
@@ -11950,21 +11951,21 @@
       <w:pPr>
         <w:pStyle w:val="Heading2"/>
       </w:pPr>
-      <w:bookmarkStart w:id="63" w:name="_Toc477860965"/>
+      <w:bookmarkStart w:id="62" w:name="_Toc477860965"/>
       <w:r>
         <w:t>Connection at 14:48:16</w:t>
       </w:r>
-      <w:bookmarkEnd w:id="63"/>
+      <w:bookmarkEnd w:id="62"/>
     </w:p>
     <w:p>
       <w:pPr>
         <w:pStyle w:val="Heading3"/>
       </w:pPr>
-      <w:bookmarkStart w:id="64" w:name="_Toc477860966"/>
+      <w:bookmarkStart w:id="63" w:name="_Toc477860966"/>
       <w:r>
         <w:t>Opening Handshake</w:t>
       </w:r>
-      <w:bookmarkEnd w:id="64"/>
+      <w:bookmarkEnd w:id="63"/>
     </w:p>
     <w:p>
       <w:r>
@@ -12023,12 +12024,12 @@
       <w:pPr>
         <w:pStyle w:val="Heading3"/>
       </w:pPr>
-      <w:bookmarkStart w:id="65" w:name="_Toc477860967"/>
+      <w:bookmarkStart w:id="64" w:name="_Toc477860967"/>
       <w:r>
         <w:lastRenderedPageBreak/>
         <w:t>Data Connection</w:t>
       </w:r>
-      <w:bookmarkEnd w:id="65"/>
+      <w:bookmarkEnd w:id="64"/>
     </w:p>
     <w:p>
       <w:r>
@@ -12087,11 +12088,11 @@
       <w:pPr>
         <w:pStyle w:val="Heading3"/>
       </w:pPr>
-      <w:bookmarkStart w:id="66" w:name="_Toc477860968"/>
+      <w:bookmarkStart w:id="65" w:name="_Toc477860968"/>
       <w:r>
         <w:t>Closing Handshake</w:t>
       </w:r>
-      <w:bookmarkEnd w:id="66"/>
+      <w:bookmarkEnd w:id="65"/>
     </w:p>
     <w:p>
       <w:r>
@@ -12150,11 +12151,11 @@
       <w:pPr>
         <w:pStyle w:val="Heading3"/>
       </w:pPr>
-      <w:bookmarkStart w:id="67" w:name="_Toc477860969"/>
+      <w:bookmarkStart w:id="66" w:name="_Toc477860969"/>
       <w:r>
         <w:t>Duration (Last ACK segment – First SYN segment, discounting initial establishment timestamps)</w:t>
       </w:r>
-      <w:bookmarkEnd w:id="67"/>
+      <w:bookmarkEnd w:id="66"/>
     </w:p>
     <w:p>
       <w:r>
@@ -12170,21 +12171,21 @@
       <w:pPr>
         <w:pStyle w:val="Heading2"/>
       </w:pPr>
-      <w:bookmarkStart w:id="68" w:name="_Toc477860970"/>
+      <w:bookmarkStart w:id="67" w:name="_Toc477860970"/>
       <w:r>
         <w:t>Connection at 14:48:17</w:t>
       </w:r>
-      <w:bookmarkEnd w:id="68"/>
+      <w:bookmarkEnd w:id="67"/>
     </w:p>
     <w:p>
       <w:pPr>
         <w:pStyle w:val="Heading3"/>
       </w:pPr>
-      <w:bookmarkStart w:id="69" w:name="_Toc477860971"/>
+      <w:bookmarkStart w:id="68" w:name="_Toc477860971"/>
       <w:r>
         <w:t>Opening Handshake</w:t>
       </w:r>
-      <w:bookmarkEnd w:id="69"/>
+      <w:bookmarkEnd w:id="68"/>
     </w:p>
     <w:p>
       <w:r>
@@ -12243,11 +12244,11 @@
       <w:pPr>
         <w:pStyle w:val="Heading3"/>
       </w:pPr>
-      <w:bookmarkStart w:id="70" w:name="_Toc477860972"/>
+      <w:bookmarkStart w:id="69" w:name="_Toc477860972"/>
       <w:r>
         <w:t>Data Connection</w:t>
       </w:r>
-      <w:bookmarkEnd w:id="70"/>
+      <w:bookmarkEnd w:id="69"/>
     </w:p>
     <w:p>
       <w:r>
@@ -12306,11 +12307,11 @@
       <w:pPr>
         <w:pStyle w:val="Heading3"/>
       </w:pPr>
-      <w:bookmarkStart w:id="71" w:name="_Toc477860973"/>
+      <w:bookmarkStart w:id="70" w:name="_Toc477860973"/>
       <w:r>
         <w:t>Closing Handshake</w:t>
       </w:r>
-      <w:bookmarkEnd w:id="71"/>
+      <w:bookmarkEnd w:id="70"/>
     </w:p>
     <w:p>
       <w:r>
@@ -12369,11 +12370,11 @@
       <w:pPr>
         <w:pStyle w:val="Heading3"/>
       </w:pPr>
-      <w:bookmarkStart w:id="72" w:name="_Toc477860974"/>
+      <w:bookmarkStart w:id="71" w:name="_Toc477860974"/>
       <w:r>
         <w:t>Duration (Last ACK segment – First SYN segment, discounting initial establishment timestamps)</w:t>
       </w:r>
-      <w:bookmarkEnd w:id="72"/>
+      <w:bookmarkEnd w:id="71"/>
     </w:p>
     <w:p>
       <w:r>
@@ -12389,21 +12390,21 @@
       <w:pPr>
         <w:pStyle w:val="Heading2"/>
       </w:pPr>
-      <w:bookmarkStart w:id="73" w:name="_Toc477860975"/>
+      <w:bookmarkStart w:id="72" w:name="_Toc477860975"/>
       <w:r>
         <w:t>Connection at 14:48:18</w:t>
       </w:r>
-      <w:bookmarkEnd w:id="73"/>
+      <w:bookmarkEnd w:id="72"/>
     </w:p>
     <w:p>
       <w:pPr>
         <w:pStyle w:val="Heading3"/>
       </w:pPr>
-      <w:bookmarkStart w:id="74" w:name="_Toc477860976"/>
+      <w:bookmarkStart w:id="73" w:name="_Toc477860976"/>
       <w:r>
         <w:t>Opening Handshake</w:t>
       </w:r>
-      <w:bookmarkEnd w:id="74"/>
+      <w:bookmarkEnd w:id="73"/>
     </w:p>
     <w:p>
       <w:r>
@@ -12462,11 +12463,11 @@
       <w:pPr>
         <w:pStyle w:val="Heading3"/>
       </w:pPr>
-      <w:bookmarkStart w:id="75" w:name="_Toc477860977"/>
+      <w:bookmarkStart w:id="74" w:name="_Toc477860977"/>
       <w:r>
         <w:t>Data Connection</w:t>
       </w:r>
-      <w:bookmarkEnd w:id="75"/>
+      <w:bookmarkEnd w:id="74"/>
     </w:p>
     <w:p>
       <w:r>
@@ -12525,11 +12526,11 @@
       <w:pPr>
         <w:pStyle w:val="Heading3"/>
       </w:pPr>
-      <w:bookmarkStart w:id="76" w:name="_Toc477860978"/>
+      <w:bookmarkStart w:id="75" w:name="_Toc477860978"/>
       <w:r>
         <w:t>Closing Handshake</w:t>
       </w:r>
-      <w:bookmarkEnd w:id="76"/>
+      <w:bookmarkEnd w:id="75"/>
     </w:p>
     <w:p>
       <w:r>
@@ -12588,12 +12589,12 @@
       <w:pPr>
         <w:pStyle w:val="Heading3"/>
       </w:pPr>
-      <w:bookmarkStart w:id="77" w:name="_Toc477860979"/>
+      <w:bookmarkStart w:id="76" w:name="_Toc477860979"/>
       <w:r>
         <w:lastRenderedPageBreak/>
         <w:t>Duration (Last ACK segment – First SYN segment, discounting initial establishment timestamps)</w:t>
       </w:r>
-      <w:bookmarkEnd w:id="77"/>
+      <w:bookmarkEnd w:id="76"/>
     </w:p>
     <w:p>
       <w:r>
@@ -12764,7 +12765,7 @@
                 <v:h position="#0,topLeft" xrange="0,21600"/>
               </v:handles>
             </v:shapetype>
-            <v:shape id="_x0000_s2050" type="#_x0000_t5" style="position:absolute;margin-left:5167.9pt;margin-top:0;width:167.4pt;height:161.8pt;z-index:251660288;mso-position-horizontal:right;mso-position-horizontal-relative:page;mso-position-vertical:bottom;mso-position-vertical-relative:page" adj="21600" fillcolor="#d2eaf1 [824]" stroked="f">
+            <v:shape id="_x0000_s2050" type="#_x0000_t5" style="position:absolute;margin-left:5284.1pt;margin-top:0;width:167.4pt;height:161.8pt;z-index:251660288;mso-position-horizontal:right;mso-position-horizontal-relative:page;mso-position-vertical:bottom;mso-position-vertical-relative:page" adj="21600" fillcolor="#d2eaf1 [824]" stroked="f">
               <v:textbox style="mso-next-textbox:#_x0000_s2050">
                 <w:txbxContent>
                   <w:p>
@@ -12791,7 +12792,7 @@
                         <w:sz w:val="72"/>
                         <w:szCs w:val="72"/>
                       </w:rPr>
-                      <w:t>31</w:t>
+                      <w:t>13</w:t>
                     </w:r>
                     <w:r>
                       <w:rPr>
@@ -13827,12 +13828,12 @@
         <c:gapWidth val="55"/>
         <c:gapDepth val="55"/>
         <c:shape val="box"/>
-        <c:axId val="68158976"/>
-        <c:axId val="68160896"/>
+        <c:axId val="40907904"/>
+        <c:axId val="40909824"/>
         <c:axId val="0"/>
       </c:bar3DChart>
       <c:catAx>
-        <c:axId val="68158976"/>
+        <c:axId val="40907904"/>
         <c:scaling>
           <c:orientation val="minMax"/>
         </c:scaling>
@@ -13861,7 +13862,7 @@
         <c:majorTickMark val="none"/>
         <c:minorTickMark val="none"/>
         <c:tickLblPos val="nextTo"/>
-        <c:crossAx val="68160896"/>
+        <c:crossAx val="40909824"/>
         <c:crosses val="autoZero"/>
         <c:auto val="1"/>
         <c:lblAlgn val="ctr"/>
@@ -13869,7 +13870,7 @@
         <c:noMultiLvlLbl val="0"/>
       </c:catAx>
       <c:valAx>
-        <c:axId val="68160896"/>
+        <c:axId val="40909824"/>
         <c:scaling>
           <c:orientation val="minMax"/>
         </c:scaling>
@@ -13899,7 +13900,7 @@
         <c:majorTickMark val="none"/>
         <c:minorTickMark val="none"/>
         <c:tickLblPos val="nextTo"/>
-        <c:crossAx val="68158976"/>
+        <c:crossAx val="40907904"/>
         <c:crosses val="autoZero"/>
         <c:crossBetween val="between"/>
       </c:valAx>
@@ -14101,12 +14102,12 @@
         <c:gapWidth val="55"/>
         <c:gapDepth val="55"/>
         <c:shape val="box"/>
-        <c:axId val="68211072"/>
-        <c:axId val="68212992"/>
+        <c:axId val="96948224"/>
+        <c:axId val="96950144"/>
         <c:axId val="0"/>
       </c:bar3DChart>
       <c:catAx>
-        <c:axId val="68211072"/>
+        <c:axId val="96948224"/>
         <c:scaling>
           <c:orientation val="minMax"/>
         </c:scaling>
@@ -14135,7 +14136,7 @@
         <c:majorTickMark val="none"/>
         <c:minorTickMark val="none"/>
         <c:tickLblPos val="nextTo"/>
-        <c:crossAx val="68212992"/>
+        <c:crossAx val="96950144"/>
         <c:crosses val="autoZero"/>
         <c:auto val="1"/>
         <c:lblAlgn val="ctr"/>
@@ -14143,7 +14144,7 @@
         <c:noMultiLvlLbl val="0"/>
       </c:catAx>
       <c:valAx>
-        <c:axId val="68212992"/>
+        <c:axId val="96950144"/>
         <c:scaling>
           <c:orientation val="minMax"/>
         </c:scaling>
@@ -14180,7 +14181,7 @@
         <c:majorTickMark val="none"/>
         <c:minorTickMark val="none"/>
         <c:tickLblPos val="nextTo"/>
-        <c:crossAx val="68211072"/>
+        <c:crossAx val="96948224"/>
         <c:crosses val="autoZero"/>
         <c:crossBetween val="between"/>
       </c:valAx>
@@ -14413,12 +14414,12 @@
         <c:gapWidth val="55"/>
         <c:gapDepth val="55"/>
         <c:shape val="box"/>
-        <c:axId val="91722880"/>
-        <c:axId val="91724800"/>
+        <c:axId val="96965376"/>
+        <c:axId val="96967296"/>
         <c:axId val="0"/>
       </c:bar3DChart>
       <c:catAx>
-        <c:axId val="91722880"/>
+        <c:axId val="96965376"/>
         <c:scaling>
           <c:orientation val="minMax"/>
         </c:scaling>
@@ -14447,7 +14448,7 @@
         <c:majorTickMark val="none"/>
         <c:minorTickMark val="none"/>
         <c:tickLblPos val="nextTo"/>
-        <c:crossAx val="91724800"/>
+        <c:crossAx val="96967296"/>
         <c:crosses val="autoZero"/>
         <c:auto val="1"/>
         <c:lblAlgn val="ctr"/>
@@ -14455,7 +14456,7 @@
         <c:noMultiLvlLbl val="0"/>
       </c:catAx>
       <c:valAx>
-        <c:axId val="91724800"/>
+        <c:axId val="96967296"/>
         <c:scaling>
           <c:orientation val="minMax"/>
         </c:scaling>
@@ -14485,7 +14486,7 @@
         <c:majorTickMark val="none"/>
         <c:minorTickMark val="none"/>
         <c:tickLblPos val="nextTo"/>
-        <c:crossAx val="91722880"/>
+        <c:crossAx val="96965376"/>
         <c:crosses val="autoZero"/>
         <c:crossBetween val="between"/>
       </c:valAx>
@@ -14530,1163 +14531,1147 @@
           </a:p>
         </c:rich>
       </c:tx>
-      <c:layout/>
+      <c:layout>
+        <c:manualLayout>
+          <c:xMode val="edge"/>
+          <c:yMode val="edge"/>
+          <c:x val="0.38268312727453846"/>
+          <c:y val="2.7777777777777776E-2"/>
+        </c:manualLayout>
+      </c:layout>
       <c:overlay val="0"/>
     </c:title>
     <c:autoTitleDeleted val="0"/>
     <c:plotArea>
       <c:layout/>
-      <c:barChart>
-        <c:barDir val="bar"/>
-        <c:grouping val="clustered"/>
+      <c:scatterChart>
+        <c:scatterStyle val="lineMarker"/>
         <c:varyColors val="0"/>
         <c:ser>
           <c:idx val="0"/>
           <c:order val="0"/>
-          <c:tx>
-            <c:strRef>
-              <c:f>Sheet1!$A$1</c:f>
-              <c:strCache>
-                <c:ptCount val="1"/>
-                <c:pt idx="0">
-                  <c:v>Time</c:v>
-                </c:pt>
-              </c:strCache>
-            </c:strRef>
-          </c:tx>
-          <c:invertIfNegative val="0"/>
-          <c:val>
+          <c:spPr>
+            <a:ln w="28575">
+              <a:noFill/>
+            </a:ln>
+          </c:spPr>
+          <c:xVal>
             <c:numRef>
-              <c:f>Sheet1!$A$2:$A$185</c:f>
+              <c:f>Sheet1!$A$3:$A$185</c:f>
               <c:numCache>
                 <c:formatCode>General</c:formatCode>
-                <c:ptCount val="184"/>
+                <c:ptCount val="183"/>
+                <c:pt idx="0">
+                  <c:v>0</c:v>
+                </c:pt>
                 <c:pt idx="1">
-                  <c:v>0</c:v>
+                  <c:v>1</c:v>
                 </c:pt>
                 <c:pt idx="2">
-                  <c:v>1</c:v>
+                  <c:v>2</c:v>
                 </c:pt>
                 <c:pt idx="3">
-                  <c:v>2</c:v>
+                  <c:v>3</c:v>
                 </c:pt>
                 <c:pt idx="4">
-                  <c:v>3</c:v>
+                  <c:v>4</c:v>
                 </c:pt>
                 <c:pt idx="5">
-                  <c:v>4</c:v>
+                  <c:v>5</c:v>
                 </c:pt>
                 <c:pt idx="6">
-                  <c:v>5</c:v>
+                  <c:v>6</c:v>
                 </c:pt>
                 <c:pt idx="7">
-                  <c:v>6</c:v>
+                  <c:v>7</c:v>
                 </c:pt>
                 <c:pt idx="8">
-                  <c:v>7</c:v>
+                  <c:v>8</c:v>
                 </c:pt>
                 <c:pt idx="9">
-                  <c:v>8</c:v>
+                  <c:v>9</c:v>
                 </c:pt>
                 <c:pt idx="10">
-                  <c:v>9</c:v>
+                  <c:v>10</c:v>
                 </c:pt>
                 <c:pt idx="11">
-                  <c:v>10</c:v>
+                  <c:v>11</c:v>
                 </c:pt>
                 <c:pt idx="12">
-                  <c:v>11</c:v>
+                  <c:v>12</c:v>
                 </c:pt>
                 <c:pt idx="13">
-                  <c:v>12</c:v>
+                  <c:v>13</c:v>
                 </c:pt>
                 <c:pt idx="14">
-                  <c:v>13</c:v>
+                  <c:v>15</c:v>
                 </c:pt>
                 <c:pt idx="15">
-                  <c:v>15</c:v>
+                  <c:v>16</c:v>
                 </c:pt>
                 <c:pt idx="16">
-                  <c:v>16</c:v>
+                  <c:v>17</c:v>
                 </c:pt>
                 <c:pt idx="17">
-                  <c:v>17</c:v>
+                  <c:v>18</c:v>
                 </c:pt>
                 <c:pt idx="18">
-                  <c:v>18</c:v>
+                  <c:v>19</c:v>
                 </c:pt>
                 <c:pt idx="19">
-                  <c:v>19</c:v>
+                  <c:v>20</c:v>
                 </c:pt>
                 <c:pt idx="20">
-                  <c:v>20</c:v>
+                  <c:v>21</c:v>
                 </c:pt>
                 <c:pt idx="21">
-                  <c:v>21</c:v>
+                  <c:v>22</c:v>
                 </c:pt>
                 <c:pt idx="22">
-                  <c:v>22</c:v>
+                  <c:v>23</c:v>
                 </c:pt>
                 <c:pt idx="23">
-                  <c:v>23</c:v>
+                  <c:v>24</c:v>
                 </c:pt>
                 <c:pt idx="24">
-                  <c:v>24</c:v>
+                  <c:v>25</c:v>
                 </c:pt>
                 <c:pt idx="25">
-                  <c:v>25</c:v>
+                  <c:v>26</c:v>
                 </c:pt>
                 <c:pt idx="26">
-                  <c:v>26</c:v>
+                  <c:v>27</c:v>
                 </c:pt>
                 <c:pt idx="27">
-                  <c:v>27</c:v>
+                  <c:v>28</c:v>
                 </c:pt>
                 <c:pt idx="28">
-                  <c:v>28</c:v>
+                  <c:v>29</c:v>
                 </c:pt>
                 <c:pt idx="29">
-                  <c:v>29</c:v>
+                  <c:v>30</c:v>
                 </c:pt>
                 <c:pt idx="30">
-                  <c:v>30</c:v>
+                  <c:v>31</c:v>
                 </c:pt>
                 <c:pt idx="31">
-                  <c:v>31</c:v>
+                  <c:v>32</c:v>
                 </c:pt>
                 <c:pt idx="32">
-                  <c:v>32</c:v>
+                  <c:v>33</c:v>
                 </c:pt>
                 <c:pt idx="33">
-                  <c:v>33</c:v>
+                  <c:v>34</c:v>
                 </c:pt>
                 <c:pt idx="34">
-                  <c:v>34</c:v>
+                  <c:v>35</c:v>
                 </c:pt>
                 <c:pt idx="35">
-                  <c:v>35</c:v>
+                  <c:v>36</c:v>
                 </c:pt>
                 <c:pt idx="36">
-                  <c:v>36</c:v>
+                  <c:v>37</c:v>
                 </c:pt>
                 <c:pt idx="37">
-                  <c:v>37</c:v>
+                  <c:v>38</c:v>
                 </c:pt>
                 <c:pt idx="38">
-                  <c:v>38</c:v>
+                  <c:v>39</c:v>
                 </c:pt>
                 <c:pt idx="39">
-                  <c:v>39</c:v>
+                  <c:v>40</c:v>
                 </c:pt>
                 <c:pt idx="40">
-                  <c:v>40</c:v>
+                  <c:v>41</c:v>
                 </c:pt>
                 <c:pt idx="41">
-                  <c:v>41</c:v>
+                  <c:v>42</c:v>
                 </c:pt>
                 <c:pt idx="42">
-                  <c:v>42</c:v>
+                  <c:v>43</c:v>
                 </c:pt>
                 <c:pt idx="43">
-                  <c:v>43</c:v>
+                  <c:v>44</c:v>
                 </c:pt>
                 <c:pt idx="44">
-                  <c:v>44</c:v>
+                  <c:v>45</c:v>
                 </c:pt>
                 <c:pt idx="45">
-                  <c:v>45</c:v>
+                  <c:v>46</c:v>
                 </c:pt>
                 <c:pt idx="46">
-                  <c:v>46</c:v>
+                  <c:v>47</c:v>
                 </c:pt>
                 <c:pt idx="47">
-                  <c:v>47</c:v>
+                  <c:v>48</c:v>
                 </c:pt>
                 <c:pt idx="48">
-                  <c:v>48</c:v>
+                  <c:v>49</c:v>
                 </c:pt>
                 <c:pt idx="49">
-                  <c:v>49</c:v>
+                  <c:v>50</c:v>
                 </c:pt>
                 <c:pt idx="50">
-                  <c:v>50</c:v>
+                  <c:v>51</c:v>
                 </c:pt>
                 <c:pt idx="51">
-                  <c:v>51</c:v>
+                  <c:v>52</c:v>
                 </c:pt>
                 <c:pt idx="52">
-                  <c:v>52</c:v>
+                  <c:v>53</c:v>
                 </c:pt>
                 <c:pt idx="53">
-                  <c:v>53</c:v>
+                  <c:v>54</c:v>
                 </c:pt>
                 <c:pt idx="54">
-                  <c:v>54</c:v>
+                  <c:v>55</c:v>
                 </c:pt>
                 <c:pt idx="55">
-                  <c:v>55</c:v>
+                  <c:v>56</c:v>
                 </c:pt>
                 <c:pt idx="56">
-                  <c:v>56</c:v>
+                  <c:v>58</c:v>
                 </c:pt>
                 <c:pt idx="57">
-                  <c:v>58</c:v>
+                  <c:v>59</c:v>
                 </c:pt>
                 <c:pt idx="58">
-                  <c:v>59</c:v>
+                  <c:v>60</c:v>
                 </c:pt>
                 <c:pt idx="59">
-                  <c:v>60</c:v>
+                  <c:v>61</c:v>
                 </c:pt>
                 <c:pt idx="60">
-                  <c:v>61</c:v>
+                  <c:v>62</c:v>
                 </c:pt>
                 <c:pt idx="61">
-                  <c:v>62</c:v>
+                  <c:v>63</c:v>
                 </c:pt>
                 <c:pt idx="62">
-                  <c:v>63</c:v>
+                  <c:v>64</c:v>
                 </c:pt>
                 <c:pt idx="63">
-                  <c:v>64</c:v>
+                  <c:v>66</c:v>
                 </c:pt>
                 <c:pt idx="64">
-                  <c:v>66</c:v>
+                  <c:v>67</c:v>
                 </c:pt>
                 <c:pt idx="65">
-                  <c:v>67</c:v>
+                  <c:v>68</c:v>
                 </c:pt>
                 <c:pt idx="66">
-                  <c:v>68</c:v>
+                  <c:v>69</c:v>
                 </c:pt>
                 <c:pt idx="67">
-                  <c:v>69</c:v>
+                  <c:v>70</c:v>
                 </c:pt>
                 <c:pt idx="68">
-                  <c:v>70</c:v>
+                  <c:v>71</c:v>
                 </c:pt>
                 <c:pt idx="69">
-                  <c:v>71</c:v>
+                  <c:v>72</c:v>
                 </c:pt>
                 <c:pt idx="70">
-                  <c:v>72</c:v>
+                  <c:v>73</c:v>
                 </c:pt>
                 <c:pt idx="71">
-                  <c:v>73</c:v>
+                  <c:v>74</c:v>
                 </c:pt>
                 <c:pt idx="72">
-                  <c:v>74</c:v>
+                  <c:v>75</c:v>
                 </c:pt>
                 <c:pt idx="73">
-                  <c:v>75</c:v>
+                  <c:v>76</c:v>
                 </c:pt>
                 <c:pt idx="74">
-                  <c:v>76</c:v>
+                  <c:v>77</c:v>
                 </c:pt>
                 <c:pt idx="75">
-                  <c:v>77</c:v>
+                  <c:v>78</c:v>
                 </c:pt>
                 <c:pt idx="76">
-                  <c:v>78</c:v>
+                  <c:v>79</c:v>
                 </c:pt>
                 <c:pt idx="77">
-                  <c:v>79</c:v>
+                  <c:v>80</c:v>
                 </c:pt>
                 <c:pt idx="78">
-                  <c:v>80</c:v>
+                  <c:v>81</c:v>
                 </c:pt>
                 <c:pt idx="79">
-                  <c:v>81</c:v>
+                  <c:v>82</c:v>
                 </c:pt>
                 <c:pt idx="80">
-                  <c:v>82</c:v>
+                  <c:v>83</c:v>
                 </c:pt>
                 <c:pt idx="81">
-                  <c:v>83</c:v>
+                  <c:v>84</c:v>
                 </c:pt>
                 <c:pt idx="82">
-                  <c:v>84</c:v>
+                  <c:v>85</c:v>
                 </c:pt>
                 <c:pt idx="83">
-                  <c:v>85</c:v>
+                  <c:v>86</c:v>
                 </c:pt>
                 <c:pt idx="84">
-                  <c:v>86</c:v>
+                  <c:v>87</c:v>
                 </c:pt>
                 <c:pt idx="85">
-                  <c:v>87</c:v>
+                  <c:v>88</c:v>
                 </c:pt>
                 <c:pt idx="86">
-                  <c:v>88</c:v>
+                  <c:v>89</c:v>
                 </c:pt>
                 <c:pt idx="87">
-                  <c:v>89</c:v>
+                  <c:v>90</c:v>
                 </c:pt>
                 <c:pt idx="88">
-                  <c:v>90</c:v>
+                  <c:v>91</c:v>
                 </c:pt>
                 <c:pt idx="89">
-                  <c:v>91</c:v>
+                  <c:v>92</c:v>
                 </c:pt>
                 <c:pt idx="90">
-                  <c:v>92</c:v>
+                  <c:v>93</c:v>
                 </c:pt>
                 <c:pt idx="91">
-                  <c:v>93</c:v>
+                  <c:v>94</c:v>
                 </c:pt>
                 <c:pt idx="92">
-                  <c:v>94</c:v>
+                  <c:v>95</c:v>
                 </c:pt>
                 <c:pt idx="93">
-                  <c:v>95</c:v>
+                  <c:v>96</c:v>
                 </c:pt>
                 <c:pt idx="94">
-                  <c:v>96</c:v>
+                  <c:v>97</c:v>
                 </c:pt>
                 <c:pt idx="95">
-                  <c:v>97</c:v>
+                  <c:v>98</c:v>
                 </c:pt>
                 <c:pt idx="96">
-                  <c:v>98</c:v>
+                  <c:v>99</c:v>
                 </c:pt>
                 <c:pt idx="97">
-                  <c:v>99</c:v>
+                  <c:v>100</c:v>
                 </c:pt>
                 <c:pt idx="98">
-                  <c:v>100</c:v>
+                  <c:v>101</c:v>
                 </c:pt>
                 <c:pt idx="99">
-                  <c:v>101</c:v>
+                  <c:v>102</c:v>
                 </c:pt>
                 <c:pt idx="100">
-                  <c:v>102</c:v>
+                  <c:v>103</c:v>
                 </c:pt>
                 <c:pt idx="101">
-                  <c:v>103</c:v>
+                  <c:v>104</c:v>
                 </c:pt>
                 <c:pt idx="102">
-                  <c:v>104</c:v>
+                  <c:v>105</c:v>
                 </c:pt>
                 <c:pt idx="103">
-                  <c:v>105</c:v>
+                  <c:v>106</c:v>
                 </c:pt>
                 <c:pt idx="104">
-                  <c:v>106</c:v>
+                  <c:v>108</c:v>
                 </c:pt>
                 <c:pt idx="105">
-                  <c:v>108</c:v>
+                  <c:v>109</c:v>
                 </c:pt>
                 <c:pt idx="106">
-                  <c:v>109</c:v>
+                  <c:v>110</c:v>
                 </c:pt>
                 <c:pt idx="107">
-                  <c:v>110</c:v>
+                  <c:v>111</c:v>
                 </c:pt>
                 <c:pt idx="108">
-                  <c:v>111</c:v>
+                  <c:v>112</c:v>
                 </c:pt>
                 <c:pt idx="109">
-                  <c:v>112</c:v>
+                  <c:v>113</c:v>
                 </c:pt>
                 <c:pt idx="110">
-                  <c:v>113</c:v>
+                  <c:v>114</c:v>
                 </c:pt>
                 <c:pt idx="111">
-                  <c:v>114</c:v>
+                  <c:v>115</c:v>
                 </c:pt>
                 <c:pt idx="112">
-                  <c:v>115</c:v>
+                  <c:v>116</c:v>
                 </c:pt>
                 <c:pt idx="113">
-                  <c:v>116</c:v>
+                  <c:v>117</c:v>
                 </c:pt>
                 <c:pt idx="114">
-                  <c:v>117</c:v>
+                  <c:v>118</c:v>
                 </c:pt>
                 <c:pt idx="115">
-                  <c:v>118</c:v>
+                  <c:v>119</c:v>
                 </c:pt>
                 <c:pt idx="116">
-                  <c:v>119</c:v>
+                  <c:v>121</c:v>
                 </c:pt>
                 <c:pt idx="117">
-                  <c:v>121</c:v>
+                  <c:v>122</c:v>
                 </c:pt>
                 <c:pt idx="118">
-                  <c:v>122</c:v>
+                  <c:v>123</c:v>
                 </c:pt>
                 <c:pt idx="119">
-                  <c:v>123</c:v>
+                  <c:v>124</c:v>
                 </c:pt>
                 <c:pt idx="120">
-                  <c:v>124</c:v>
+                  <c:v>125</c:v>
                 </c:pt>
                 <c:pt idx="121">
-                  <c:v>125</c:v>
+                  <c:v>126</c:v>
                 </c:pt>
                 <c:pt idx="122">
-                  <c:v>126</c:v>
+                  <c:v>127</c:v>
                 </c:pt>
                 <c:pt idx="123">
-                  <c:v>127</c:v>
+                  <c:v>128</c:v>
                 </c:pt>
                 <c:pt idx="124">
-                  <c:v>128</c:v>
+                  <c:v>129</c:v>
                 </c:pt>
                 <c:pt idx="125">
-                  <c:v>129</c:v>
+                  <c:v>130</c:v>
                 </c:pt>
                 <c:pt idx="126">
-                  <c:v>130</c:v>
+                  <c:v>131</c:v>
                 </c:pt>
                 <c:pt idx="127">
-                  <c:v>131</c:v>
+                  <c:v>132</c:v>
                 </c:pt>
                 <c:pt idx="128">
-                  <c:v>132</c:v>
+                  <c:v>133</c:v>
                 </c:pt>
                 <c:pt idx="129">
-                  <c:v>133</c:v>
+                  <c:v>134</c:v>
                 </c:pt>
                 <c:pt idx="130">
-                  <c:v>134</c:v>
+                  <c:v>135</c:v>
                 </c:pt>
                 <c:pt idx="131">
-                  <c:v>135</c:v>
+                  <c:v>136</c:v>
                 </c:pt>
                 <c:pt idx="132">
-                  <c:v>136</c:v>
+                  <c:v>137</c:v>
                 </c:pt>
                 <c:pt idx="133">
-                  <c:v>137</c:v>
+                  <c:v>138</c:v>
                 </c:pt>
                 <c:pt idx="134">
-                  <c:v>138</c:v>
+                  <c:v>139</c:v>
                 </c:pt>
                 <c:pt idx="135">
-                  <c:v>139</c:v>
+                  <c:v>140</c:v>
                 </c:pt>
                 <c:pt idx="136">
-                  <c:v>140</c:v>
+                  <c:v>141</c:v>
                 </c:pt>
                 <c:pt idx="137">
-                  <c:v>141</c:v>
+                  <c:v>142</c:v>
                 </c:pt>
                 <c:pt idx="138">
-                  <c:v>142</c:v>
+                  <c:v>143</c:v>
                 </c:pt>
                 <c:pt idx="139">
-                  <c:v>143</c:v>
+                  <c:v>144</c:v>
                 </c:pt>
                 <c:pt idx="140">
-                  <c:v>144</c:v>
+                  <c:v>145</c:v>
                 </c:pt>
                 <c:pt idx="141">
-                  <c:v>145</c:v>
+                  <c:v>146</c:v>
                 </c:pt>
                 <c:pt idx="142">
-                  <c:v>146</c:v>
+                  <c:v>147</c:v>
                 </c:pt>
                 <c:pt idx="143">
-                  <c:v>147</c:v>
+                  <c:v>148</c:v>
                 </c:pt>
                 <c:pt idx="144">
-                  <c:v>148</c:v>
+                  <c:v>149</c:v>
                 </c:pt>
                 <c:pt idx="145">
-                  <c:v>149</c:v>
+                  <c:v>150</c:v>
                 </c:pt>
                 <c:pt idx="146">
-                  <c:v>150</c:v>
+                  <c:v>151</c:v>
                 </c:pt>
                 <c:pt idx="147">
-                  <c:v>151</c:v>
+                  <c:v>152</c:v>
                 </c:pt>
                 <c:pt idx="148">
-                  <c:v>152</c:v>
+                  <c:v>153</c:v>
                 </c:pt>
                 <c:pt idx="149">
-                  <c:v>153</c:v>
+                  <c:v>155</c:v>
                 </c:pt>
                 <c:pt idx="150">
-                  <c:v>155</c:v>
+                  <c:v>156</c:v>
                 </c:pt>
                 <c:pt idx="151">
-                  <c:v>156</c:v>
+                  <c:v>157</c:v>
                 </c:pt>
                 <c:pt idx="152">
-                  <c:v>157</c:v>
+                  <c:v>158</c:v>
                 </c:pt>
                 <c:pt idx="153">
-                  <c:v>158</c:v>
+                  <c:v>159</c:v>
                 </c:pt>
                 <c:pt idx="154">
-                  <c:v>159</c:v>
+                  <c:v>160</c:v>
                 </c:pt>
                 <c:pt idx="155">
-                  <c:v>160</c:v>
+                  <c:v>161</c:v>
                 </c:pt>
                 <c:pt idx="156">
-                  <c:v>161</c:v>
+                  <c:v>162</c:v>
                 </c:pt>
                 <c:pt idx="157">
-                  <c:v>162</c:v>
+                  <c:v>163</c:v>
                 </c:pt>
                 <c:pt idx="158">
-                  <c:v>163</c:v>
+                  <c:v>164</c:v>
                 </c:pt>
                 <c:pt idx="159">
-                  <c:v>164</c:v>
+                  <c:v>165</c:v>
                 </c:pt>
                 <c:pt idx="160">
-                  <c:v>165</c:v>
+                  <c:v>166</c:v>
                 </c:pt>
                 <c:pt idx="161">
-                  <c:v>166</c:v>
+                  <c:v>167</c:v>
                 </c:pt>
                 <c:pt idx="162">
-                  <c:v>167</c:v>
+                  <c:v>168</c:v>
                 </c:pt>
                 <c:pt idx="163">
-                  <c:v>168</c:v>
+                  <c:v>169</c:v>
                 </c:pt>
                 <c:pt idx="164">
-                  <c:v>169</c:v>
+                  <c:v>170</c:v>
                 </c:pt>
                 <c:pt idx="165">
-                  <c:v>170</c:v>
+                  <c:v>171</c:v>
                 </c:pt>
                 <c:pt idx="166">
-                  <c:v>171</c:v>
+                  <c:v>172</c:v>
                 </c:pt>
                 <c:pt idx="167">
-                  <c:v>172</c:v>
+                  <c:v>173</c:v>
                 </c:pt>
                 <c:pt idx="168">
-                  <c:v>173</c:v>
+                  <c:v>174</c:v>
                 </c:pt>
                 <c:pt idx="169">
-                  <c:v>174</c:v>
+                  <c:v>175</c:v>
                 </c:pt>
                 <c:pt idx="170">
-                  <c:v>175</c:v>
+                  <c:v>176</c:v>
                 </c:pt>
                 <c:pt idx="171">
-                  <c:v>176</c:v>
+                  <c:v>177</c:v>
                 </c:pt>
                 <c:pt idx="172">
-                  <c:v>177</c:v>
+                  <c:v>178</c:v>
                 </c:pt>
                 <c:pt idx="173">
-                  <c:v>178</c:v>
+                  <c:v>179</c:v>
                 </c:pt>
                 <c:pt idx="174">
-                  <c:v>179</c:v>
+                  <c:v>181</c:v>
                 </c:pt>
                 <c:pt idx="175">
-                  <c:v>181</c:v>
+                  <c:v>182</c:v>
                 </c:pt>
                 <c:pt idx="176">
-                  <c:v>182</c:v>
+                  <c:v>183</c:v>
                 </c:pt>
                 <c:pt idx="177">
-                  <c:v>183</c:v>
+                  <c:v>184</c:v>
                 </c:pt>
                 <c:pt idx="178">
-                  <c:v>184</c:v>
+                  <c:v>185</c:v>
                 </c:pt>
                 <c:pt idx="179">
-                  <c:v>185</c:v>
+                  <c:v>186</c:v>
                 </c:pt>
                 <c:pt idx="180">
-                  <c:v>186</c:v>
+                  <c:v>187</c:v>
                 </c:pt>
                 <c:pt idx="181">
-                  <c:v>187</c:v>
+                  <c:v>188</c:v>
                 </c:pt>
                 <c:pt idx="182">
-                  <c:v>188</c:v>
-                </c:pt>
-                <c:pt idx="183">
                   <c:v>189</c:v>
                 </c:pt>
               </c:numCache>
             </c:numRef>
-          </c:val>
-        </c:ser>
-        <c:ser>
-          <c:idx val="1"/>
-          <c:order val="1"/>
-          <c:tx>
-            <c:strRef>
-              <c:f>Sheet1!$B$1</c:f>
-              <c:strCache>
-                <c:ptCount val="1"/>
-                <c:pt idx="0">
-                  <c:v>Duration</c:v>
-                </c:pt>
-              </c:strCache>
-            </c:strRef>
-          </c:tx>
-          <c:invertIfNegative val="0"/>
-          <c:val>
+          </c:xVal>
+          <c:yVal>
             <c:numRef>
-              <c:f>Sheet1!$B$2:$B$185</c:f>
+              <c:f>Sheet1!$B$3:$B$185</c:f>
               <c:numCache>
                 <c:formatCode>General</c:formatCode>
-                <c:ptCount val="184"/>
+                <c:ptCount val="183"/>
+                <c:pt idx="0">
+                  <c:v>8444</c:v>
+                </c:pt>
                 <c:pt idx="1">
-                  <c:v>8444</c:v>
+                  <c:v>7247</c:v>
                 </c:pt>
                 <c:pt idx="2">
+                  <c:v>7080</c:v>
+                </c:pt>
+                <c:pt idx="3">
+                  <c:v>7238</c:v>
+                </c:pt>
+                <c:pt idx="4">
+                  <c:v>6953</c:v>
+                </c:pt>
+                <c:pt idx="5">
+                  <c:v>6951</c:v>
+                </c:pt>
+                <c:pt idx="6">
+                  <c:v>6971</c:v>
+                </c:pt>
+                <c:pt idx="7">
+                  <c:v>7539</c:v>
+                </c:pt>
+                <c:pt idx="8">
+                  <c:v>7053</c:v>
+                </c:pt>
+                <c:pt idx="9">
+                  <c:v>7285</c:v>
+                </c:pt>
+                <c:pt idx="10">
+                  <c:v>7000</c:v>
+                </c:pt>
+                <c:pt idx="11">
+                  <c:v>6859</c:v>
+                </c:pt>
+                <c:pt idx="12">
+                  <c:v>7056</c:v>
+                </c:pt>
+                <c:pt idx="13">
+                  <c:v>7032</c:v>
+                </c:pt>
+                <c:pt idx="14">
+                  <c:v>7011</c:v>
+                </c:pt>
+                <c:pt idx="15">
+                  <c:v>7262</c:v>
+                </c:pt>
+                <c:pt idx="16">
+                  <c:v>7207</c:v>
+                </c:pt>
+                <c:pt idx="17">
+                  <c:v>7304</c:v>
+                </c:pt>
+                <c:pt idx="18">
+                  <c:v>7229</c:v>
+                </c:pt>
+                <c:pt idx="19">
+                  <c:v>8005</c:v>
+                </c:pt>
+                <c:pt idx="20">
+                  <c:v>6962</c:v>
+                </c:pt>
+                <c:pt idx="21">
+                  <c:v>7040</c:v>
+                </c:pt>
+                <c:pt idx="22">
+                  <c:v>6973</c:v>
+                </c:pt>
+                <c:pt idx="23">
+                  <c:v>7281</c:v>
+                </c:pt>
+                <c:pt idx="24">
+                  <c:v>7035</c:v>
+                </c:pt>
+                <c:pt idx="25">
+                  <c:v>6992</c:v>
+                </c:pt>
+                <c:pt idx="26">
+                  <c:v>7173</c:v>
+                </c:pt>
+                <c:pt idx="27">
+                  <c:v>6982</c:v>
+                </c:pt>
+                <c:pt idx="28">
+                  <c:v>7061</c:v>
+                </c:pt>
+                <c:pt idx="29">
+                  <c:v>6945</c:v>
+                </c:pt>
+                <c:pt idx="30">
+                  <c:v>6995</c:v>
+                </c:pt>
+                <c:pt idx="31">
+                  <c:v>7060</c:v>
+                </c:pt>
+                <c:pt idx="32">
+                  <c:v>6755</c:v>
+                </c:pt>
+                <c:pt idx="33">
+                  <c:v>7333</c:v>
+                </c:pt>
+                <c:pt idx="34">
+                  <c:v>6769</c:v>
+                </c:pt>
+                <c:pt idx="35">
+                  <c:v>6901</c:v>
+                </c:pt>
+                <c:pt idx="36">
+                  <c:v>6879</c:v>
+                </c:pt>
+                <c:pt idx="37">
+                  <c:v>6676</c:v>
+                </c:pt>
+                <c:pt idx="38">
+                  <c:v>6581</c:v>
+                </c:pt>
+                <c:pt idx="39">
+                  <c:v>7103</c:v>
+                </c:pt>
+                <c:pt idx="40">
+                  <c:v>7116</c:v>
+                </c:pt>
+                <c:pt idx="41">
+                  <c:v>6809</c:v>
+                </c:pt>
+                <c:pt idx="42">
+                  <c:v>7061</c:v>
+                </c:pt>
+                <c:pt idx="43">
+                  <c:v>6944</c:v>
+                </c:pt>
+                <c:pt idx="44">
+                  <c:v>6748</c:v>
+                </c:pt>
+                <c:pt idx="45">
+                  <c:v>7030</c:v>
+                </c:pt>
+                <c:pt idx="46">
+                  <c:v>6710</c:v>
+                </c:pt>
+                <c:pt idx="47">
+                  <c:v>6766</c:v>
+                </c:pt>
+                <c:pt idx="48">
+                  <c:v>7133</c:v>
+                </c:pt>
+                <c:pt idx="49">
+                  <c:v>6897</c:v>
+                </c:pt>
+                <c:pt idx="50">
+                  <c:v>6504</c:v>
+                </c:pt>
+                <c:pt idx="51">
+                  <c:v>6893</c:v>
+                </c:pt>
+                <c:pt idx="52">
+                  <c:v>6862</c:v>
+                </c:pt>
+                <c:pt idx="53">
+                  <c:v>6836</c:v>
+                </c:pt>
+                <c:pt idx="54">
+                  <c:v>7062</c:v>
+                </c:pt>
+                <c:pt idx="55">
+                  <c:v>6575</c:v>
+                </c:pt>
+                <c:pt idx="56">
+                  <c:v>6766</c:v>
+                </c:pt>
+                <c:pt idx="57">
+                  <c:v>7056</c:v>
+                </c:pt>
+                <c:pt idx="58">
+                  <c:v>7149</c:v>
+                </c:pt>
+                <c:pt idx="59">
+                  <c:v>6919</c:v>
+                </c:pt>
+                <c:pt idx="60">
+                  <c:v>6719</c:v>
+                </c:pt>
+                <c:pt idx="61">
+                  <c:v>6679</c:v>
+                </c:pt>
+                <c:pt idx="62">
+                  <c:v>7002</c:v>
+                </c:pt>
+                <c:pt idx="63">
+                  <c:v>6795</c:v>
+                </c:pt>
+                <c:pt idx="64">
+                  <c:v>7082</c:v>
+                </c:pt>
+                <c:pt idx="65">
+                  <c:v>6756</c:v>
+                </c:pt>
+                <c:pt idx="66">
+                  <c:v>6726</c:v>
+                </c:pt>
+                <c:pt idx="67">
+                  <c:v>6897</c:v>
+                </c:pt>
+                <c:pt idx="68">
+                  <c:v>7006</c:v>
+                </c:pt>
+                <c:pt idx="69">
+                  <c:v>6690</c:v>
+                </c:pt>
+                <c:pt idx="70">
+                  <c:v>6823</c:v>
+                </c:pt>
+                <c:pt idx="71">
+                  <c:v>6790</c:v>
+                </c:pt>
+                <c:pt idx="72">
+                  <c:v>6981</c:v>
+                </c:pt>
+                <c:pt idx="73">
+                  <c:v>7080</c:v>
+                </c:pt>
+                <c:pt idx="74">
+                  <c:v>6954</c:v>
+                </c:pt>
+                <c:pt idx="75">
+                  <c:v>6843</c:v>
+                </c:pt>
+                <c:pt idx="76">
+                  <c:v>7107</c:v>
+                </c:pt>
+                <c:pt idx="77">
+                  <c:v>6941</c:v>
+                </c:pt>
+                <c:pt idx="78">
+                  <c:v>6906</c:v>
+                </c:pt>
+                <c:pt idx="79">
+                  <c:v>6758</c:v>
+                </c:pt>
+                <c:pt idx="80">
+                  <c:v>6841</c:v>
+                </c:pt>
+                <c:pt idx="81">
+                  <c:v>6906</c:v>
+                </c:pt>
+                <c:pt idx="82">
+                  <c:v>6755</c:v>
+                </c:pt>
+                <c:pt idx="83">
+                  <c:v>6888</c:v>
+                </c:pt>
+                <c:pt idx="84">
+                  <c:v>7021</c:v>
+                </c:pt>
+                <c:pt idx="85">
+                  <c:v>6630</c:v>
+                </c:pt>
+                <c:pt idx="86">
+                  <c:v>6811</c:v>
+                </c:pt>
+                <c:pt idx="87">
+                  <c:v>6725</c:v>
+                </c:pt>
+                <c:pt idx="88">
+                  <c:v>6675</c:v>
+                </c:pt>
+                <c:pt idx="89">
+                  <c:v>6756</c:v>
+                </c:pt>
+                <c:pt idx="90">
+                  <c:v>6732</c:v>
+                </c:pt>
+                <c:pt idx="91">
+                  <c:v>6714</c:v>
+                </c:pt>
+                <c:pt idx="92">
+                  <c:v>7084</c:v>
+                </c:pt>
+                <c:pt idx="93">
+                  <c:v>6833</c:v>
+                </c:pt>
+                <c:pt idx="94">
+                  <c:v>6736</c:v>
+                </c:pt>
+                <c:pt idx="95">
+                  <c:v>7185</c:v>
+                </c:pt>
+                <c:pt idx="96">
+                  <c:v>6969</c:v>
+                </c:pt>
+                <c:pt idx="97">
+                  <c:v>6539</c:v>
+                </c:pt>
+                <c:pt idx="98">
+                  <c:v>6730</c:v>
+                </c:pt>
+                <c:pt idx="99">
+                  <c:v>6860</c:v>
+                </c:pt>
+                <c:pt idx="100">
+                  <c:v>6912</c:v>
+                </c:pt>
+                <c:pt idx="101">
+                  <c:v>6856</c:v>
+                </c:pt>
+                <c:pt idx="102">
+                  <c:v>6866</c:v>
+                </c:pt>
+                <c:pt idx="103">
+                  <c:v>6887</c:v>
+                </c:pt>
+                <c:pt idx="104">
+                  <c:v>6796</c:v>
+                </c:pt>
+                <c:pt idx="105">
+                  <c:v>7020</c:v>
+                </c:pt>
+                <c:pt idx="106">
+                  <c:v>7189</c:v>
+                </c:pt>
+                <c:pt idx="107">
+                  <c:v>6902</c:v>
+                </c:pt>
+                <c:pt idx="108">
+                  <c:v>6856</c:v>
+                </c:pt>
+                <c:pt idx="109">
+                  <c:v>6836</c:v>
+                </c:pt>
+                <c:pt idx="110">
+                  <c:v>7126</c:v>
+                </c:pt>
+                <c:pt idx="111">
+                  <c:v>6847</c:v>
+                </c:pt>
+                <c:pt idx="112">
+                  <c:v>7196</c:v>
+                </c:pt>
+                <c:pt idx="113">
+                  <c:v>6946</c:v>
+                </c:pt>
+                <c:pt idx="114">
+                  <c:v>6754</c:v>
+                </c:pt>
+                <c:pt idx="115">
+                  <c:v>6790</c:v>
+                </c:pt>
+                <c:pt idx="116">
+                  <c:v>6733</c:v>
+                </c:pt>
+                <c:pt idx="117">
+                  <c:v>7168</c:v>
+                </c:pt>
+                <c:pt idx="118">
+                  <c:v>6823</c:v>
+                </c:pt>
+                <c:pt idx="119">
+                  <c:v>7133</c:v>
+                </c:pt>
+                <c:pt idx="120">
+                  <c:v>6815</c:v>
+                </c:pt>
+                <c:pt idx="121">
+                  <c:v>6756</c:v>
+                </c:pt>
+                <c:pt idx="122">
+                  <c:v>7132</c:v>
+                </c:pt>
+                <c:pt idx="123">
+                  <c:v>7011</c:v>
+                </c:pt>
+                <c:pt idx="124">
+                  <c:v>6637</c:v>
+                </c:pt>
+                <c:pt idx="125">
+                  <c:v>7683</c:v>
+                </c:pt>
+                <c:pt idx="126">
+                  <c:v>6884</c:v>
+                </c:pt>
+                <c:pt idx="127">
+                  <c:v>6750</c:v>
+                </c:pt>
+                <c:pt idx="128">
+                  <c:v>7174</c:v>
+                </c:pt>
+                <c:pt idx="129">
+                  <c:v>6640</c:v>
+                </c:pt>
+                <c:pt idx="130">
+                  <c:v>6868</c:v>
+                </c:pt>
+                <c:pt idx="131">
+                  <c:v>6812</c:v>
+                </c:pt>
+                <c:pt idx="132">
+                  <c:v>6809</c:v>
+                </c:pt>
+                <c:pt idx="133">
+                  <c:v>7070</c:v>
+                </c:pt>
+                <c:pt idx="134">
+                  <c:v>6868</c:v>
+                </c:pt>
+                <c:pt idx="135">
+                  <c:v>7152</c:v>
+                </c:pt>
+                <c:pt idx="136">
+                  <c:v>7066</c:v>
+                </c:pt>
+                <c:pt idx="137">
+                  <c:v>7483</c:v>
+                </c:pt>
+                <c:pt idx="138">
+                  <c:v>7244</c:v>
+                </c:pt>
+                <c:pt idx="139">
+                  <c:v>6991</c:v>
+                </c:pt>
+                <c:pt idx="140">
+                  <c:v>6598</c:v>
+                </c:pt>
+                <c:pt idx="141">
+                  <c:v>7201</c:v>
+                </c:pt>
+                <c:pt idx="142">
+                  <c:v>6777</c:v>
+                </c:pt>
+                <c:pt idx="143">
+                  <c:v>7850</c:v>
+                </c:pt>
+                <c:pt idx="144">
+                  <c:v>7051</c:v>
+                </c:pt>
+                <c:pt idx="145">
+                  <c:v>7113</c:v>
+                </c:pt>
+                <c:pt idx="146">
+                  <c:v>7060</c:v>
+                </c:pt>
+                <c:pt idx="147">
+                  <c:v>7111</c:v>
+                </c:pt>
+                <c:pt idx="148">
+                  <c:v>6901</c:v>
+                </c:pt>
+                <c:pt idx="149">
+                  <c:v>7505</c:v>
+                </c:pt>
+                <c:pt idx="150">
+                  <c:v>6654</c:v>
+                </c:pt>
+                <c:pt idx="151">
+                  <c:v>7165</c:v>
+                </c:pt>
+                <c:pt idx="152">
+                  <c:v>6760</c:v>
+                </c:pt>
+                <c:pt idx="153">
+                  <c:v>7232</c:v>
+                </c:pt>
+                <c:pt idx="154">
                   <c:v>7247</c:v>
                 </c:pt>
-                <c:pt idx="3">
-                  <c:v>7080</c:v>
-                </c:pt>
-                <c:pt idx="4">
-                  <c:v>7238</c:v>
-                </c:pt>
-                <c:pt idx="5">
-                  <c:v>6953</c:v>
-                </c:pt>
-                <c:pt idx="6">
-                  <c:v>6951</c:v>
-                </c:pt>
-                <c:pt idx="7">
-                  <c:v>6971</c:v>
-                </c:pt>
-                <c:pt idx="8">
-                  <c:v>7539</c:v>
-                </c:pt>
-                <c:pt idx="9">
-                  <c:v>7053</c:v>
-                </c:pt>
-                <c:pt idx="10">
-                  <c:v>7285</c:v>
-                </c:pt>
-                <c:pt idx="11">
-                  <c:v>7000</c:v>
-                </c:pt>
-                <c:pt idx="12">
-                  <c:v>6859</c:v>
-                </c:pt>
-                <c:pt idx="13">
-                  <c:v>7056</c:v>
-                </c:pt>
-                <c:pt idx="14">
-                  <c:v>7032</c:v>
-                </c:pt>
-                <c:pt idx="15">
-                  <c:v>7011</c:v>
-                </c:pt>
-                <c:pt idx="16">
-                  <c:v>7262</c:v>
-                </c:pt>
-                <c:pt idx="17">
-                  <c:v>7207</c:v>
-                </c:pt>
-                <c:pt idx="18">
-                  <c:v>7304</c:v>
-                </c:pt>
-                <c:pt idx="19">
-                  <c:v>7229</c:v>
-                </c:pt>
-                <c:pt idx="20">
-                  <c:v>8005</c:v>
-                </c:pt>
-                <c:pt idx="21">
-                  <c:v>6962</c:v>
-                </c:pt>
-                <c:pt idx="22">
-                  <c:v>7040</c:v>
-                </c:pt>
-                <c:pt idx="23">
-                  <c:v>6973</c:v>
-                </c:pt>
-                <c:pt idx="24">
+                <c:pt idx="155">
+                  <c:v>7260</c:v>
+                </c:pt>
+                <c:pt idx="156">
+                  <c:v>7012</c:v>
+                </c:pt>
+                <c:pt idx="157">
+                  <c:v>7086</c:v>
+                </c:pt>
+                <c:pt idx="158">
+                  <c:v>7315</c:v>
+                </c:pt>
+                <c:pt idx="159">
+                  <c:v>7198</c:v>
+                </c:pt>
+                <c:pt idx="160">
+                  <c:v>7549</c:v>
+                </c:pt>
+                <c:pt idx="161">
+                  <c:v>7249</c:v>
+                </c:pt>
+                <c:pt idx="162">
+                  <c:v>7316</c:v>
+                </c:pt>
+                <c:pt idx="163">
+                  <c:v>6978</c:v>
+                </c:pt>
+                <c:pt idx="164">
+                  <c:v>7187</c:v>
+                </c:pt>
+                <c:pt idx="165">
+                  <c:v>7346</c:v>
+                </c:pt>
+                <c:pt idx="166">
+                  <c:v>6984</c:v>
+                </c:pt>
+                <c:pt idx="167">
+                  <c:v>7743</c:v>
+                </c:pt>
+                <c:pt idx="168">
+                  <c:v>6995</c:v>
+                </c:pt>
+                <c:pt idx="169">
                   <c:v>7281</c:v>
                 </c:pt>
-                <c:pt idx="25">
-                  <c:v>7035</c:v>
-                </c:pt>
-                <c:pt idx="26">
-                  <c:v>6992</c:v>
-                </c:pt>
-                <c:pt idx="27">
-                  <c:v>7173</c:v>
-                </c:pt>
-                <c:pt idx="28">
-                  <c:v>6982</c:v>
-                </c:pt>
-                <c:pt idx="29">
+                <c:pt idx="170">
+                  <c:v>6991</c:v>
+                </c:pt>
+                <c:pt idx="171">
+                  <c:v>7004</c:v>
+                </c:pt>
+                <c:pt idx="172">
+                  <c:v>6950</c:v>
+                </c:pt>
+                <c:pt idx="173">
+                  <c:v>7002</c:v>
+                </c:pt>
+                <c:pt idx="174">
+                  <c:v>7028</c:v>
+                </c:pt>
+                <c:pt idx="175">
                   <c:v>7061</c:v>
                 </c:pt>
-                <c:pt idx="30">
-                  <c:v>6945</c:v>
-                </c:pt>
-                <c:pt idx="31">
-                  <c:v>6995</c:v>
-                </c:pt>
-                <c:pt idx="32">
-                  <c:v>7060</c:v>
-                </c:pt>
-                <c:pt idx="33">
-                  <c:v>6755</c:v>
-                </c:pt>
-                <c:pt idx="34">
-                  <c:v>7333</c:v>
-                </c:pt>
-                <c:pt idx="35">
-                  <c:v>6769</c:v>
-                </c:pt>
-                <c:pt idx="36">
-                  <c:v>6901</c:v>
-                </c:pt>
-                <c:pt idx="37">
-                  <c:v>6879</c:v>
-                </c:pt>
-                <c:pt idx="38">
-                  <c:v>6676</c:v>
-                </c:pt>
-                <c:pt idx="39">
-                  <c:v>6581</c:v>
-                </c:pt>
-                <c:pt idx="40">
-                  <c:v>7103</c:v>
-                </c:pt>
-                <c:pt idx="41">
-                  <c:v>7116</c:v>
-                </c:pt>
-                <c:pt idx="42">
-                  <c:v>6809</c:v>
-                </c:pt>
-                <c:pt idx="43">
-                  <c:v>7061</c:v>
-                </c:pt>
-                <c:pt idx="44">
-                  <c:v>6944</c:v>
-                </c:pt>
-                <c:pt idx="45">
-                  <c:v>6748</c:v>
-                </c:pt>
-                <c:pt idx="46">
-                  <c:v>7030</c:v>
-                </c:pt>
-                <c:pt idx="47">
-                  <c:v>6710</c:v>
-                </c:pt>
-                <c:pt idx="48">
-                  <c:v>6766</c:v>
-                </c:pt>
-                <c:pt idx="49">
-                  <c:v>7133</c:v>
-                </c:pt>
-                <c:pt idx="50">
-                  <c:v>6897</c:v>
-                </c:pt>
-                <c:pt idx="51">
-                  <c:v>6504</c:v>
-                </c:pt>
-                <c:pt idx="52">
-                  <c:v>6893</c:v>
-                </c:pt>
-                <c:pt idx="53">
-                  <c:v>6862</c:v>
-                </c:pt>
-                <c:pt idx="54">
-                  <c:v>6836</c:v>
-                </c:pt>
-                <c:pt idx="55">
-                  <c:v>7062</c:v>
-                </c:pt>
-                <c:pt idx="56">
-                  <c:v>6575</c:v>
-                </c:pt>
-                <c:pt idx="57">
-                  <c:v>6766</c:v>
-                </c:pt>
-                <c:pt idx="58">
-                  <c:v>7056</c:v>
-                </c:pt>
-                <c:pt idx="59">
-                  <c:v>7149</c:v>
-                </c:pt>
-                <c:pt idx="60">
-                  <c:v>6919</c:v>
-                </c:pt>
-                <c:pt idx="61">
-                  <c:v>6719</c:v>
-                </c:pt>
-                <c:pt idx="62">
-                  <c:v>6679</c:v>
-                </c:pt>
-                <c:pt idx="63">
-                  <c:v>7002</c:v>
-                </c:pt>
-                <c:pt idx="64">
-                  <c:v>6795</c:v>
-                </c:pt>
-                <c:pt idx="65">
-                  <c:v>7082</c:v>
-                </c:pt>
-                <c:pt idx="66">
-                  <c:v>6756</c:v>
-                </c:pt>
-                <c:pt idx="67">
-                  <c:v>6726</c:v>
-                </c:pt>
-                <c:pt idx="68">
-                  <c:v>6897</c:v>
-                </c:pt>
-                <c:pt idx="69">
-                  <c:v>7006</c:v>
-                </c:pt>
-                <c:pt idx="70">
-                  <c:v>6690</c:v>
-                </c:pt>
-                <c:pt idx="71">
-                  <c:v>6823</c:v>
-                </c:pt>
-                <c:pt idx="72">
-                  <c:v>6790</c:v>
-                </c:pt>
-                <c:pt idx="73">
-                  <c:v>6981</c:v>
-                </c:pt>
-                <c:pt idx="74">
-                  <c:v>7080</c:v>
-                </c:pt>
-                <c:pt idx="75">
-                  <c:v>6954</c:v>
-                </c:pt>
-                <c:pt idx="76">
-                  <c:v>6843</c:v>
-                </c:pt>
-                <c:pt idx="77">
-                  <c:v>7107</c:v>
-                </c:pt>
-                <c:pt idx="78">
-                  <c:v>6941</c:v>
-                </c:pt>
-                <c:pt idx="79">
-                  <c:v>6906</c:v>
-                </c:pt>
-                <c:pt idx="80">
-                  <c:v>6758</c:v>
-                </c:pt>
-                <c:pt idx="81">
-                  <c:v>6841</c:v>
-                </c:pt>
-                <c:pt idx="82">
-                  <c:v>6906</c:v>
-                </c:pt>
-                <c:pt idx="83">
-                  <c:v>6755</c:v>
-                </c:pt>
-                <c:pt idx="84">
-                  <c:v>6888</c:v>
-                </c:pt>
-                <c:pt idx="85">
-                  <c:v>7021</c:v>
-                </c:pt>
-                <c:pt idx="86">
-                  <c:v>6630</c:v>
-                </c:pt>
-                <c:pt idx="87">
-                  <c:v>6811</c:v>
-                </c:pt>
-                <c:pt idx="88">
-                  <c:v>6725</c:v>
-                </c:pt>
-                <c:pt idx="89">
-                  <c:v>6675</c:v>
-                </c:pt>
-                <c:pt idx="90">
-                  <c:v>6756</c:v>
-                </c:pt>
-                <c:pt idx="91">
-                  <c:v>6732</c:v>
-                </c:pt>
-                <c:pt idx="92">
-                  <c:v>6714</c:v>
-                </c:pt>
-                <c:pt idx="93">
-                  <c:v>7084</c:v>
-                </c:pt>
-                <c:pt idx="94">
-                  <c:v>6833</c:v>
-                </c:pt>
-                <c:pt idx="95">
-                  <c:v>6736</c:v>
-                </c:pt>
-                <c:pt idx="96">
-                  <c:v>7185</c:v>
-                </c:pt>
-                <c:pt idx="97">
-                  <c:v>6969</c:v>
-                </c:pt>
-                <c:pt idx="98">
-                  <c:v>6539</c:v>
-                </c:pt>
-                <c:pt idx="99">
-                  <c:v>6730</c:v>
-                </c:pt>
-                <c:pt idx="100">
-                  <c:v>6860</c:v>
-                </c:pt>
-                <c:pt idx="101">
-                  <c:v>6912</c:v>
-                </c:pt>
-                <c:pt idx="102">
-                  <c:v>6856</c:v>
-                </c:pt>
-                <c:pt idx="103">
-                  <c:v>6866</c:v>
-                </c:pt>
-                <c:pt idx="104">
-                  <c:v>6887</c:v>
-                </c:pt>
-                <c:pt idx="105">
-                  <c:v>6796</c:v>
-                </c:pt>
-                <c:pt idx="106">
-                  <c:v>7020</c:v>
-                </c:pt>
-                <c:pt idx="107">
-                  <c:v>7189</c:v>
-                </c:pt>
-                <c:pt idx="108">
-                  <c:v>6902</c:v>
-                </c:pt>
-                <c:pt idx="109">
-                  <c:v>6856</c:v>
-                </c:pt>
-                <c:pt idx="110">
-                  <c:v>6836</c:v>
-                </c:pt>
-                <c:pt idx="111">
-                  <c:v>7126</c:v>
-                </c:pt>
-                <c:pt idx="112">
-                  <c:v>6847</c:v>
-                </c:pt>
-                <c:pt idx="113">
-                  <c:v>7196</c:v>
-                </c:pt>
-                <c:pt idx="114">
-                  <c:v>6946</c:v>
-                </c:pt>
-                <c:pt idx="115">
-                  <c:v>6754</c:v>
-                </c:pt>
-                <c:pt idx="116">
-                  <c:v>6790</c:v>
-                </c:pt>
-                <c:pt idx="117">
-                  <c:v>6733</c:v>
-                </c:pt>
-                <c:pt idx="118">
-                  <c:v>7168</c:v>
-                </c:pt>
-                <c:pt idx="119">
-                  <c:v>6823</c:v>
-                </c:pt>
-                <c:pt idx="120">
-                  <c:v>7133</c:v>
-                </c:pt>
-                <c:pt idx="121">
-                  <c:v>6815</c:v>
-                </c:pt>
-                <c:pt idx="122">
-                  <c:v>6756</c:v>
-                </c:pt>
-                <c:pt idx="123">
-                  <c:v>7132</c:v>
-                </c:pt>
-                <c:pt idx="124">
-                  <c:v>7011</c:v>
-                </c:pt>
-                <c:pt idx="125">
-                  <c:v>6637</c:v>
-                </c:pt>
-                <c:pt idx="126">
-                  <c:v>7683</c:v>
-                </c:pt>
-                <c:pt idx="127">
-                  <c:v>6884</c:v>
-                </c:pt>
-                <c:pt idx="128">
-                  <c:v>6750</c:v>
-                </c:pt>
-                <c:pt idx="129">
-                  <c:v>7174</c:v>
-                </c:pt>
-                <c:pt idx="130">
-                  <c:v>6640</c:v>
-                </c:pt>
-                <c:pt idx="131">
-                  <c:v>6868</c:v>
-                </c:pt>
-                <c:pt idx="132">
-                  <c:v>6812</c:v>
-                </c:pt>
-                <c:pt idx="133">
-                  <c:v>6809</c:v>
-                </c:pt>
-                <c:pt idx="134">
-                  <c:v>7070</c:v>
-                </c:pt>
-                <c:pt idx="135">
-                  <c:v>6868</c:v>
-                </c:pt>
-                <c:pt idx="136">
-                  <c:v>7152</c:v>
-                </c:pt>
-                <c:pt idx="137">
-                  <c:v>7066</c:v>
-                </c:pt>
-                <c:pt idx="138">
-                  <c:v>7483</c:v>
-                </c:pt>
-                <c:pt idx="139">
-                  <c:v>7244</c:v>
-                </c:pt>
-                <c:pt idx="140">
-                  <c:v>6991</c:v>
-                </c:pt>
-                <c:pt idx="141">
-                  <c:v>6598</c:v>
-                </c:pt>
-                <c:pt idx="142">
-                  <c:v>7201</c:v>
-                </c:pt>
-                <c:pt idx="143">
-                  <c:v>6777</c:v>
-                </c:pt>
-                <c:pt idx="144">
-                  <c:v>7850</c:v>
-                </c:pt>
-                <c:pt idx="145">
-                  <c:v>7051</c:v>
-                </c:pt>
-                <c:pt idx="146">
-                  <c:v>7113</c:v>
-                </c:pt>
-                <c:pt idx="147">
-                  <c:v>7060</c:v>
-                </c:pt>
-                <c:pt idx="148">
-                  <c:v>7111</c:v>
-                </c:pt>
-                <c:pt idx="149">
-                  <c:v>6901</c:v>
-                </c:pt>
-                <c:pt idx="150">
-                  <c:v>7505</c:v>
-                </c:pt>
-                <c:pt idx="151">
-                  <c:v>6654</c:v>
-                </c:pt>
-                <c:pt idx="152">
-                  <c:v>7165</c:v>
-                </c:pt>
-                <c:pt idx="153">
-                  <c:v>6760</c:v>
-                </c:pt>
-                <c:pt idx="154">
-                  <c:v>7232</c:v>
-                </c:pt>
-                <c:pt idx="155">
-                  <c:v>7247</c:v>
-                </c:pt>
-                <c:pt idx="156">
-                  <c:v>7260</c:v>
-                </c:pt>
-                <c:pt idx="157">
-                  <c:v>7012</c:v>
-                </c:pt>
-                <c:pt idx="158">
-                  <c:v>7086</c:v>
-                </c:pt>
-                <c:pt idx="159">
-                  <c:v>7315</c:v>
-                </c:pt>
-                <c:pt idx="160">
-                  <c:v>7198</c:v>
-                </c:pt>
-                <c:pt idx="161">
-                  <c:v>7549</c:v>
-                </c:pt>
-                <c:pt idx="162">
-                  <c:v>7249</c:v>
-                </c:pt>
-                <c:pt idx="163">
-                  <c:v>7316</c:v>
-                </c:pt>
-                <c:pt idx="164">
-                  <c:v>6978</c:v>
-                </c:pt>
-                <c:pt idx="165">
-                  <c:v>7187</c:v>
-                </c:pt>
-                <c:pt idx="166">
-                  <c:v>7346</c:v>
-                </c:pt>
-                <c:pt idx="167">
-                  <c:v>6984</c:v>
-                </c:pt>
-                <c:pt idx="168">
-                  <c:v>7743</c:v>
-                </c:pt>
-                <c:pt idx="169">
-                  <c:v>6995</c:v>
-                </c:pt>
-                <c:pt idx="170">
-                  <c:v>7281</c:v>
-                </c:pt>
-                <c:pt idx="171">
-                  <c:v>6991</c:v>
-                </c:pt>
-                <c:pt idx="172">
-                  <c:v>7004</c:v>
-                </c:pt>
-                <c:pt idx="173">
-                  <c:v>6950</c:v>
-                </c:pt>
-                <c:pt idx="174">
-                  <c:v>7002</c:v>
-                </c:pt>
-                <c:pt idx="175">
-                  <c:v>7028</c:v>
-                </c:pt>
                 <c:pt idx="176">
-                  <c:v>7061</c:v>
+                  <c:v>6957</c:v>
                 </c:pt>
                 <c:pt idx="177">
-                  <c:v>6957</c:v>
+                  <c:v>7245</c:v>
                 </c:pt>
                 <c:pt idx="178">
-                  <c:v>7245</c:v>
+                  <c:v>7063</c:v>
                 </c:pt>
                 <c:pt idx="179">
-                  <c:v>7063</c:v>
+                  <c:v>6947</c:v>
                 </c:pt>
                 <c:pt idx="180">
-                  <c:v>6947</c:v>
+                  <c:v>7939</c:v>
                 </c:pt>
                 <c:pt idx="181">
-                  <c:v>7939</c:v>
+                  <c:v>6956</c:v>
                 </c:pt>
                 <c:pt idx="182">
-                  <c:v>6956</c:v>
-                </c:pt>
-                <c:pt idx="183">
                   <c:v>7206</c:v>
                 </c:pt>
               </c:numCache>
             </c:numRef>
-          </c:val>
+          </c:yVal>
+          <c:smooth val="0"/>
         </c:ser>
         <c:dLbls>
           <c:showLegendKey val="0"/>
@@ -15696,49 +15681,79 @@
           <c:showPercent val="0"/>
           <c:showBubbleSize val="0"/>
         </c:dLbls>
-        <c:gapWidth val="150"/>
-        <c:axId val="92930048"/>
-        <c:axId val="92931584"/>
-      </c:barChart>
-      <c:catAx>
-        <c:axId val="92930048"/>
+        <c:axId val="45306240"/>
+        <c:axId val="45308160"/>
+      </c:scatterChart>
+      <c:valAx>
+        <c:axId val="45306240"/>
+        <c:scaling>
+          <c:orientation val="minMax"/>
+        </c:scaling>
+        <c:delete val="0"/>
+        <c:axPos val="b"/>
+        <c:title>
+          <c:tx>
+            <c:rich>
+              <a:bodyPr/>
+              <a:lstStyle/>
+              <a:p>
+                <a:pPr>
+                  <a:defRPr/>
+                </a:pPr>
+                <a:r>
+                  <a:rPr lang="en-GB"/>
+                  <a:t>Time</a:t>
+                </a:r>
+              </a:p>
+            </c:rich>
+          </c:tx>
+          <c:layout/>
+          <c:overlay val="0"/>
+        </c:title>
+        <c:numFmt formatCode="General" sourceLinked="1"/>
+        <c:majorTickMark val="none"/>
+        <c:minorTickMark val="none"/>
+        <c:tickLblPos val="nextTo"/>
+        <c:crossAx val="45308160"/>
+        <c:crosses val="autoZero"/>
+        <c:crossBetween val="midCat"/>
+      </c:valAx>
+      <c:valAx>
+        <c:axId val="45308160"/>
         <c:scaling>
           <c:orientation val="minMax"/>
         </c:scaling>
         <c:delete val="0"/>
         <c:axPos val="l"/>
-        <c:majorTickMark val="out"/>
+        <c:majorGridlines/>
+        <c:title>
+          <c:tx>
+            <c:rich>
+              <a:bodyPr/>
+              <a:lstStyle/>
+              <a:p>
+                <a:pPr>
+                  <a:defRPr/>
+                </a:pPr>
+                <a:r>
+                  <a:rPr lang="en-GB"/>
+                  <a:t>Duration</a:t>
+                </a:r>
+              </a:p>
+            </c:rich>
+          </c:tx>
+          <c:layout/>
+          <c:overlay val="0"/>
+        </c:title>
+        <c:numFmt formatCode="General" sourceLinked="1"/>
+        <c:majorTickMark val="none"/>
         <c:minorTickMark val="none"/>
         <c:tickLblPos val="nextTo"/>
-        <c:crossAx val="92931584"/>
+        <c:crossAx val="45306240"/>
         <c:crosses val="autoZero"/>
-        <c:auto val="1"/>
-        <c:lblAlgn val="ctr"/>
-        <c:lblOffset val="100"/>
-        <c:noMultiLvlLbl val="0"/>
-      </c:catAx>
-      <c:valAx>
-        <c:axId val="92931584"/>
-        <c:scaling>
-          <c:orientation val="minMax"/>
-        </c:scaling>
-        <c:delete val="0"/>
-        <c:axPos val="b"/>
-        <c:majorGridlines/>
-        <c:numFmt formatCode="General" sourceLinked="1"/>
-        <c:majorTickMark val="out"/>
-        <c:minorTickMark val="none"/>
-        <c:tickLblPos val="nextTo"/>
-        <c:crossAx val="92930048"/>
-        <c:crosses val="autoZero"/>
-        <c:crossBetween val="between"/>
+        <c:crossBetween val="midCat"/>
       </c:valAx>
     </c:plotArea>
-    <c:legend>
-      <c:legendPos val="r"/>
-      <c:layout/>
-      <c:overlay val="0"/>
-    </c:legend>
     <c:plotVisOnly val="1"/>
     <c:dispBlanksAs val="gap"/>
     <c:showDLblsOverMax val="0"/>
@@ -15785,395 +15800,372 @@
     <c:autoTitleDeleted val="0"/>
     <c:plotArea>
       <c:layout/>
-      <c:barChart>
-        <c:barDir val="bar"/>
-        <c:grouping val="clustered"/>
+      <c:scatterChart>
+        <c:scatterStyle val="lineMarker"/>
         <c:varyColors val="0"/>
         <c:ser>
           <c:idx val="0"/>
           <c:order val="0"/>
-          <c:tx>
-            <c:strRef>
-              <c:f>Sheet1!$C$1</c:f>
-              <c:strCache>
-                <c:ptCount val="1"/>
-                <c:pt idx="0">
-                  <c:v>Time</c:v>
-                </c:pt>
-              </c:strCache>
-            </c:strRef>
-          </c:tx>
-          <c:invertIfNegative val="0"/>
-          <c:val>
+          <c:spPr>
+            <a:ln w="28575">
+              <a:noFill/>
+            </a:ln>
+          </c:spPr>
+          <c:xVal>
             <c:numRef>
-              <c:f>Sheet1!$C$2:$C$185</c:f>
+              <c:f>Sheet1!$C$3:$C$58</c:f>
               <c:numCache>
                 <c:formatCode>General</c:formatCode>
-                <c:ptCount val="184"/>
+                <c:ptCount val="56"/>
+                <c:pt idx="0">
+                  <c:v>0</c:v>
+                </c:pt>
                 <c:pt idx="1">
-                  <c:v>0</c:v>
+                  <c:v>1</c:v>
                 </c:pt>
                 <c:pt idx="2">
-                  <c:v>1</c:v>
+                  <c:v>2</c:v>
                 </c:pt>
                 <c:pt idx="3">
-                  <c:v>2</c:v>
+                  <c:v>3</c:v>
                 </c:pt>
                 <c:pt idx="4">
-                  <c:v>3</c:v>
+                  <c:v>4</c:v>
                 </c:pt>
                 <c:pt idx="5">
-                  <c:v>4</c:v>
+                  <c:v>5</c:v>
                 </c:pt>
                 <c:pt idx="6">
-                  <c:v>5</c:v>
+                  <c:v>7</c:v>
                 </c:pt>
                 <c:pt idx="7">
-                  <c:v>7</c:v>
+                  <c:v>8</c:v>
                 </c:pt>
                 <c:pt idx="8">
-                  <c:v>8</c:v>
+                  <c:v>9</c:v>
                 </c:pt>
                 <c:pt idx="9">
-                  <c:v>9</c:v>
+                  <c:v>10</c:v>
                 </c:pt>
                 <c:pt idx="10">
-                  <c:v>10</c:v>
+                  <c:v>11</c:v>
                 </c:pt>
                 <c:pt idx="11">
-                  <c:v>11</c:v>
+                  <c:v>12</c:v>
                 </c:pt>
                 <c:pt idx="12">
-                  <c:v>12</c:v>
+                  <c:v>13</c:v>
                 </c:pt>
                 <c:pt idx="13">
-                  <c:v>13</c:v>
+                  <c:v>14</c:v>
                 </c:pt>
                 <c:pt idx="14">
-                  <c:v>14</c:v>
+                  <c:v>15</c:v>
                 </c:pt>
                 <c:pt idx="15">
-                  <c:v>15</c:v>
+                  <c:v>16</c:v>
                 </c:pt>
                 <c:pt idx="16">
-                  <c:v>16</c:v>
+                  <c:v>17</c:v>
                 </c:pt>
                 <c:pt idx="17">
-                  <c:v>17</c:v>
+                  <c:v>19</c:v>
                 </c:pt>
                 <c:pt idx="18">
-                  <c:v>19</c:v>
+                  <c:v>20</c:v>
                 </c:pt>
                 <c:pt idx="19">
-                  <c:v>20</c:v>
+                  <c:v>21</c:v>
                 </c:pt>
                 <c:pt idx="20">
-                  <c:v>21</c:v>
+                  <c:v>22</c:v>
                 </c:pt>
                 <c:pt idx="21">
-                  <c:v>22</c:v>
+                  <c:v>23</c:v>
                 </c:pt>
                 <c:pt idx="22">
-                  <c:v>23</c:v>
+                  <c:v>24</c:v>
                 </c:pt>
                 <c:pt idx="23">
-                  <c:v>24</c:v>
+                  <c:v>25</c:v>
                 </c:pt>
                 <c:pt idx="24">
-                  <c:v>25</c:v>
+                  <c:v>26</c:v>
                 </c:pt>
                 <c:pt idx="25">
-                  <c:v>26</c:v>
+                  <c:v>27</c:v>
                 </c:pt>
                 <c:pt idx="26">
-                  <c:v>27</c:v>
+                  <c:v>28</c:v>
                 </c:pt>
                 <c:pt idx="27">
-                  <c:v>28</c:v>
+                  <c:v>29</c:v>
                 </c:pt>
                 <c:pt idx="28">
-                  <c:v>29</c:v>
+                  <c:v>30</c:v>
                 </c:pt>
                 <c:pt idx="29">
-                  <c:v>30</c:v>
+                  <c:v>94</c:v>
                 </c:pt>
                 <c:pt idx="30">
-                  <c:v>94</c:v>
+                  <c:v>159</c:v>
                 </c:pt>
                 <c:pt idx="31">
-                  <c:v>159</c:v>
+                  <c:v>161</c:v>
                 </c:pt>
                 <c:pt idx="32">
-                  <c:v>161</c:v>
+                  <c:v>162</c:v>
                 </c:pt>
                 <c:pt idx="33">
-                  <c:v>162</c:v>
+                  <c:v>163</c:v>
                 </c:pt>
                 <c:pt idx="34">
-                  <c:v>163</c:v>
+                  <c:v>164</c:v>
                 </c:pt>
                 <c:pt idx="35">
-                  <c:v>164</c:v>
+                  <c:v>165</c:v>
                 </c:pt>
                 <c:pt idx="36">
-                  <c:v>165</c:v>
+                  <c:v>166</c:v>
                 </c:pt>
                 <c:pt idx="37">
-                  <c:v>166</c:v>
+                  <c:v>167</c:v>
                 </c:pt>
                 <c:pt idx="38">
-                  <c:v>167</c:v>
+                  <c:v>168</c:v>
                 </c:pt>
                 <c:pt idx="39">
-                  <c:v>168</c:v>
+                  <c:v>169</c:v>
                 </c:pt>
                 <c:pt idx="40">
-                  <c:v>169</c:v>
+                  <c:v>170</c:v>
                 </c:pt>
                 <c:pt idx="41">
-                  <c:v>170</c:v>
+                  <c:v>171</c:v>
                 </c:pt>
                 <c:pt idx="42">
-                  <c:v>171</c:v>
+                  <c:v>172</c:v>
                 </c:pt>
                 <c:pt idx="43">
-                  <c:v>172</c:v>
+                  <c:v>173</c:v>
                 </c:pt>
                 <c:pt idx="44">
-                  <c:v>173</c:v>
+                  <c:v>174</c:v>
                 </c:pt>
                 <c:pt idx="45">
-                  <c:v>174</c:v>
+                  <c:v>175</c:v>
                 </c:pt>
                 <c:pt idx="46">
-                  <c:v>175</c:v>
+                  <c:v>176</c:v>
                 </c:pt>
                 <c:pt idx="47">
-                  <c:v>176</c:v>
+                  <c:v>177</c:v>
                 </c:pt>
                 <c:pt idx="48">
-                  <c:v>177</c:v>
+                  <c:v>178</c:v>
                 </c:pt>
                 <c:pt idx="49">
-                  <c:v>178</c:v>
+                  <c:v>180</c:v>
                 </c:pt>
                 <c:pt idx="50">
-                  <c:v>180</c:v>
+                  <c:v>181</c:v>
                 </c:pt>
                 <c:pt idx="51">
-                  <c:v>181</c:v>
+                  <c:v>182</c:v>
                 </c:pt>
                 <c:pt idx="52">
-                  <c:v>182</c:v>
+                  <c:v>183</c:v>
                 </c:pt>
                 <c:pt idx="53">
-                  <c:v>183</c:v>
+                  <c:v>184</c:v>
                 </c:pt>
                 <c:pt idx="54">
-                  <c:v>184</c:v>
+                  <c:v>185</c:v>
                 </c:pt>
                 <c:pt idx="55">
-                  <c:v>185</c:v>
-                </c:pt>
-                <c:pt idx="56">
                   <c:v>186</c:v>
                 </c:pt>
               </c:numCache>
             </c:numRef>
-          </c:val>
-        </c:ser>
-        <c:ser>
-          <c:idx val="1"/>
-          <c:order val="1"/>
-          <c:tx>
-            <c:strRef>
-              <c:f>Sheet1!$D$1</c:f>
-              <c:strCache>
-                <c:ptCount val="1"/>
-                <c:pt idx="0">
-                  <c:v>Duration</c:v>
-                </c:pt>
-              </c:strCache>
-            </c:strRef>
-          </c:tx>
-          <c:invertIfNegative val="0"/>
-          <c:val>
+          </c:xVal>
+          <c:yVal>
             <c:numRef>
-              <c:f>Sheet1!$D$2:$D$185</c:f>
+              <c:f>Sheet1!$D$3:$D$58</c:f>
               <c:numCache>
                 <c:formatCode>General</c:formatCode>
-                <c:ptCount val="184"/>
+                <c:ptCount val="56"/>
+                <c:pt idx="0">
+                  <c:v>7393</c:v>
+                </c:pt>
                 <c:pt idx="1">
-                  <c:v>7393</c:v>
+                  <c:v>6990</c:v>
                 </c:pt>
                 <c:pt idx="2">
+                  <c:v>6883</c:v>
+                </c:pt>
+                <c:pt idx="3">
+                  <c:v>6928</c:v>
+                </c:pt>
+                <c:pt idx="4">
+                  <c:v>6829</c:v>
+                </c:pt>
+                <c:pt idx="5">
+                  <c:v>7311</c:v>
+                </c:pt>
+                <c:pt idx="6">
                   <c:v>6990</c:v>
                 </c:pt>
-                <c:pt idx="3">
-                  <c:v>6883</c:v>
-                </c:pt>
-                <c:pt idx="4">
-                  <c:v>6928</c:v>
-                </c:pt>
-                <c:pt idx="5">
-                  <c:v>6829</c:v>
-                </c:pt>
-                <c:pt idx="6">
-                  <c:v>7311</c:v>
-                </c:pt>
                 <c:pt idx="7">
-                  <c:v>6990</c:v>
+                  <c:v>7060</c:v>
                 </c:pt>
                 <c:pt idx="8">
-                  <c:v>7060</c:v>
+                  <c:v>7011</c:v>
                 </c:pt>
                 <c:pt idx="9">
-                  <c:v>7011</c:v>
+                  <c:v>7566</c:v>
                 </c:pt>
                 <c:pt idx="10">
-                  <c:v>7566</c:v>
+                  <c:v>6981</c:v>
                 </c:pt>
                 <c:pt idx="11">
-                  <c:v>6981</c:v>
+                  <c:v>7012</c:v>
                 </c:pt>
                 <c:pt idx="12">
-                  <c:v>7012</c:v>
+                  <c:v>7272</c:v>
                 </c:pt>
                 <c:pt idx="13">
-                  <c:v>7272</c:v>
+                  <c:v>7506</c:v>
                 </c:pt>
                 <c:pt idx="14">
-                  <c:v>7506</c:v>
+                  <c:v>6996</c:v>
                 </c:pt>
                 <c:pt idx="15">
-                  <c:v>6996</c:v>
+                  <c:v>7079</c:v>
                 </c:pt>
                 <c:pt idx="16">
-                  <c:v>7079</c:v>
+                  <c:v>7005</c:v>
                 </c:pt>
                 <c:pt idx="17">
+                  <c:v>7225</c:v>
+                </c:pt>
+                <c:pt idx="18">
+                  <c:v>7638</c:v>
+                </c:pt>
+                <c:pt idx="19">
+                  <c:v>7458</c:v>
+                </c:pt>
+                <c:pt idx="20">
+                  <c:v>7052</c:v>
+                </c:pt>
+                <c:pt idx="21">
+                  <c:v>7222</c:v>
+                </c:pt>
+                <c:pt idx="22">
+                  <c:v>7019</c:v>
+                </c:pt>
+                <c:pt idx="23">
+                  <c:v>7034</c:v>
+                </c:pt>
+                <c:pt idx="24">
+                  <c:v>7089</c:v>
+                </c:pt>
+                <c:pt idx="25">
+                  <c:v>7004</c:v>
+                </c:pt>
+                <c:pt idx="26">
+                  <c:v>7069</c:v>
+                </c:pt>
+                <c:pt idx="27">
+                  <c:v>7282</c:v>
+                </c:pt>
+                <c:pt idx="28">
+                  <c:v>7277</c:v>
+                </c:pt>
+                <c:pt idx="29">
+                  <c:v>8994</c:v>
+                </c:pt>
+                <c:pt idx="30">
+                  <c:v>8434</c:v>
+                </c:pt>
+                <c:pt idx="31">
+                  <c:v>7015</c:v>
+                </c:pt>
+                <c:pt idx="32">
+                  <c:v>7242</c:v>
+                </c:pt>
+                <c:pt idx="33">
+                  <c:v>7159</c:v>
+                </c:pt>
+                <c:pt idx="34">
+                  <c:v>7495</c:v>
+                </c:pt>
+                <c:pt idx="35">
+                  <c:v>7028</c:v>
+                </c:pt>
+                <c:pt idx="36">
+                  <c:v>6945</c:v>
+                </c:pt>
+                <c:pt idx="37">
+                  <c:v>7356</c:v>
+                </c:pt>
+                <c:pt idx="38">
+                  <c:v>7252</c:v>
+                </c:pt>
+                <c:pt idx="39">
+                  <c:v>6993</c:v>
+                </c:pt>
+                <c:pt idx="40">
+                  <c:v>7018</c:v>
+                </c:pt>
+                <c:pt idx="41">
+                  <c:v>6985</c:v>
+                </c:pt>
+                <c:pt idx="42">
+                  <c:v>6992</c:v>
+                </c:pt>
+                <c:pt idx="43">
+                  <c:v>7063</c:v>
+                </c:pt>
+                <c:pt idx="44">
+                  <c:v>7185</c:v>
+                </c:pt>
+                <c:pt idx="45">
+                  <c:v>7217</c:v>
+                </c:pt>
+                <c:pt idx="46">
+                  <c:v>7316</c:v>
+                </c:pt>
+                <c:pt idx="47">
                   <c:v>7005</c:v>
                 </c:pt>
-                <c:pt idx="18">
-                  <c:v>7225</c:v>
-                </c:pt>
-                <c:pt idx="19">
-                  <c:v>7638</c:v>
-                </c:pt>
-                <c:pt idx="20">
-                  <c:v>7458</c:v>
-                </c:pt>
-                <c:pt idx="21">
-                  <c:v>7052</c:v>
-                </c:pt>
-                <c:pt idx="22">
-                  <c:v>7222</c:v>
-                </c:pt>
-                <c:pt idx="23">
-                  <c:v>7019</c:v>
-                </c:pt>
-                <c:pt idx="24">
-                  <c:v>7034</c:v>
-                </c:pt>
-                <c:pt idx="25">
-                  <c:v>7089</c:v>
-                </c:pt>
-                <c:pt idx="26">
-                  <c:v>7004</c:v>
-                </c:pt>
-                <c:pt idx="27">
-                  <c:v>7069</c:v>
-                </c:pt>
-                <c:pt idx="28">
-                  <c:v>7282</c:v>
-                </c:pt>
-                <c:pt idx="29">
-                  <c:v>7277</c:v>
-                </c:pt>
-                <c:pt idx="30">
-                  <c:v>8994</c:v>
-                </c:pt>
-                <c:pt idx="31">
-                  <c:v>8434</c:v>
-                </c:pt>
-                <c:pt idx="32">
-                  <c:v>7015</c:v>
-                </c:pt>
-                <c:pt idx="33">
-                  <c:v>7242</c:v>
-                </c:pt>
-                <c:pt idx="34">
-                  <c:v>7159</c:v>
-                </c:pt>
-                <c:pt idx="35">
-                  <c:v>7495</c:v>
-                </c:pt>
-                <c:pt idx="36">
-                  <c:v>7028</c:v>
-                </c:pt>
-                <c:pt idx="37">
-                  <c:v>6945</c:v>
-                </c:pt>
-                <c:pt idx="38">
-                  <c:v>7356</c:v>
-                </c:pt>
-                <c:pt idx="39">
-                  <c:v>7252</c:v>
-                </c:pt>
-                <c:pt idx="40">
-                  <c:v>6993</c:v>
-                </c:pt>
-                <c:pt idx="41">
-                  <c:v>7018</c:v>
-                </c:pt>
-                <c:pt idx="42">
-                  <c:v>6985</c:v>
-                </c:pt>
-                <c:pt idx="43">
-                  <c:v>6992</c:v>
-                </c:pt>
-                <c:pt idx="44">
-                  <c:v>7063</c:v>
-                </c:pt>
-                <c:pt idx="45">
-                  <c:v>7185</c:v>
-                </c:pt>
-                <c:pt idx="46">
-                  <c:v>7217</c:v>
-                </c:pt>
-                <c:pt idx="47">
-                  <c:v>7316</c:v>
-                </c:pt>
                 <c:pt idx="48">
-                  <c:v>7005</c:v>
+                  <c:v>7240</c:v>
                 </c:pt>
                 <c:pt idx="49">
-                  <c:v>7240</c:v>
+                  <c:v>7250</c:v>
                 </c:pt>
                 <c:pt idx="50">
-                  <c:v>7250</c:v>
+                  <c:v>6944</c:v>
                 </c:pt>
                 <c:pt idx="51">
-                  <c:v>6944</c:v>
+                  <c:v>7270</c:v>
                 </c:pt>
                 <c:pt idx="52">
-                  <c:v>7270</c:v>
+                  <c:v>7111</c:v>
                 </c:pt>
                 <c:pt idx="53">
-                  <c:v>7111</c:v>
+                  <c:v>6951</c:v>
                 </c:pt>
                 <c:pt idx="54">
-                  <c:v>6951</c:v>
+                  <c:v>7112</c:v>
                 </c:pt>
                 <c:pt idx="55">
-                  <c:v>7112</c:v>
-                </c:pt>
-                <c:pt idx="56">
                   <c:v>7049</c:v>
                 </c:pt>
               </c:numCache>
             </c:numRef>
-          </c:val>
+          </c:yVal>
+          <c:smooth val="0"/>
         </c:ser>
         <c:dLbls>
           <c:showLegendKey val="0"/>
@@ -16183,49 +16175,79 @@
           <c:showPercent val="0"/>
           <c:showBubbleSize val="0"/>
         </c:dLbls>
-        <c:gapWidth val="150"/>
-        <c:axId val="92940544"/>
-        <c:axId val="92966912"/>
-      </c:barChart>
-      <c:catAx>
-        <c:axId val="92940544"/>
+        <c:axId val="45273472"/>
+        <c:axId val="45293952"/>
+      </c:scatterChart>
+      <c:valAx>
+        <c:axId val="45273472"/>
+        <c:scaling>
+          <c:orientation val="minMax"/>
+        </c:scaling>
+        <c:delete val="0"/>
+        <c:axPos val="b"/>
+        <c:title>
+          <c:tx>
+            <c:rich>
+              <a:bodyPr/>
+              <a:lstStyle/>
+              <a:p>
+                <a:pPr>
+                  <a:defRPr/>
+                </a:pPr>
+                <a:r>
+                  <a:rPr lang="en-GB"/>
+                  <a:t>Time</a:t>
+                </a:r>
+              </a:p>
+            </c:rich>
+          </c:tx>
+          <c:layout/>
+          <c:overlay val="0"/>
+        </c:title>
+        <c:numFmt formatCode="General" sourceLinked="1"/>
+        <c:majorTickMark val="none"/>
+        <c:minorTickMark val="none"/>
+        <c:tickLblPos val="nextTo"/>
+        <c:crossAx val="45293952"/>
+        <c:crosses val="autoZero"/>
+        <c:crossBetween val="midCat"/>
+      </c:valAx>
+      <c:valAx>
+        <c:axId val="45293952"/>
         <c:scaling>
           <c:orientation val="minMax"/>
         </c:scaling>
         <c:delete val="0"/>
         <c:axPos val="l"/>
-        <c:majorTickMark val="out"/>
+        <c:majorGridlines/>
+        <c:title>
+          <c:tx>
+            <c:rich>
+              <a:bodyPr/>
+              <a:lstStyle/>
+              <a:p>
+                <a:pPr>
+                  <a:defRPr/>
+                </a:pPr>
+                <a:r>
+                  <a:rPr lang="en-GB"/>
+                  <a:t>Duration</a:t>
+                </a:r>
+              </a:p>
+            </c:rich>
+          </c:tx>
+          <c:layout/>
+          <c:overlay val="0"/>
+        </c:title>
+        <c:numFmt formatCode="General" sourceLinked="1"/>
+        <c:majorTickMark val="none"/>
         <c:minorTickMark val="none"/>
         <c:tickLblPos val="nextTo"/>
-        <c:crossAx val="92966912"/>
+        <c:crossAx val="45273472"/>
         <c:crosses val="autoZero"/>
-        <c:auto val="1"/>
-        <c:lblAlgn val="ctr"/>
-        <c:lblOffset val="100"/>
-        <c:noMultiLvlLbl val="0"/>
-      </c:catAx>
-      <c:valAx>
-        <c:axId val="92966912"/>
-        <c:scaling>
-          <c:orientation val="minMax"/>
-        </c:scaling>
-        <c:delete val="0"/>
-        <c:axPos val="b"/>
-        <c:majorGridlines/>
-        <c:numFmt formatCode="General" sourceLinked="1"/>
-        <c:majorTickMark val="out"/>
-        <c:minorTickMark val="none"/>
-        <c:tickLblPos val="nextTo"/>
-        <c:crossAx val="92940544"/>
-        <c:crosses val="autoZero"/>
-        <c:crossBetween val="between"/>
+        <c:crossBetween val="midCat"/>
       </c:valAx>
     </c:plotArea>
-    <c:legend>
-      <c:legendPos val="r"/>
-      <c:layout/>
-      <c:overlay val="0"/>
-    </c:legend>
     <c:plotVisOnly val="1"/>
     <c:dispBlanksAs val="gap"/>
     <c:showDLblsOverMax val="0"/>
@@ -16545,7 +16567,7 @@
 </file>
 
 <file path=customXml/itemProps2.xml><?xml version="1.0" encoding="utf-8"?>
-<ds:datastoreItem xmlns:ds="http://schemas.openxmlformats.org/officeDocument/2006/customXml" ds:itemID="{6BBF1B35-14D3-474D-8956-9D8AB766F75D}">
+<ds:datastoreItem xmlns:ds="http://schemas.openxmlformats.org/officeDocument/2006/customXml" ds:itemID="{27250C35-BD07-4908-B645-59B1333C8ED0}">
   <ds:schemaRefs>
     <ds:schemaRef ds:uri="http://schemas.openxmlformats.org/officeDocument/2006/bibliography"/>
   </ds:schemaRefs>

</xml_diff>